<commit_message>
added docker commands to package.json and an updated README.md with report for this assignment
</commit_message>
<xml_diff>
--- a/BDV_102_Assignment_3_Report_Daniel_Mason.docx
+++ b/BDV_102_Assignment_3_Report_Daniel_Mason.docx
@@ -315,252 +315,161 @@
         <w:contextualSpacing/>
         <w:rPr>
           <w:rFonts w:ascii="Arial" w:hAnsi="Arial" w:cs="Arial"/>
+        </w:rPr>
+      </w:pPr>
+      <w:r>
+        <w:rPr>
+          <w:rFonts w:ascii="Arial" w:hAnsi="Arial" w:cs="Arial"/>
+        </w:rPr>
+        <w:lastRenderedPageBreak/>
+        <w:t>The</w:t>
+      </w:r>
+      <w:r>
+        <w:rPr>
+          <w:rFonts w:ascii="Arial" w:hAnsi="Arial" w:cs="Arial"/>
+        </w:rPr>
+        <w:t xml:space="preserve"> primary goal</w:t>
+      </w:r>
+      <w:r>
+        <w:rPr>
+          <w:rFonts w:ascii="Arial" w:hAnsi="Arial" w:cs="Arial"/>
+        </w:rPr>
+        <w:t xml:space="preserve"> for the</w:t>
+      </w:r>
+      <w:r>
+        <w:rPr>
+          <w:rFonts w:ascii="Arial" w:hAnsi="Arial" w:cs="Arial"/>
+        </w:rPr>
+        <w:t xml:space="preserve"> third and last assignment</w:t>
+      </w:r>
+      <w:r>
+        <w:rPr>
+          <w:rFonts w:ascii="Arial" w:hAnsi="Arial" w:cs="Arial"/>
+        </w:rPr>
+        <w:t xml:space="preserve"> </w:t>
+      </w:r>
+      <w:r>
+        <w:rPr>
+          <w:rFonts w:ascii="Arial" w:hAnsi="Arial" w:cs="Arial"/>
+        </w:rPr>
+        <w:t>was to</w:t>
+      </w:r>
+      <w:r>
+        <w:rPr>
+          <w:rFonts w:ascii="Arial" w:hAnsi="Arial" w:cs="Arial"/>
+        </w:rPr>
+        <w:t xml:space="preserve"> docker containerization of the</w:t>
+      </w:r>
+      <w:r>
+        <w:rPr>
+          <w:rFonts w:ascii="Arial" w:hAnsi="Arial" w:cs="Arial"/>
+        </w:rPr>
+        <w:t xml:space="preserve"> functional e-commerce backend</w:t>
+      </w:r>
+      <w:r>
+        <w:rPr>
+          <w:rFonts w:ascii="Arial" w:hAnsi="Arial" w:cs="Arial"/>
+        </w:rPr>
+        <w:t xml:space="preserve"> created in the two previous assignments</w:t>
+      </w:r>
+      <w:r>
+        <w:rPr>
+          <w:rFonts w:ascii="Arial" w:hAnsi="Arial" w:cs="Arial"/>
+        </w:rPr>
+        <w:t xml:space="preserve">. </w:t>
+      </w:r>
+      <w:r>
+        <w:rPr>
+          <w:rFonts w:ascii="Arial" w:hAnsi="Arial" w:cs="Arial"/>
+        </w:rPr>
+        <w:t>In this</w:t>
+      </w:r>
+      <w:r>
+        <w:rPr>
+          <w:rFonts w:ascii="Arial" w:hAnsi="Arial" w:cs="Arial"/>
+        </w:rPr>
+        <w:t xml:space="preserve"> </w:t>
+      </w:r>
+      <w:r>
+        <w:rPr>
+          <w:rFonts w:ascii="Arial" w:hAnsi="Arial" w:cs="Arial"/>
+        </w:rPr>
+        <w:t xml:space="preserve">report, </w:t>
+      </w:r>
+      <w:r>
+        <w:rPr>
+          <w:rFonts w:ascii="Arial" w:hAnsi="Arial" w:cs="Arial"/>
+        </w:rPr>
+        <w:t xml:space="preserve">I will </w:t>
+      </w:r>
+      <w:r>
+        <w:rPr>
+          <w:rFonts w:ascii="Arial" w:hAnsi="Arial" w:cs="Arial"/>
+        </w:rPr>
+        <w:t>present</w:t>
+      </w:r>
+      <w:r>
+        <w:rPr>
+          <w:rFonts w:ascii="Arial" w:hAnsi="Arial" w:cs="Arial"/>
+        </w:rPr>
+        <w:t xml:space="preserve"> the source code, </w:t>
+      </w:r>
+      <w:r>
+        <w:rPr>
+          <w:rFonts w:ascii="Arial" w:hAnsi="Arial" w:cs="Arial"/>
+        </w:rPr>
+        <w:t>Dockerfile, docker-compose.yml file</w:t>
+      </w:r>
+      <w:r>
+        <w:rPr>
+          <w:rFonts w:ascii="Arial" w:hAnsi="Arial" w:cs="Arial"/>
+        </w:rPr>
+        <w:t xml:space="preserve"> with</w:t>
+      </w:r>
+      <w:r>
+        <w:rPr>
+          <w:rFonts w:ascii="Arial" w:hAnsi="Arial" w:cs="Arial"/>
+        </w:rPr>
+        <w:t xml:space="preserve"> the OpenAPI specification used for testing along with step</w:t>
+      </w:r>
+      <w:r>
+        <w:rPr>
+          <w:rFonts w:ascii="Arial" w:hAnsi="Arial" w:cs="Arial"/>
+        </w:rPr>
+        <w:t>-by-step build and run instructions for the docker implementation</w:t>
+      </w:r>
+      <w:r>
+        <w:rPr>
+          <w:rFonts w:ascii="Arial" w:hAnsi="Arial" w:cs="Arial"/>
+        </w:rPr>
+        <w:t>.</w:t>
+      </w:r>
+      <w:r>
+        <w:rPr>
+          <w:rFonts w:ascii="Arial" w:hAnsi="Arial" w:cs="Arial"/>
+        </w:rPr>
+        <w:br/>
+      </w:r>
+      <w:r>
+        <w:rPr>
+          <w:rFonts w:ascii="Arial" w:hAnsi="Arial" w:cs="Arial"/>
           <w:b/>
           <w:bCs/>
         </w:rPr>
-      </w:pPr>
-      <w:r>
-        <w:rPr>
-          <w:rFonts w:ascii="Arial" w:hAnsi="Arial" w:cs="Arial"/>
-        </w:rPr>
-        <w:lastRenderedPageBreak/>
-        <w:t>The</w:t>
-      </w:r>
-      <w:r>
-        <w:rPr>
-          <w:rFonts w:ascii="Arial" w:hAnsi="Arial" w:cs="Arial"/>
-        </w:rPr>
-        <w:t xml:space="preserve"> primary goal</w:t>
-      </w:r>
-      <w:r>
-        <w:rPr>
-          <w:rFonts w:ascii="Arial" w:hAnsi="Arial" w:cs="Arial"/>
-        </w:rPr>
-        <w:t xml:space="preserve"> for the</w:t>
-      </w:r>
-      <w:r>
-        <w:rPr>
-          <w:rFonts w:ascii="Arial" w:hAnsi="Arial" w:cs="Arial"/>
-        </w:rPr>
-        <w:t xml:space="preserve"> second part of the capstone project</w:t>
-      </w:r>
-      <w:r>
-        <w:rPr>
-          <w:rFonts w:ascii="Arial" w:hAnsi="Arial" w:cs="Arial"/>
-        </w:rPr>
-        <w:t xml:space="preserve"> was to implement a functional e-commerce backend, called </w:t>
-      </w:r>
-      <w:r>
-        <w:rPr>
-          <w:rStyle w:val="Strong"/>
-          <w:rFonts w:ascii="Arial" w:hAnsi="Arial" w:cs="Arial"/>
-        </w:rPr>
-        <w:t>Swiftcart</w:t>
-      </w:r>
-      <w:r>
-        <w:rPr>
-          <w:rFonts w:ascii="Arial" w:hAnsi="Arial" w:cs="Arial"/>
-        </w:rPr>
-        <w:t>, using Node.js, Express, PostgreSQL</w:t>
-      </w:r>
-      <w:r>
-        <w:rPr>
-          <w:rFonts w:ascii="Arial" w:hAnsi="Arial" w:cs="Arial"/>
-        </w:rPr>
-        <w:t xml:space="preserve">, </w:t>
-      </w:r>
-      <w:r>
-        <w:rPr>
-          <w:rFonts w:ascii="Arial" w:hAnsi="Arial" w:cs="Arial"/>
-        </w:rPr>
-        <w:t>via the Neon database service</w:t>
-      </w:r>
-      <w:r>
-        <w:rPr>
-          <w:rFonts w:ascii="Arial" w:hAnsi="Arial" w:cs="Arial"/>
-        </w:rPr>
-        <w:t>, using</w:t>
-      </w:r>
-      <w:r>
-        <w:rPr>
-          <w:rFonts w:ascii="Arial" w:hAnsi="Arial" w:cs="Arial"/>
-        </w:rPr>
-        <w:t xml:space="preserve"> the Sequelize ORM. </w:t>
-      </w:r>
-      <w:r>
-        <w:rPr>
-          <w:rFonts w:ascii="Arial" w:hAnsi="Arial" w:cs="Arial"/>
-        </w:rPr>
-        <w:t>In this</w:t>
-      </w:r>
-      <w:r>
-        <w:rPr>
-          <w:rFonts w:ascii="Arial" w:hAnsi="Arial" w:cs="Arial"/>
-        </w:rPr>
-        <w:t xml:space="preserve"> </w:t>
-      </w:r>
-      <w:r>
-        <w:rPr>
-          <w:rFonts w:ascii="Arial" w:hAnsi="Arial" w:cs="Arial"/>
-        </w:rPr>
-        <w:t xml:space="preserve">report, </w:t>
-      </w:r>
-      <w:r>
-        <w:rPr>
-          <w:rFonts w:ascii="Arial" w:hAnsi="Arial" w:cs="Arial"/>
-        </w:rPr>
-        <w:t xml:space="preserve">I will </w:t>
-      </w:r>
-      <w:r>
-        <w:rPr>
-          <w:rFonts w:ascii="Arial" w:hAnsi="Arial" w:cs="Arial"/>
-        </w:rPr>
-        <w:t>present</w:t>
-      </w:r>
-      <w:r>
-        <w:rPr>
-          <w:rFonts w:ascii="Arial" w:hAnsi="Arial" w:cs="Arial"/>
-        </w:rPr>
-        <w:t xml:space="preserve"> my </w:t>
-      </w:r>
-      <w:r>
-        <w:rPr>
-          <w:rStyle w:val="Strong"/>
-          <w:rFonts w:ascii="Arial" w:hAnsi="Arial" w:cs="Arial"/>
-          <w:b w:val="0"/>
-          <w:bCs w:val="0"/>
-        </w:rPr>
-        <w:t>design choices</w:t>
-      </w:r>
-      <w:r>
-        <w:rPr>
-          <w:rFonts w:ascii="Arial" w:hAnsi="Arial" w:cs="Arial"/>
-          <w:b/>
-          <w:bCs/>
-        </w:rPr>
-        <w:t xml:space="preserve">, </w:t>
-      </w:r>
-      <w:r>
-        <w:rPr>
-          <w:rStyle w:val="Strong"/>
-          <w:rFonts w:ascii="Arial" w:hAnsi="Arial" w:cs="Arial"/>
-          <w:b w:val="0"/>
-          <w:bCs w:val="0"/>
-        </w:rPr>
-        <w:t>API endpoints</w:t>
-      </w:r>
-      <w:r>
-        <w:rPr>
-          <w:rFonts w:ascii="Arial" w:hAnsi="Arial" w:cs="Arial"/>
-        </w:rPr>
-        <w:t xml:space="preserve">, and the </w:t>
-      </w:r>
-      <w:r>
-        <w:rPr>
-          <w:rStyle w:val="Strong"/>
-          <w:rFonts w:ascii="Arial" w:hAnsi="Arial" w:cs="Arial"/>
-          <w:b w:val="0"/>
-          <w:bCs w:val="0"/>
-        </w:rPr>
-        <w:t>challenges</w:t>
-      </w:r>
-      <w:r>
-        <w:rPr>
-          <w:rFonts w:ascii="Arial" w:hAnsi="Arial" w:cs="Arial"/>
-        </w:rPr>
-        <w:t xml:space="preserve"> I faced along with how I overcame them.</w:t>
-      </w:r>
-      <w:r>
-        <w:rPr>
-          <w:rFonts w:ascii="Arial" w:hAnsi="Arial" w:cs="Arial"/>
-        </w:rPr>
-        <w:br/>
-      </w:r>
-      <w:r>
-        <w:rPr>
-          <w:rFonts w:ascii="Arial" w:hAnsi="Arial" w:cs="Arial"/>
-          <w:b/>
-          <w:bCs/>
-        </w:rPr>
-        <w:t xml:space="preserve">- </w:t>
-      </w:r>
-      <w:r>
-        <w:rPr>
-          <w:rFonts w:ascii="Arial" w:hAnsi="Arial" w:cs="Arial"/>
-          <w:b/>
-          <w:bCs/>
-        </w:rPr>
-        <w:t>Design Choices</w:t>
-      </w:r>
-      <w:r>
-        <w:rPr>
-          <w:rFonts w:ascii="Arial" w:hAnsi="Arial" w:cs="Arial"/>
-          <w:b/>
-          <w:bCs/>
-        </w:rPr>
-        <w:t xml:space="preserve"> </w:t>
-      </w:r>
-      <w:r>
-        <w:rPr>
-          <w:rFonts w:ascii="Arial" w:hAnsi="Arial" w:cs="Arial"/>
-          <w:b/>
-          <w:bCs/>
-        </w:rPr>
-        <w:t>–</w:t>
-      </w:r>
-      <w:r>
-        <w:rPr>
-          <w:rFonts w:ascii="Arial" w:hAnsi="Arial" w:cs="Arial"/>
-          <w:b/>
-          <w:bCs/>
-        </w:rPr>
-        <w:t xml:space="preserve"> </w:t>
+        <w:t>Source code</w:t>
+      </w:r>
+      <w:r>
+        <w:rPr>
+          <w:rFonts w:ascii="Arial" w:hAnsi="Arial" w:cs="Arial"/>
+        </w:rPr>
+        <w:t xml:space="preserve"> (or link to your GitHub repo).</w:t>
       </w:r>
     </w:p>
     <w:p>
       <w:pPr>
-        <w:spacing w:after="0" w:line="480" w:lineRule="auto"/>
-        <w:contextualSpacing/>
-        <w:rPr>
-          <w:rFonts w:ascii="Arial" w:hAnsi="Arial" w:cs="Arial"/>
-        </w:rPr>
-      </w:pPr>
-      <w:r>
-        <w:rPr>
-          <w:rFonts w:ascii="Arial" w:hAnsi="Arial" w:cs="Arial"/>
-        </w:rPr>
-        <w:t>I chose a relational approach using PostgreSQL because it provide</w:t>
-      </w:r>
-      <w:r>
-        <w:rPr>
-          <w:rFonts w:ascii="Arial" w:hAnsi="Arial" w:cs="Arial"/>
-        </w:rPr>
-        <w:t>d</w:t>
-      </w:r>
-      <w:r>
-        <w:rPr>
-          <w:rFonts w:ascii="Arial" w:hAnsi="Arial" w:cs="Arial"/>
-        </w:rPr>
-        <w:t xml:space="preserve"> strong consistency guarantees</w:t>
-      </w:r>
-      <w:r>
-        <w:rPr>
-          <w:rFonts w:ascii="Arial" w:hAnsi="Arial" w:cs="Arial"/>
-        </w:rPr>
-        <w:t xml:space="preserve"> and was </w:t>
-      </w:r>
-      <w:r>
-        <w:rPr>
-          <w:rFonts w:ascii="Arial" w:hAnsi="Arial" w:cs="Arial"/>
-        </w:rPr>
-        <w:t>suitable for e-commerce requirements (e.g., inventory tracking). The main tables include:</w:t>
-      </w:r>
-    </w:p>
-    <w:p>
-      <w:pPr>
         <w:numPr>
           <w:ilvl w:val="0"/>
-          <w:numId w:val="19"/>
+          <w:numId w:val="27"/>
         </w:numPr>
         <w:spacing w:after="0" w:line="480" w:lineRule="auto"/>
         <w:contextualSpacing/>
@@ -571,15 +480,17 @@
       <w:r>
         <w:rPr>
           <w:rFonts w:ascii="Arial" w:hAnsi="Arial" w:cs="Arial"/>
-        </w:rPr>
-        <w:t>site_user for customer data</w:t>
+          <w:b/>
+          <w:bCs/>
+        </w:rPr>
+        <w:t>Dockerfile</w:t>
       </w:r>
     </w:p>
     <w:p>
       <w:pPr>
         <w:numPr>
-          <w:ilvl w:val="0"/>
-          <w:numId w:val="19"/>
+          <w:ilvl w:val="1"/>
+          <w:numId w:val="27"/>
         </w:numPr>
         <w:spacing w:after="0" w:line="480" w:lineRule="auto"/>
         <w:contextualSpacing/>
@@ -591,14 +502,14 @@
         <w:rPr>
           <w:rFonts w:ascii="Arial" w:hAnsi="Arial" w:cs="Arial"/>
         </w:rPr>
-        <w:t>product and product_category for items in the store</w:t>
+        <w:t>The file you created above.</w:t>
       </w:r>
     </w:p>
     <w:p>
       <w:pPr>
         <w:numPr>
           <w:ilvl w:val="0"/>
-          <w:numId w:val="19"/>
+          <w:numId w:val="27"/>
         </w:numPr>
         <w:spacing w:after="0" w:line="480" w:lineRule="auto"/>
         <w:contextualSpacing/>
@@ -609,15 +520,17 @@
       <w:r>
         <w:rPr>
           <w:rFonts w:ascii="Arial" w:hAnsi="Arial" w:cs="Arial"/>
-        </w:rPr>
-        <w:t>shopping_cart and shopping_cart_item to hold cart data</w:t>
+          <w:b/>
+          <w:bCs/>
+        </w:rPr>
+        <w:t>docker-compose.yml</w:t>
       </w:r>
     </w:p>
     <w:p>
       <w:pPr>
         <w:numPr>
-          <w:ilvl w:val="0"/>
-          <w:numId w:val="19"/>
+          <w:ilvl w:val="1"/>
+          <w:numId w:val="27"/>
         </w:numPr>
         <w:spacing w:after="0" w:line="480" w:lineRule="auto"/>
         <w:contextualSpacing/>
@@ -629,212 +542,14 @@
         <w:rPr>
           <w:rFonts w:ascii="Arial" w:hAnsi="Arial" w:cs="Arial"/>
         </w:rPr>
-        <w:t>shop_order and order_line to capture finalized purchases</w:t>
+        <w:t>The file for running locally.</w:t>
       </w:r>
     </w:p>
     <w:p>
       <w:pPr>
-        <w:spacing w:after="0" w:line="480" w:lineRule="auto"/>
-        <w:contextualSpacing/>
-        <w:rPr>
-          <w:rFonts w:ascii="Arial" w:hAnsi="Arial" w:cs="Arial"/>
-        </w:rPr>
-      </w:pPr>
-      <w:r>
-        <w:rPr>
-          <w:rFonts w:ascii="Arial" w:hAnsi="Arial" w:cs="Arial"/>
-        </w:rPr>
-        <w:t xml:space="preserve">This </w:t>
-      </w:r>
-      <w:proofErr w:type="gramStart"/>
-      <w:r>
-        <w:rPr>
-          <w:rFonts w:ascii="Arial" w:hAnsi="Arial" w:cs="Arial"/>
-        </w:rPr>
-        <w:t>schema</w:t>
-      </w:r>
-      <w:proofErr w:type="gramEnd"/>
-      <w:r>
-        <w:rPr>
-          <w:rFonts w:ascii="Arial" w:hAnsi="Arial" w:cs="Arial"/>
-        </w:rPr>
-        <w:t xml:space="preserve"> was structured </w:t>
-      </w:r>
-      <w:r>
-        <w:rPr>
-          <w:rFonts w:ascii="Arial" w:hAnsi="Arial" w:cs="Arial"/>
-        </w:rPr>
-        <w:t>flexible</w:t>
-      </w:r>
-      <w:r>
-        <w:rPr>
-          <w:rFonts w:ascii="Arial" w:hAnsi="Arial" w:cs="Arial"/>
-        </w:rPr>
-        <w:t xml:space="preserve"> to accommodate future extensions, such as user addresses, payments, and shipping details.</w:t>
-      </w:r>
-      <w:r>
-        <w:rPr>
-          <w:rFonts w:ascii="Arial" w:hAnsi="Arial" w:cs="Arial"/>
-        </w:rPr>
-        <w:t xml:space="preserve"> </w:t>
-      </w:r>
-      <w:r>
-        <w:rPr>
-          <w:rFonts w:ascii="Arial" w:hAnsi="Arial" w:cs="Arial"/>
-        </w:rPr>
-        <w:t xml:space="preserve">I chose Node.js for the backend </w:t>
-      </w:r>
-      <w:r>
-        <w:rPr>
-          <w:rFonts w:ascii="Arial" w:hAnsi="Arial" w:cs="Arial"/>
-        </w:rPr>
-        <w:t>since it offered</w:t>
-      </w:r>
-      <w:r>
-        <w:rPr>
-          <w:rFonts w:ascii="Arial" w:hAnsi="Arial" w:cs="Arial"/>
-        </w:rPr>
-        <w:t xml:space="preserve"> a lightweight, event-driven environment that pair</w:t>
-      </w:r>
-      <w:r>
-        <w:rPr>
-          <w:rFonts w:ascii="Arial" w:hAnsi="Arial" w:cs="Arial"/>
-        </w:rPr>
-        <w:t>ed</w:t>
-      </w:r>
-      <w:r>
-        <w:rPr>
-          <w:rFonts w:ascii="Arial" w:hAnsi="Arial" w:cs="Arial"/>
-        </w:rPr>
-        <w:t xml:space="preserve"> well with RESTful services. Express provide</w:t>
-      </w:r>
-      <w:r>
-        <w:rPr>
-          <w:rFonts w:ascii="Arial" w:hAnsi="Arial" w:cs="Arial"/>
-        </w:rPr>
-        <w:t>d</w:t>
-      </w:r>
-      <w:r>
-        <w:rPr>
-          <w:rFonts w:ascii="Arial" w:hAnsi="Arial" w:cs="Arial"/>
-        </w:rPr>
-        <w:t xml:space="preserve"> a straightforward way to define routes and handle middleware for JSON data parsing, error handling, and CORS.</w:t>
-      </w:r>
-      <w:r>
-        <w:rPr>
-          <w:rFonts w:ascii="Arial" w:hAnsi="Arial" w:cs="Arial"/>
-        </w:rPr>
-        <w:br/>
-        <w:t xml:space="preserve">Furthermore, </w:t>
-      </w:r>
-      <w:r>
-        <w:rPr>
-          <w:rFonts w:ascii="Arial" w:hAnsi="Arial" w:cs="Arial"/>
-        </w:rPr>
-        <w:t>u</w:t>
-      </w:r>
-      <w:r>
-        <w:rPr>
-          <w:rFonts w:ascii="Arial" w:hAnsi="Arial" w:cs="Arial"/>
-        </w:rPr>
-        <w:t>sing an ORM</w:t>
-      </w:r>
-      <w:r>
-        <w:rPr>
-          <w:rFonts w:ascii="Arial" w:hAnsi="Arial" w:cs="Arial"/>
-        </w:rPr>
-        <w:t>,</w:t>
-      </w:r>
-      <w:r>
-        <w:rPr>
-          <w:rFonts w:ascii="Arial" w:hAnsi="Arial" w:cs="Arial"/>
-        </w:rPr>
-        <w:t xml:space="preserve"> like Sequ</w:t>
-      </w:r>
-      <w:r>
-        <w:rPr>
-          <w:rFonts w:ascii="Arial" w:hAnsi="Arial" w:cs="Arial"/>
-        </w:rPr>
-        <w:t>e</w:t>
-      </w:r>
-      <w:r>
-        <w:rPr>
-          <w:rFonts w:ascii="Arial" w:hAnsi="Arial" w:cs="Arial"/>
-        </w:rPr>
-        <w:t>lize</w:t>
-      </w:r>
-      <w:r>
-        <w:rPr>
-          <w:rFonts w:ascii="Arial" w:hAnsi="Arial" w:cs="Arial"/>
-        </w:rPr>
-        <w:t>,</w:t>
-      </w:r>
-      <w:r>
-        <w:rPr>
-          <w:rFonts w:ascii="Arial" w:hAnsi="Arial" w:cs="Arial"/>
-        </w:rPr>
-        <w:t xml:space="preserve"> allowed me to map JavaScript classes to database tables. This simplified CRUD operations and kept the code more </w:t>
-      </w:r>
-      <w:r>
-        <w:rPr>
-          <w:rFonts w:ascii="Arial" w:hAnsi="Arial" w:cs="Arial"/>
-        </w:rPr>
-        <w:t>sustainable</w:t>
-      </w:r>
-      <w:r>
-        <w:rPr>
-          <w:rFonts w:ascii="Arial" w:hAnsi="Arial" w:cs="Arial"/>
-        </w:rPr>
-        <w:t>. Additionally, Sequelize’s migration or sync() features c</w:t>
-      </w:r>
-      <w:r>
-        <w:rPr>
-          <w:rFonts w:ascii="Arial" w:hAnsi="Arial" w:cs="Arial"/>
-        </w:rPr>
-        <w:t>ould</w:t>
-      </w:r>
-      <w:r>
-        <w:rPr>
-          <w:rFonts w:ascii="Arial" w:hAnsi="Arial" w:cs="Arial"/>
-        </w:rPr>
-        <w:t xml:space="preserve"> handle schema creation, which was convenient during rapid development.</w:t>
-      </w:r>
-      <w:r>
-        <w:rPr>
-          <w:rFonts w:ascii="Arial" w:hAnsi="Arial" w:cs="Arial"/>
-        </w:rPr>
-        <w:t xml:space="preserve"> This approach helped ensure that each resource (e.g., products, cart, orders, customers) ha</w:t>
-      </w:r>
-      <w:r>
-        <w:rPr>
-          <w:rFonts w:ascii="Arial" w:hAnsi="Arial" w:cs="Arial"/>
-        </w:rPr>
-        <w:t>d</w:t>
-      </w:r>
-      <w:r>
-        <w:rPr>
-          <w:rFonts w:ascii="Arial" w:hAnsi="Arial" w:cs="Arial"/>
-        </w:rPr>
-        <w:t xml:space="preserve"> its own set of routes.</w:t>
-      </w:r>
-      <w:r>
-        <w:rPr>
-          <w:rFonts w:ascii="Arial" w:hAnsi="Arial" w:cs="Arial"/>
-        </w:rPr>
-        <w:t xml:space="preserve"> Lastly,</w:t>
-      </w:r>
-      <w:r>
-        <w:rPr>
-          <w:rFonts w:ascii="Arial" w:hAnsi="Arial" w:cs="Arial"/>
-        </w:rPr>
-        <w:t xml:space="preserve"> I followed a REST approach:</w:t>
-      </w:r>
-    </w:p>
-    <w:p>
-      <w:pPr>
         <w:numPr>
           <w:ilvl w:val="0"/>
-          <w:numId w:val="20"/>
+          <w:numId w:val="27"/>
         </w:numPr>
         <w:spacing w:after="0" w:line="480" w:lineRule="auto"/>
         <w:contextualSpacing/>
@@ -848,20 +563,20 @@
           <w:b/>
           <w:bCs/>
         </w:rPr>
-        <w:t>GET</w:t>
-      </w:r>
-      <w:r>
-        <w:rPr>
-          <w:rFonts w:ascii="Arial" w:hAnsi="Arial" w:cs="Arial"/>
-        </w:rPr>
-        <w:t xml:space="preserve"> for retrieving data (e.g., /api/products, /api/cart/:id)</w:t>
+        <w:t>Screenshot</w:t>
+      </w:r>
+      <w:r>
+        <w:rPr>
+          <w:rFonts w:ascii="Arial" w:hAnsi="Arial" w:cs="Arial"/>
+        </w:rPr>
+        <w:t xml:space="preserve"> of your Docker Hub repository containing the pushed image.</w:t>
       </w:r>
     </w:p>
     <w:p>
       <w:pPr>
         <w:numPr>
           <w:ilvl w:val="0"/>
-          <w:numId w:val="20"/>
+          <w:numId w:val="27"/>
         </w:numPr>
         <w:spacing w:after="0" w:line="480" w:lineRule="auto"/>
         <w:contextualSpacing/>
@@ -875,20 +590,49 @@
           <w:b/>
           <w:bCs/>
         </w:rPr>
-        <w:t>POST</w:t>
-      </w:r>
-      <w:r>
-        <w:rPr>
-          <w:rFonts w:ascii="Arial" w:hAnsi="Arial" w:cs="Arial"/>
-        </w:rPr>
-        <w:t xml:space="preserve"> for creating resources (e.g., /api/cart/:cartId/add)</w:t>
+        <w:t>OpenAPI specification</w:t>
+      </w:r>
+      <w:r>
+        <w:rPr>
+          <w:rFonts w:ascii="Arial" w:hAnsi="Arial" w:cs="Arial"/>
+        </w:rPr>
+        <w:t xml:space="preserve"> used for testing.</w:t>
       </w:r>
     </w:p>
     <w:p>
       <w:pPr>
+        <w:spacing w:after="0" w:line="480" w:lineRule="auto"/>
+        <w:contextualSpacing/>
+        <w:rPr>
+          <w:rFonts w:ascii="Arial" w:hAnsi="Arial" w:cs="Arial"/>
+        </w:rPr>
+      </w:pPr>
+      <w:r>
+        <w:rPr>
+          <w:rFonts w:ascii="Arial" w:hAnsi="Arial" w:cs="Arial"/>
+        </w:rPr>
+        <w:t xml:space="preserve">Additionally, in your </w:t>
+      </w:r>
+      <w:r>
+        <w:rPr>
+          <w:rFonts w:ascii="Arial" w:hAnsi="Arial" w:cs="Arial"/>
+          <w:b/>
+          <w:bCs/>
+        </w:rPr>
+        <w:t>write-up (1–2 pages)</w:t>
+      </w:r>
+      <w:r>
+        <w:rPr>
+          <w:rFonts w:ascii="Arial" w:hAnsi="Arial" w:cs="Arial"/>
+        </w:rPr>
+        <w:t>, be sure to address:</w:t>
+      </w:r>
+    </w:p>
+    <w:p>
+      <w:pPr>
         <w:numPr>
           <w:ilvl w:val="0"/>
-          <w:numId w:val="20"/>
+          <w:numId w:val="28"/>
         </w:numPr>
         <w:spacing w:after="0" w:line="480" w:lineRule="auto"/>
         <w:contextualSpacing/>
@@ -902,20 +646,20 @@
           <w:b/>
           <w:bCs/>
         </w:rPr>
-        <w:t>DELETE</w:t>
-      </w:r>
-      <w:r>
-        <w:rPr>
-          <w:rFonts w:ascii="Arial" w:hAnsi="Arial" w:cs="Arial"/>
-        </w:rPr>
-        <w:t xml:space="preserve"> for removing resources (e.g., /api/cart/:cartId/remove/:productId)</w:t>
+        <w:t>Step-by-step build and run instructions</w:t>
+      </w:r>
+      <w:r>
+        <w:rPr>
+          <w:rFonts w:ascii="Arial" w:hAnsi="Arial" w:cs="Arial"/>
+        </w:rPr>
+        <w:t>:</w:t>
       </w:r>
     </w:p>
     <w:p>
       <w:pPr>
         <w:numPr>
-          <w:ilvl w:val="0"/>
-          <w:numId w:val="20"/>
+          <w:ilvl w:val="1"/>
+          <w:numId w:val="28"/>
         </w:numPr>
         <w:spacing w:after="0" w:line="480" w:lineRule="auto"/>
         <w:contextualSpacing/>
@@ -926,97 +670,328 @@
       <w:r>
         <w:rPr>
           <w:rFonts w:ascii="Arial" w:hAnsi="Arial" w:cs="Arial"/>
+        </w:rPr>
+        <w:t>Clone the repo.</w:t>
+      </w:r>
+    </w:p>
+    <w:p>
+      <w:pPr>
+        <w:numPr>
+          <w:ilvl w:val="1"/>
+          <w:numId w:val="28"/>
+        </w:numPr>
+        <w:spacing w:after="0" w:line="480" w:lineRule="auto"/>
+        <w:contextualSpacing/>
+        <w:rPr>
+          <w:rFonts w:ascii="Arial" w:hAnsi="Arial" w:cs="Arial"/>
+        </w:rPr>
+      </w:pPr>
+      <w:r>
+        <w:rPr>
+          <w:rFonts w:ascii="Arial" w:hAnsi="Arial" w:cs="Arial"/>
+        </w:rPr>
+        <w:t>Ensure .env is created (optional, if you rely on docker-compose.yml environment).</w:t>
+      </w:r>
+    </w:p>
+    <w:p>
+      <w:pPr>
+        <w:numPr>
+          <w:ilvl w:val="1"/>
+          <w:numId w:val="28"/>
+        </w:numPr>
+        <w:spacing w:after="0" w:line="480" w:lineRule="auto"/>
+        <w:contextualSpacing/>
+        <w:rPr>
+          <w:rFonts w:ascii="Arial" w:hAnsi="Arial" w:cs="Arial"/>
+        </w:rPr>
+      </w:pPr>
+      <w:r>
+        <w:rPr>
+          <w:rFonts w:ascii="Arial" w:hAnsi="Arial" w:cs="Arial"/>
+        </w:rPr>
+        <w:t>docker-compose up --build or docker run ... -e ...</w:t>
+      </w:r>
+    </w:p>
+    <w:p>
+      <w:pPr>
+        <w:numPr>
+          <w:ilvl w:val="1"/>
+          <w:numId w:val="28"/>
+        </w:numPr>
+        <w:spacing w:after="0" w:line="480" w:lineRule="auto"/>
+        <w:contextualSpacing/>
+        <w:rPr>
+          <w:rFonts w:ascii="Arial" w:hAnsi="Arial" w:cs="Arial"/>
+        </w:rPr>
+      </w:pPr>
+      <w:r>
+        <w:rPr>
+          <w:rFonts w:ascii="Arial" w:hAnsi="Arial" w:cs="Arial"/>
+        </w:rPr>
+        <w:t>Visit http://localhost:3000 or whichever route for your endpoints.</w:t>
+      </w:r>
+    </w:p>
+    <w:p>
+      <w:pPr>
+        <w:numPr>
+          <w:ilvl w:val="0"/>
+          <w:numId w:val="28"/>
+        </w:numPr>
+        <w:spacing w:after="0" w:line="480" w:lineRule="auto"/>
+        <w:contextualSpacing/>
+        <w:rPr>
+          <w:rFonts w:ascii="Arial" w:hAnsi="Arial" w:cs="Arial"/>
+        </w:rPr>
+      </w:pPr>
+      <w:r>
+        <w:rPr>
+          <w:rFonts w:ascii="Arial" w:hAnsi="Arial" w:cs="Arial"/>
           <w:b/>
           <w:bCs/>
         </w:rPr>
-        <w:t>PATCH</w:t>
-      </w:r>
-      <w:r>
-        <w:rPr>
-          <w:rFonts w:ascii="Arial" w:hAnsi="Arial" w:cs="Arial"/>
-        </w:rPr>
-        <w:t xml:space="preserve"> for partial updates (e.g., /api/cart/:cartId/quantity)</w:t>
+        <w:t>Explanation of Dockerfile</w:t>
+      </w:r>
+      <w:r>
+        <w:rPr>
+          <w:rFonts w:ascii="Arial" w:hAnsi="Arial" w:cs="Arial"/>
+        </w:rPr>
+        <w:t>: what each instruction does (FROM, WORKDIR, COPY, RUN, EXPOSE, CMD).</w:t>
       </w:r>
     </w:p>
     <w:p>
       <w:pPr>
-        <w:spacing w:before="100" w:beforeAutospacing="1" w:after="100" w:afterAutospacing="1" w:line="480" w:lineRule="auto"/>
-        <w:rPr>
-          <w:rFonts w:ascii="Arial" w:eastAsia="Times New Roman" w:hAnsi="Arial" w:cs="Arial"/>
-          <w:kern w:val="0"/>
-          <w14:ligatures w14:val="none"/>
-        </w:rPr>
-      </w:pPr>
-      <w:r>
-        <w:rPr>
-          <w:rFonts w:ascii="Arial" w:eastAsia="Times New Roman" w:hAnsi="Arial" w:cs="Arial"/>
-          <w:kern w:val="0"/>
-          <w14:ligatures w14:val="none"/>
-        </w:rPr>
-        <w:lastRenderedPageBreak/>
-        <w:t>To</w:t>
-      </w:r>
-      <w:r>
-        <w:rPr>
-          <w:rFonts w:ascii="Arial" w:eastAsia="Times New Roman" w:hAnsi="Arial" w:cs="Arial"/>
-          <w:kern w:val="0"/>
-          <w14:ligatures w14:val="none"/>
-        </w:rPr>
-        <w:t xml:space="preserve"> keep credentials secure and ensure good configuration management, I stored database connection details (host, user, password) and server port in a </w:t>
-      </w:r>
-      <w:r>
-        <w:rPr>
-          <w:rFonts w:ascii="Arial" w:eastAsia="Times New Roman" w:hAnsi="Arial" w:cs="Arial"/>
+        <w:numPr>
+          <w:ilvl w:val="0"/>
+          <w:numId w:val="28"/>
+        </w:numPr>
+        <w:spacing w:after="0" w:line="480" w:lineRule="auto"/>
+        <w:contextualSpacing/>
+        <w:rPr>
+          <w:rFonts w:ascii="Arial" w:hAnsi="Arial" w:cs="Arial"/>
+        </w:rPr>
+      </w:pPr>
+      <w:r>
+        <w:rPr>
+          <w:rFonts w:ascii="Arial" w:hAnsi="Arial" w:cs="Arial"/>
           <w:b/>
           <w:bCs/>
-          <w:kern w:val="0"/>
-          <w14:ligatures w14:val="none"/>
-        </w:rPr>
-        <w:t>.env</w:t>
-      </w:r>
-      <w:r>
-        <w:rPr>
-          <w:rFonts w:ascii="Arial" w:eastAsia="Times New Roman" w:hAnsi="Arial" w:cs="Arial"/>
-          <w:kern w:val="0"/>
-          <w14:ligatures w14:val="none"/>
-        </w:rPr>
-        <w:t xml:space="preserve"> file. This file is excluded from version control to avoid exposing secrets publicly.</w:t>
+        </w:rPr>
+        <w:t>Explanation of docker-compose.yml</w:t>
+      </w:r>
+      <w:r>
+        <w:rPr>
+          <w:rFonts w:ascii="Arial" w:hAnsi="Arial" w:cs="Arial"/>
+        </w:rPr>
+        <w:t>: how environment variables are set, how the service is exposed, etc.</w:t>
       </w:r>
     </w:p>
     <w:p>
       <w:pPr>
+        <w:numPr>
+          <w:ilvl w:val="0"/>
+          <w:numId w:val="28"/>
+        </w:numPr>
+        <w:spacing w:after="0" w:line="480" w:lineRule="auto"/>
+        <w:contextualSpacing/>
+        <w:rPr>
+          <w:rFonts w:ascii="Arial" w:hAnsi="Arial" w:cs="Arial"/>
+        </w:rPr>
+      </w:pPr>
+      <w:r>
+        <w:rPr>
+          <w:rFonts w:ascii="Arial" w:hAnsi="Arial" w:cs="Arial"/>
+          <w:b/>
+          <w:bCs/>
+        </w:rPr>
+        <w:t>Push to Docker Hub</w:t>
+      </w:r>
+      <w:r>
+        <w:rPr>
+          <w:rFonts w:ascii="Arial" w:hAnsi="Arial" w:cs="Arial"/>
+        </w:rPr>
+        <w:t>: show the commands you ran (docker build -t ..., docker push ...).</w:t>
+      </w:r>
+    </w:p>
+    <w:p>
+      <w:pPr>
+        <w:spacing w:after="0" w:line="480" w:lineRule="auto"/>
+        <w:contextualSpacing/>
+        <w:rPr>
+          <w:rFonts w:ascii="Arial" w:hAnsi="Arial" w:cs="Arial"/>
+        </w:rPr>
+      </w:pPr>
+      <w:r>
+        <w:rPr>
+          <w:rFonts w:ascii="Arial" w:hAnsi="Arial" w:cs="Arial"/>
+        </w:rPr>
+        <w:br/>
+      </w:r>
+      <w:r>
+        <w:rPr>
+          <w:rFonts w:ascii="Arial" w:hAnsi="Arial" w:cs="Arial"/>
+        </w:rPr>
+        <w:br/>
+      </w:r>
+      <w:r>
+        <w:rPr>
+          <w:rFonts w:ascii="Arial" w:hAnsi="Arial" w:cs="Arial"/>
+        </w:rPr>
+        <w:lastRenderedPageBreak/>
+        <w:br/>
+      </w:r>
+      <w:r>
+        <w:rPr>
+          <w:rFonts w:ascii="Arial" w:hAnsi="Arial" w:cs="Arial"/>
+          <w:b/>
+          <w:bCs/>
+        </w:rPr>
+        <w:br/>
+      </w:r>
+      <w:r>
+        <w:rPr>
+          <w:rFonts w:ascii="Arial" w:hAnsi="Arial" w:cs="Arial"/>
+          <w:b/>
+          <w:bCs/>
+        </w:rPr>
+        <w:br/>
+      </w:r>
+      <w:r>
+        <w:rPr>
+          <w:rFonts w:ascii="Arial" w:hAnsi="Arial" w:cs="Arial"/>
+          <w:b/>
+          <w:bCs/>
+        </w:rPr>
+        <w:br/>
+      </w:r>
+      <w:r>
+        <w:rPr>
+          <w:rFonts w:ascii="Arial" w:hAnsi="Arial" w:cs="Arial"/>
+          <w:b/>
+          <w:bCs/>
+        </w:rPr>
+        <w:br/>
+      </w:r>
+      <w:r>
+        <w:rPr>
+          <w:rFonts w:ascii="Arial" w:hAnsi="Arial" w:cs="Arial"/>
+          <w:b/>
+          <w:bCs/>
+        </w:rPr>
+        <w:br/>
+      </w:r>
+      <w:r>
+        <w:rPr>
+          <w:rFonts w:ascii="Arial" w:hAnsi="Arial" w:cs="Arial"/>
+          <w:b/>
+          <w:bCs/>
+        </w:rPr>
+        <w:br/>
+      </w:r>
+      <w:r>
+        <w:rPr>
+          <w:rFonts w:ascii="Arial" w:hAnsi="Arial" w:cs="Arial"/>
+          <w:b/>
+          <w:bCs/>
+        </w:rPr>
+        <w:br/>
+      </w:r>
+      <w:r>
+        <w:rPr>
+          <w:rFonts w:ascii="Arial" w:hAnsi="Arial" w:cs="Arial"/>
+          <w:b/>
+          <w:bCs/>
+        </w:rPr>
+        <w:br/>
+      </w:r>
+      <w:r>
+        <w:rPr>
+          <w:rFonts w:ascii="Arial" w:hAnsi="Arial" w:cs="Arial"/>
+          <w:b/>
+          <w:bCs/>
+        </w:rPr>
+        <w:br/>
+      </w:r>
+      <w:r>
+        <w:rPr>
+          <w:rFonts w:ascii="Arial" w:hAnsi="Arial" w:cs="Arial"/>
+          <w:b/>
+          <w:bCs/>
+        </w:rPr>
+        <w:br/>
+      </w:r>
+      <w:r>
+        <w:rPr>
+          <w:rFonts w:ascii="Arial" w:hAnsi="Arial" w:cs="Arial"/>
+          <w:b/>
+          <w:bCs/>
+        </w:rPr>
+        <w:br/>
+      </w:r>
+      <w:r>
+        <w:rPr>
+          <w:rFonts w:ascii="Arial" w:hAnsi="Arial" w:cs="Arial"/>
+          <w:b/>
+          <w:bCs/>
+        </w:rPr>
+        <w:br/>
+      </w:r>
+      <w:r>
+        <w:rPr>
+          <w:rFonts w:ascii="Arial" w:hAnsi="Arial" w:cs="Arial"/>
+          <w:b/>
+          <w:bCs/>
+        </w:rPr>
+        <w:br/>
+      </w:r>
+      <w:r>
+        <w:rPr>
+          <w:rFonts w:ascii="Arial" w:hAnsi="Arial" w:cs="Arial"/>
+          <w:b/>
+          <w:bCs/>
+        </w:rPr>
+        <w:br/>
+      </w:r>
+      <w:r>
+        <w:rPr>
+          <w:rFonts w:ascii="Arial" w:hAnsi="Arial" w:cs="Arial"/>
+          <w:b/>
+          <w:bCs/>
+        </w:rPr>
+        <w:br/>
+      </w:r>
+      <w:r>
+        <w:rPr>
+          <w:rFonts w:ascii="Arial" w:hAnsi="Arial" w:cs="Arial"/>
+          <w:b/>
+          <w:bCs/>
+        </w:rPr>
+        <w:br/>
+      </w:r>
+      <w:r>
+        <w:rPr>
+          <w:rFonts w:ascii="Arial" w:hAnsi="Arial" w:cs="Arial"/>
+          <w:b/>
+          <w:bCs/>
+        </w:rPr>
+        <w:br/>
+      </w:r>
+      <w:r>
+        <w:rPr>
+          <w:rFonts w:ascii="Arial" w:hAnsi="Arial" w:cs="Arial"/>
+          <w:b/>
+          <w:bCs/>
+        </w:rPr>
+        <w:br/>
+      </w:r>
+    </w:p>
+    <w:p>
+      <w:pPr>
         <w:spacing w:after="240" w:line="480" w:lineRule="auto"/>
         <w:contextualSpacing/>
         <w:rPr>
           <w:rFonts w:ascii="Arial" w:hAnsi="Arial" w:cs="Arial"/>
-          <w:b/>
-          <w:bCs/>
-        </w:rPr>
-      </w:pPr>
-      <w:r>
-        <w:rPr>
-          <w:rFonts w:ascii="Arial" w:hAnsi="Arial" w:cs="Arial"/>
-          <w:b/>
-          <w:bCs/>
-        </w:rPr>
-        <w:t xml:space="preserve">- </w:t>
-      </w:r>
-      <w:r>
-        <w:rPr>
-          <w:rFonts w:ascii="Arial" w:hAnsi="Arial" w:cs="Arial"/>
-          <w:b/>
-          <w:bCs/>
-        </w:rPr>
-        <w:t>Challenges and Resolutions</w:t>
-      </w:r>
-      <w:r>
-        <w:rPr>
-          <w:rFonts w:ascii="Arial" w:hAnsi="Arial" w:cs="Arial"/>
-          <w:b/>
-          <w:bCs/>
-        </w:rPr>
-        <w:t xml:space="preserve"> -</w:t>
-      </w:r>
+        </w:rPr>
+      </w:pPr>
     </w:p>
     <w:p>
       <w:pPr>
@@ -1029,902 +1004,8 @@
       <w:r>
         <w:rPr>
           <w:rFonts w:ascii="Arial" w:hAnsi="Arial" w:cs="Arial"/>
-          <w:b/>
-          <w:bCs/>
-        </w:rPr>
-        <w:t xml:space="preserve">1. </w:t>
-      </w:r>
-      <w:r>
-        <w:rPr>
-          <w:rFonts w:ascii="Arial" w:hAnsi="Arial" w:cs="Arial"/>
-        </w:rPr>
-        <w:t>Database Connectivity with Neon</w:t>
-      </w:r>
-    </w:p>
-    <w:p>
-      <w:pPr>
-        <w:numPr>
-          <w:ilvl w:val="0"/>
-          <w:numId w:val="22"/>
-        </w:numPr>
-        <w:spacing w:after="240" w:line="480" w:lineRule="auto"/>
-        <w:contextualSpacing/>
-        <w:rPr>
-          <w:rFonts w:ascii="Arial" w:hAnsi="Arial" w:cs="Arial"/>
-        </w:rPr>
-      </w:pPr>
-      <w:r>
-        <w:rPr>
-          <w:rFonts w:ascii="Arial" w:hAnsi="Arial" w:cs="Arial"/>
-        </w:rPr>
-        <w:t>Challenge: Securing an SSL connection to the Neon database in a local Node.js environment.</w:t>
-      </w:r>
-    </w:p>
-    <w:p>
-      <w:pPr>
-        <w:numPr>
-          <w:ilvl w:val="0"/>
-          <w:numId w:val="22"/>
-        </w:numPr>
-        <w:spacing w:after="240" w:line="480" w:lineRule="auto"/>
-        <w:contextualSpacing/>
-        <w:rPr>
-          <w:rFonts w:ascii="Arial" w:hAnsi="Arial" w:cs="Arial"/>
-        </w:rPr>
-      </w:pPr>
-      <w:r>
-        <w:rPr>
-          <w:rFonts w:ascii="Arial" w:hAnsi="Arial" w:cs="Arial"/>
-        </w:rPr>
-        <w:t>Resolution: I configured Sequelize to use the ssl dialect option with rejectUnauthorized set to false. This allowed Node.js to connect to Neon securely without certificate issues.</w:t>
-      </w:r>
-    </w:p>
-    <w:p>
-      <w:pPr>
-        <w:spacing w:after="240" w:line="480" w:lineRule="auto"/>
-        <w:contextualSpacing/>
-        <w:rPr>
-          <w:rFonts w:ascii="Arial" w:hAnsi="Arial" w:cs="Arial"/>
-        </w:rPr>
-      </w:pPr>
-      <w:r>
-        <w:rPr>
-          <w:rFonts w:ascii="Arial" w:hAnsi="Arial" w:cs="Arial"/>
-        </w:rPr>
-        <w:t>2.</w:t>
-      </w:r>
-      <w:r>
-        <w:rPr>
-          <w:rFonts w:ascii="Arial" w:hAnsi="Arial" w:cs="Arial"/>
-        </w:rPr>
-        <w:t xml:space="preserve"> Ensuring Data Integrity in Orders</w:t>
-      </w:r>
-    </w:p>
-    <w:p>
-      <w:pPr>
-        <w:numPr>
-          <w:ilvl w:val="0"/>
-          <w:numId w:val="23"/>
-        </w:numPr>
-        <w:spacing w:after="240" w:line="480" w:lineRule="auto"/>
-        <w:contextualSpacing/>
-        <w:rPr>
-          <w:rFonts w:ascii="Arial" w:hAnsi="Arial" w:cs="Arial"/>
-        </w:rPr>
-      </w:pPr>
-      <w:r>
-        <w:rPr>
-          <w:rFonts w:ascii="Arial" w:hAnsi="Arial" w:cs="Arial"/>
-        </w:rPr>
-        <w:t>Challenge: When placing an order, multiple items could be purchased simultaneously, risking inconsistent stock if another user also bu</w:t>
-      </w:r>
-      <w:r>
-        <w:rPr>
-          <w:rFonts w:ascii="Arial" w:hAnsi="Arial" w:cs="Arial"/>
-        </w:rPr>
-        <w:t>ys</w:t>
-      </w:r>
-      <w:r>
-        <w:rPr>
-          <w:rFonts w:ascii="Arial" w:hAnsi="Arial" w:cs="Arial"/>
-        </w:rPr>
-        <w:t xml:space="preserve"> the same product.</w:t>
-      </w:r>
-    </w:p>
-    <w:p>
-      <w:pPr>
-        <w:numPr>
-          <w:ilvl w:val="0"/>
-          <w:numId w:val="23"/>
-        </w:numPr>
-        <w:spacing w:after="240" w:line="480" w:lineRule="auto"/>
-        <w:contextualSpacing/>
-        <w:rPr>
-          <w:rFonts w:ascii="Arial" w:hAnsi="Arial" w:cs="Arial"/>
-        </w:rPr>
-      </w:pPr>
-      <w:r>
-        <w:rPr>
-          <w:rFonts w:ascii="Arial" w:hAnsi="Arial" w:cs="Arial"/>
-        </w:rPr>
-        <w:t>Resolution: I used transactions provided by Sequelize. The code to decrement product inventory, create order lines, and clear the cart is wrapped inside a transaction, preventing partial updates if an error occurs.</w:t>
-      </w:r>
-    </w:p>
-    <w:p>
-      <w:pPr>
-        <w:spacing w:after="240" w:line="480" w:lineRule="auto"/>
-        <w:contextualSpacing/>
-        <w:rPr>
-          <w:rFonts w:ascii="Arial" w:hAnsi="Arial" w:cs="Arial"/>
-        </w:rPr>
-      </w:pPr>
-      <w:r>
-        <w:rPr>
-          <w:rFonts w:ascii="Arial" w:hAnsi="Arial" w:cs="Arial"/>
-        </w:rPr>
-        <w:t xml:space="preserve">3. </w:t>
-      </w:r>
-      <w:r>
-        <w:rPr>
-          <w:rFonts w:ascii="Arial" w:hAnsi="Arial" w:cs="Arial"/>
-        </w:rPr>
-        <w:t>Configuration Management</w:t>
-      </w:r>
-    </w:p>
-    <w:p>
-      <w:pPr>
-        <w:numPr>
-          <w:ilvl w:val="0"/>
-          <w:numId w:val="24"/>
-        </w:numPr>
-        <w:spacing w:after="240" w:line="480" w:lineRule="auto"/>
-        <w:contextualSpacing/>
-        <w:rPr>
-          <w:rFonts w:ascii="Arial" w:hAnsi="Arial" w:cs="Arial"/>
-        </w:rPr>
-      </w:pPr>
-      <w:r>
-        <w:rPr>
-          <w:rFonts w:ascii="Arial" w:hAnsi="Arial" w:cs="Arial"/>
-        </w:rPr>
-        <w:t>Challenge: Hiding database credentials and preventing them from leaking into the repository.</w:t>
-      </w:r>
-    </w:p>
-    <w:p>
-      <w:pPr>
-        <w:numPr>
-          <w:ilvl w:val="0"/>
-          <w:numId w:val="24"/>
-        </w:numPr>
-        <w:spacing w:after="240" w:line="480" w:lineRule="auto"/>
-        <w:contextualSpacing/>
-        <w:rPr>
-          <w:rFonts w:ascii="Arial" w:hAnsi="Arial" w:cs="Arial"/>
-        </w:rPr>
-      </w:pPr>
-      <w:r>
-        <w:rPr>
-          <w:rFonts w:ascii="Arial" w:hAnsi="Arial" w:cs="Arial"/>
-        </w:rPr>
-        <w:t xml:space="preserve">Resolution: </w:t>
-      </w:r>
-      <w:r>
-        <w:rPr>
-          <w:rFonts w:ascii="Arial" w:hAnsi="Arial" w:cs="Arial"/>
-        </w:rPr>
-        <w:t>I implemented</w:t>
-      </w:r>
-      <w:r>
-        <w:rPr>
-          <w:rFonts w:ascii="Arial" w:hAnsi="Arial" w:cs="Arial"/>
-        </w:rPr>
-        <w:t xml:space="preserve"> a .env file and add</w:t>
-      </w:r>
-      <w:r>
-        <w:rPr>
-          <w:rFonts w:ascii="Arial" w:hAnsi="Arial" w:cs="Arial"/>
-        </w:rPr>
-        <w:t>ed</w:t>
-      </w:r>
-      <w:r>
-        <w:rPr>
-          <w:rFonts w:ascii="Arial" w:hAnsi="Arial" w:cs="Arial"/>
-        </w:rPr>
-        <w:t xml:space="preserve"> it to .gitignore </w:t>
-      </w:r>
-      <w:r>
-        <w:rPr>
-          <w:rFonts w:ascii="Arial" w:hAnsi="Arial" w:cs="Arial"/>
-        </w:rPr>
-        <w:t xml:space="preserve">to </w:t>
-      </w:r>
-      <w:r>
-        <w:rPr>
-          <w:rFonts w:ascii="Arial" w:hAnsi="Arial" w:cs="Arial"/>
-        </w:rPr>
-        <w:t>ensure credentials remain local. Clear instructions in the README detail</w:t>
-      </w:r>
-      <w:r>
-        <w:rPr>
-          <w:rFonts w:ascii="Arial" w:hAnsi="Arial" w:cs="Arial"/>
-        </w:rPr>
-        <w:t>ed</w:t>
-      </w:r>
-      <w:r>
-        <w:rPr>
-          <w:rFonts w:ascii="Arial" w:hAnsi="Arial" w:cs="Arial"/>
-        </w:rPr>
-        <w:t xml:space="preserve"> how to set up </w:t>
-      </w:r>
-      <w:proofErr w:type="gramStart"/>
-      <w:r>
-        <w:rPr>
-          <w:rFonts w:ascii="Arial" w:hAnsi="Arial" w:cs="Arial"/>
-        </w:rPr>
-        <w:t>environment</w:t>
-      </w:r>
-      <w:proofErr w:type="gramEnd"/>
-      <w:r>
-        <w:rPr>
-          <w:rFonts w:ascii="Arial" w:hAnsi="Arial" w:cs="Arial"/>
-        </w:rPr>
-        <w:t xml:space="preserve"> variables.</w:t>
-      </w:r>
-    </w:p>
-    <w:p>
-      <w:pPr>
-        <w:spacing w:after="240" w:line="480" w:lineRule="auto"/>
-        <w:contextualSpacing/>
-        <w:rPr>
-          <w:rFonts w:ascii="Arial" w:hAnsi="Arial" w:cs="Arial"/>
-        </w:rPr>
-      </w:pPr>
-      <w:r>
-        <w:rPr>
-          <w:rFonts w:ascii="Arial" w:hAnsi="Arial" w:cs="Arial"/>
-        </w:rPr>
-        <w:t>4</w:t>
-      </w:r>
-      <w:r>
-        <w:rPr>
-          <w:rFonts w:ascii="Arial" w:hAnsi="Arial" w:cs="Arial"/>
-        </w:rPr>
-        <w:t xml:space="preserve">. </w:t>
-      </w:r>
-      <w:r>
-        <w:rPr>
-          <w:rFonts w:ascii="Arial" w:hAnsi="Arial" w:cs="Arial"/>
-        </w:rPr>
-        <w:t>Maintaining Code Quality and Structure</w:t>
-      </w:r>
-    </w:p>
-    <w:p>
-      <w:pPr>
-        <w:numPr>
-          <w:ilvl w:val="0"/>
-          <w:numId w:val="25"/>
-        </w:numPr>
-        <w:spacing w:after="240" w:line="480" w:lineRule="auto"/>
-        <w:contextualSpacing/>
-        <w:rPr>
-          <w:rFonts w:ascii="Arial" w:hAnsi="Arial" w:cs="Arial"/>
-        </w:rPr>
-      </w:pPr>
-      <w:r>
-        <w:rPr>
-          <w:rFonts w:ascii="Arial" w:hAnsi="Arial" w:cs="Arial"/>
-        </w:rPr>
-        <w:t>Challenge: Keeping controller logic, routes, and models organized, especially as new features were added.</w:t>
-      </w:r>
-    </w:p>
-    <w:p>
-      <w:pPr>
-        <w:numPr>
-          <w:ilvl w:val="0"/>
-          <w:numId w:val="25"/>
-        </w:numPr>
-        <w:spacing w:after="240" w:line="480" w:lineRule="auto"/>
-        <w:contextualSpacing/>
-        <w:rPr>
-          <w:rFonts w:ascii="Arial" w:hAnsi="Arial" w:cs="Arial"/>
-        </w:rPr>
-      </w:pPr>
-      <w:r>
-        <w:rPr>
-          <w:rFonts w:ascii="Arial" w:hAnsi="Arial" w:cs="Arial"/>
-        </w:rPr>
-        <w:t>Resolution: I separated the application into controllers (business logic), models (database entities), routes (Express routing), and config (database setup). This modular approach ma</w:t>
-      </w:r>
-      <w:r>
-        <w:rPr>
-          <w:rFonts w:ascii="Arial" w:hAnsi="Arial" w:cs="Arial"/>
-        </w:rPr>
-        <w:t>de</w:t>
-      </w:r>
-      <w:r>
-        <w:rPr>
-          <w:rFonts w:ascii="Arial" w:hAnsi="Arial" w:cs="Arial"/>
-        </w:rPr>
-        <w:t xml:space="preserve"> the code more maintainable.</w:t>
-      </w:r>
-    </w:p>
-    <w:p>
-      <w:pPr>
-        <w:spacing w:after="240" w:line="480" w:lineRule="auto"/>
-        <w:contextualSpacing/>
-        <w:rPr>
-          <w:rFonts w:ascii="Arial" w:hAnsi="Arial" w:cs="Arial"/>
-        </w:rPr>
-      </w:pPr>
-      <w:r>
-        <w:rPr>
-          <w:rFonts w:ascii="Arial" w:hAnsi="Arial" w:cs="Arial"/>
-        </w:rPr>
-        <w:lastRenderedPageBreak/>
-        <w:t>5</w:t>
-      </w:r>
-      <w:r>
-        <w:rPr>
-          <w:rFonts w:ascii="Arial" w:hAnsi="Arial" w:cs="Arial"/>
-        </w:rPr>
-        <w:t xml:space="preserve">. </w:t>
-      </w:r>
-      <w:r>
-        <w:rPr>
-          <w:rFonts w:ascii="Arial" w:hAnsi="Arial" w:cs="Arial"/>
-        </w:rPr>
-        <w:t>Dealing with Insufficient Stock</w:t>
-      </w:r>
-    </w:p>
-    <w:p>
-      <w:pPr>
-        <w:numPr>
-          <w:ilvl w:val="0"/>
-          <w:numId w:val="26"/>
-        </w:numPr>
-        <w:spacing w:after="240" w:line="480" w:lineRule="auto"/>
-        <w:contextualSpacing/>
-        <w:rPr>
-          <w:rFonts w:ascii="Arial" w:hAnsi="Arial" w:cs="Arial"/>
-        </w:rPr>
-      </w:pPr>
-      <w:r>
-        <w:rPr>
-          <w:rFonts w:ascii="Arial" w:hAnsi="Arial" w:cs="Arial"/>
-        </w:rPr>
-        <w:t>Challenge: Users might try to add or update cart items with quantities exceeding the available stock.</w:t>
-      </w:r>
-    </w:p>
-    <w:p>
-      <w:pPr>
-        <w:numPr>
-          <w:ilvl w:val="0"/>
-          <w:numId w:val="26"/>
-        </w:numPr>
-        <w:spacing w:after="240" w:line="480" w:lineRule="auto"/>
-        <w:contextualSpacing/>
-        <w:rPr>
-          <w:rFonts w:ascii="Arial" w:hAnsi="Arial" w:cs="Arial"/>
-        </w:rPr>
-      </w:pPr>
-      <w:r>
-        <w:rPr>
-          <w:rFonts w:ascii="Arial" w:hAnsi="Arial" w:cs="Arial"/>
-        </w:rPr>
-        <w:t xml:space="preserve">Resolution: </w:t>
-      </w:r>
-      <w:r>
-        <w:rPr>
-          <w:rFonts w:ascii="Arial" w:hAnsi="Arial" w:cs="Arial"/>
-        </w:rPr>
-        <w:t>I a</w:t>
-      </w:r>
-      <w:r>
-        <w:rPr>
-          <w:rFonts w:ascii="Arial" w:hAnsi="Arial" w:cs="Arial"/>
-        </w:rPr>
-        <w:t>dded checks in both the “add to cart” and “update quantity” endpoints. The code return</w:t>
-      </w:r>
-      <w:r>
-        <w:rPr>
-          <w:rFonts w:ascii="Arial" w:hAnsi="Arial" w:cs="Arial"/>
-        </w:rPr>
-        <w:t>s</w:t>
-      </w:r>
-      <w:r>
-        <w:rPr>
-          <w:rFonts w:ascii="Arial" w:hAnsi="Arial" w:cs="Arial"/>
-        </w:rPr>
-        <w:t xml:space="preserve"> a 400 Bad Request error if the requested quantity is greater than what is available.</w:t>
-      </w:r>
-    </w:p>
-    <w:p>
-      <w:pPr>
-        <w:spacing w:after="240" w:line="480" w:lineRule="auto"/>
-        <w:contextualSpacing/>
-        <w:rPr>
-          <w:rFonts w:ascii="Arial" w:hAnsi="Arial" w:cs="Arial"/>
-          <w:b/>
-          <w:bCs/>
-        </w:rPr>
-      </w:pPr>
-      <w:r>
-        <w:rPr>
-          <w:rFonts w:ascii="Arial" w:hAnsi="Arial" w:cs="Arial"/>
-          <w:b/>
-          <w:bCs/>
-        </w:rPr>
-        <w:t xml:space="preserve">- </w:t>
-      </w:r>
-      <w:r>
-        <w:rPr>
-          <w:rFonts w:ascii="Arial" w:hAnsi="Arial" w:cs="Arial"/>
-          <w:b/>
-          <w:bCs/>
-        </w:rPr>
-        <w:t>Trade-Offs</w:t>
-      </w:r>
-      <w:r>
-        <w:rPr>
-          <w:rFonts w:ascii="Arial" w:hAnsi="Arial" w:cs="Arial"/>
-          <w:b/>
-          <w:bCs/>
-        </w:rPr>
-        <w:t xml:space="preserve"> </w:t>
-      </w:r>
-      <w:r>
-        <w:rPr>
-          <w:rFonts w:ascii="Arial" w:hAnsi="Arial" w:cs="Arial"/>
-          <w:b/>
-          <w:bCs/>
-        </w:rPr>
-        <w:t>-</w:t>
-      </w:r>
-    </w:p>
-    <w:p>
-      <w:pPr>
-        <w:spacing w:after="240" w:line="480" w:lineRule="auto"/>
-        <w:contextualSpacing/>
-        <w:rPr>
-          <w:rFonts w:ascii="Arial" w:hAnsi="Arial" w:cs="Arial"/>
-        </w:rPr>
-      </w:pPr>
-      <w:r>
-        <w:rPr>
-          <w:rFonts w:ascii="Arial" w:hAnsi="Arial" w:cs="Arial"/>
-        </w:rPr>
-        <w:t xml:space="preserve">One </w:t>
-      </w:r>
-      <w:r>
-        <w:rPr>
-          <w:rFonts w:ascii="Arial" w:hAnsi="Arial" w:cs="Arial"/>
-        </w:rPr>
-        <w:t xml:space="preserve">trade-off that I dealt with </w:t>
-      </w:r>
-      <w:r>
-        <w:rPr>
-          <w:rFonts w:ascii="Arial" w:hAnsi="Arial" w:cs="Arial"/>
-        </w:rPr>
-        <w:t>involved</w:t>
-      </w:r>
-      <w:r>
-        <w:rPr>
-          <w:rFonts w:ascii="Arial" w:hAnsi="Arial" w:cs="Arial"/>
-        </w:rPr>
-        <w:t xml:space="preserve"> </w:t>
-      </w:r>
-      <w:r>
-        <w:rPr>
-          <w:rFonts w:ascii="Arial" w:hAnsi="Arial" w:cs="Arial"/>
-        </w:rPr>
-        <w:t>deciding between</w:t>
-      </w:r>
-      <w:r>
-        <w:rPr>
-          <w:rFonts w:ascii="Arial" w:hAnsi="Arial" w:cs="Arial"/>
-        </w:rPr>
-        <w:t xml:space="preserve"> </w:t>
-      </w:r>
-      <w:r>
-        <w:rPr>
-          <w:rFonts w:ascii="Arial" w:hAnsi="Arial" w:cs="Arial"/>
-        </w:rPr>
-        <w:t xml:space="preserve">Raw SQL </w:t>
-      </w:r>
-      <w:r>
-        <w:rPr>
-          <w:rFonts w:ascii="Arial" w:hAnsi="Arial" w:cs="Arial"/>
-        </w:rPr>
-        <w:t>and</w:t>
-      </w:r>
-      <w:r>
-        <w:rPr>
-          <w:rFonts w:ascii="Arial" w:hAnsi="Arial" w:cs="Arial"/>
-        </w:rPr>
-        <w:t xml:space="preserve"> Sequelize</w:t>
-      </w:r>
-      <w:r>
-        <w:rPr>
-          <w:rFonts w:ascii="Arial" w:hAnsi="Arial" w:cs="Arial"/>
-        </w:rPr>
-        <w:t>. U</w:t>
-      </w:r>
-      <w:r>
-        <w:rPr>
-          <w:rFonts w:ascii="Arial" w:hAnsi="Arial" w:cs="Arial"/>
-        </w:rPr>
-        <w:t>sing an ORM (Sequelize) m</w:t>
-      </w:r>
-      <w:r>
-        <w:rPr>
-          <w:rFonts w:ascii="Arial" w:hAnsi="Arial" w:cs="Arial"/>
-        </w:rPr>
-        <w:t>ake</w:t>
-      </w:r>
-      <w:r>
-        <w:rPr>
-          <w:rFonts w:ascii="Arial" w:hAnsi="Arial" w:cs="Arial"/>
-        </w:rPr>
-        <w:t>s</w:t>
-      </w:r>
-      <w:r>
-        <w:rPr>
-          <w:rFonts w:ascii="Arial" w:hAnsi="Arial" w:cs="Arial"/>
-        </w:rPr>
-        <w:t xml:space="preserve"> development faster and more </w:t>
-      </w:r>
-      <w:r>
-        <w:rPr>
-          <w:rFonts w:ascii="Arial" w:hAnsi="Arial" w:cs="Arial"/>
-        </w:rPr>
-        <w:t>readable,</w:t>
-      </w:r>
-      <w:r>
-        <w:rPr>
-          <w:rFonts w:ascii="Arial" w:hAnsi="Arial" w:cs="Arial"/>
-        </w:rPr>
-        <w:t xml:space="preserve"> w</w:t>
-      </w:r>
-      <w:r>
-        <w:rPr>
-          <w:rFonts w:ascii="Arial" w:hAnsi="Arial" w:cs="Arial"/>
-        </w:rPr>
-        <w:t>hereas</w:t>
-      </w:r>
-      <w:r>
-        <w:rPr>
-          <w:rFonts w:ascii="Arial" w:hAnsi="Arial" w:cs="Arial"/>
-        </w:rPr>
-        <w:t xml:space="preserve"> raw SQL </w:t>
-      </w:r>
-      <w:r>
-        <w:rPr>
-          <w:rFonts w:ascii="Arial" w:hAnsi="Arial" w:cs="Arial"/>
-        </w:rPr>
-        <w:t xml:space="preserve">sometimes </w:t>
-      </w:r>
-      <w:r>
-        <w:rPr>
-          <w:rFonts w:ascii="Arial" w:hAnsi="Arial" w:cs="Arial"/>
-        </w:rPr>
-        <w:t>offers greater control and potential performance benefits.</w:t>
-      </w:r>
-      <w:r>
-        <w:rPr>
-          <w:rFonts w:ascii="Arial" w:hAnsi="Arial" w:cs="Arial"/>
-        </w:rPr>
-        <w:t xml:space="preserve"> I ultimately chose to go with Sequelize, as it was outlined as </w:t>
-      </w:r>
-      <w:r>
-        <w:rPr>
-          <w:rFonts w:ascii="Arial" w:hAnsi="Arial" w:cs="Arial"/>
-        </w:rPr>
-        <w:t xml:space="preserve">a </w:t>
-      </w:r>
-      <w:r>
-        <w:rPr>
-          <w:rFonts w:ascii="Arial" w:hAnsi="Arial" w:cs="Arial"/>
-        </w:rPr>
-        <w:t>requirement,</w:t>
-      </w:r>
-      <w:r>
-        <w:rPr>
-          <w:rFonts w:ascii="Arial" w:hAnsi="Arial" w:cs="Arial"/>
-        </w:rPr>
-        <w:t xml:space="preserve"> and it </w:t>
-      </w:r>
-      <w:r>
-        <w:rPr>
-          <w:rFonts w:ascii="Arial" w:hAnsi="Arial" w:cs="Arial"/>
-        </w:rPr>
-        <w:t>made</w:t>
-      </w:r>
-      <w:r>
-        <w:rPr>
-          <w:rFonts w:ascii="Arial" w:hAnsi="Arial" w:cs="Arial"/>
-        </w:rPr>
-        <w:t xml:space="preserve"> the </w:t>
-      </w:r>
-      <w:r>
-        <w:rPr>
-          <w:rFonts w:ascii="Arial" w:hAnsi="Arial" w:cs="Arial"/>
-        </w:rPr>
-        <w:t>development</w:t>
-      </w:r>
-      <w:r>
-        <w:rPr>
-          <w:rFonts w:ascii="Arial" w:hAnsi="Arial" w:cs="Arial"/>
-        </w:rPr>
-        <w:t xml:space="preserve"> of this</w:t>
-      </w:r>
-      <w:r>
-        <w:rPr>
-          <w:rFonts w:ascii="Arial" w:hAnsi="Arial" w:cs="Arial"/>
-        </w:rPr>
-        <w:t xml:space="preserve"> more readable for others</w:t>
-      </w:r>
-      <w:r>
-        <w:rPr>
-          <w:rFonts w:ascii="Arial" w:hAnsi="Arial" w:cs="Arial"/>
-        </w:rPr>
-        <w:t xml:space="preserve">. I also could work on the project at a faster, more efficient rate. </w:t>
-      </w:r>
-    </w:p>
-    <w:p>
-      <w:pPr>
-        <w:spacing w:after="240" w:line="480" w:lineRule="auto"/>
-        <w:contextualSpacing/>
-        <w:rPr>
-          <w:rFonts w:ascii="Arial" w:hAnsi="Arial" w:cs="Arial"/>
-        </w:rPr>
-      </w:pPr>
-      <w:r>
-        <w:rPr>
-          <w:rFonts w:ascii="Arial" w:hAnsi="Arial" w:cs="Arial"/>
-        </w:rPr>
-        <w:t>The other trade-off that</w:t>
-      </w:r>
-      <w:r>
-        <w:rPr>
-          <w:rFonts w:ascii="Arial" w:hAnsi="Arial" w:cs="Arial"/>
-        </w:rPr>
-        <w:t xml:space="preserve"> I</w:t>
-      </w:r>
-      <w:r>
-        <w:rPr>
-          <w:rFonts w:ascii="Arial" w:hAnsi="Arial" w:cs="Arial"/>
-        </w:rPr>
-        <w:t xml:space="preserve"> </w:t>
-      </w:r>
-      <w:r>
-        <w:rPr>
-          <w:rFonts w:ascii="Arial" w:hAnsi="Arial" w:cs="Arial"/>
-        </w:rPr>
-        <w:t>encountered</w:t>
-      </w:r>
-      <w:r>
-        <w:rPr>
-          <w:rFonts w:ascii="Arial" w:hAnsi="Arial" w:cs="Arial"/>
-        </w:rPr>
-        <w:t xml:space="preserve"> </w:t>
-      </w:r>
-      <w:r>
-        <w:rPr>
-          <w:rFonts w:ascii="Arial" w:hAnsi="Arial" w:cs="Arial"/>
-        </w:rPr>
-        <w:t>involved s</w:t>
-      </w:r>
-      <w:r>
-        <w:rPr>
-          <w:rFonts w:ascii="Arial" w:hAnsi="Arial" w:cs="Arial"/>
-        </w:rPr>
-        <w:t xml:space="preserve">ecurity </w:t>
-      </w:r>
-      <w:r>
-        <w:rPr>
-          <w:rFonts w:ascii="Arial" w:hAnsi="Arial" w:cs="Arial"/>
-        </w:rPr>
-        <w:t>f</w:t>
-      </w:r>
-      <w:r>
-        <w:rPr>
-          <w:rFonts w:ascii="Arial" w:hAnsi="Arial" w:cs="Arial"/>
-        </w:rPr>
-        <w:t>eatures</w:t>
-      </w:r>
-      <w:r>
-        <w:rPr>
-          <w:rFonts w:ascii="Arial" w:hAnsi="Arial" w:cs="Arial"/>
-        </w:rPr>
-        <w:t xml:space="preserve">, and </w:t>
-      </w:r>
-      <w:r>
-        <w:rPr>
-          <w:rFonts w:ascii="Arial" w:hAnsi="Arial" w:cs="Arial"/>
-        </w:rPr>
-        <w:t xml:space="preserve">if </w:t>
-      </w:r>
-      <w:r>
-        <w:rPr>
-          <w:rFonts w:ascii="Arial" w:hAnsi="Arial" w:cs="Arial"/>
-        </w:rPr>
-        <w:t>this implementation should</w:t>
-      </w:r>
-      <w:r>
-        <w:rPr>
-          <w:rFonts w:ascii="Arial" w:hAnsi="Arial" w:cs="Arial"/>
-        </w:rPr>
-        <w:t xml:space="preserve"> </w:t>
-      </w:r>
-      <w:r>
-        <w:rPr>
-          <w:rFonts w:ascii="Arial" w:hAnsi="Arial" w:cs="Arial"/>
-        </w:rPr>
-        <w:t>include</w:t>
-      </w:r>
-      <w:r>
-        <w:rPr>
-          <w:rFonts w:ascii="Arial" w:hAnsi="Arial" w:cs="Arial"/>
-        </w:rPr>
-        <w:t xml:space="preserve"> </w:t>
-      </w:r>
-      <w:r>
-        <w:rPr>
-          <w:rFonts w:ascii="Arial" w:hAnsi="Arial" w:cs="Arial"/>
-        </w:rPr>
-        <w:t>fully</w:t>
-      </w:r>
-      <w:r>
-        <w:rPr>
-          <w:rFonts w:ascii="Arial" w:hAnsi="Arial" w:cs="Arial"/>
-        </w:rPr>
-        <w:t xml:space="preserve"> robust authentication (e.g., JWT tokens)</w:t>
-      </w:r>
-      <w:r>
-        <w:rPr>
-          <w:rFonts w:ascii="Arial" w:hAnsi="Arial" w:cs="Arial"/>
-        </w:rPr>
-        <w:t xml:space="preserve"> which</w:t>
-      </w:r>
-      <w:r>
-        <w:rPr>
-          <w:rFonts w:ascii="Arial" w:hAnsi="Arial" w:cs="Arial"/>
-        </w:rPr>
-        <w:t xml:space="preserve"> handle</w:t>
-      </w:r>
-      <w:r>
-        <w:rPr>
-          <w:rFonts w:ascii="Arial" w:hAnsi="Arial" w:cs="Arial"/>
-        </w:rPr>
-        <w:t>d</w:t>
-      </w:r>
-      <w:r>
-        <w:rPr>
-          <w:rFonts w:ascii="Arial" w:hAnsi="Arial" w:cs="Arial"/>
-        </w:rPr>
-        <w:t xml:space="preserve"> user sessions.</w:t>
-      </w:r>
-      <w:r>
-        <w:rPr>
-          <w:rFonts w:ascii="Arial" w:hAnsi="Arial" w:cs="Arial"/>
-        </w:rPr>
-        <w:t xml:space="preserve"> However,</w:t>
-      </w:r>
-      <w:r>
-        <w:rPr>
-          <w:rFonts w:ascii="Arial" w:hAnsi="Arial" w:cs="Arial"/>
-        </w:rPr>
-        <w:t xml:space="preserve"> </w:t>
-      </w:r>
-      <w:r>
-        <w:rPr>
-          <w:rFonts w:ascii="Arial" w:hAnsi="Arial" w:cs="Arial"/>
-        </w:rPr>
-        <w:t>d</w:t>
-      </w:r>
-      <w:r>
-        <w:rPr>
-          <w:rFonts w:ascii="Arial" w:hAnsi="Arial" w:cs="Arial"/>
-        </w:rPr>
-        <w:t>ue to the scope of this assignment, these features were not fully implemented, but the infrastructure</w:t>
-      </w:r>
-      <w:r>
-        <w:rPr>
-          <w:rFonts w:ascii="Arial" w:hAnsi="Arial" w:cs="Arial"/>
-        </w:rPr>
-        <w:t xml:space="preserve"> was </w:t>
-      </w:r>
-      <w:r>
-        <w:rPr>
-          <w:rFonts w:ascii="Arial" w:hAnsi="Arial" w:cs="Arial"/>
-        </w:rPr>
-        <w:t xml:space="preserve">designed </w:t>
-      </w:r>
-      <w:r>
-        <w:rPr>
-          <w:rFonts w:ascii="Arial" w:hAnsi="Arial" w:cs="Arial"/>
-        </w:rPr>
-        <w:t xml:space="preserve">for easy addition </w:t>
-      </w:r>
-      <w:r>
-        <w:rPr>
-          <w:rFonts w:ascii="Arial" w:hAnsi="Arial" w:cs="Arial"/>
-        </w:rPr>
-        <w:t>down the line</w:t>
-      </w:r>
-      <w:r>
-        <w:rPr>
-          <w:rFonts w:ascii="Arial" w:hAnsi="Arial" w:cs="Arial"/>
-        </w:rPr>
-        <w:t>.</w:t>
-      </w:r>
-    </w:p>
-    <w:p>
-      <w:pPr>
-        <w:spacing w:after="240" w:line="480" w:lineRule="auto"/>
-        <w:contextualSpacing/>
-        <w:rPr>
-          <w:rFonts w:ascii="Arial" w:hAnsi="Arial" w:cs="Arial"/>
-        </w:rPr>
-      </w:pPr>
-      <w:r>
-        <w:rPr>
-          <w:rFonts w:ascii="Arial" w:hAnsi="Arial" w:cs="Arial"/>
-        </w:rPr>
-        <w:t xml:space="preserve">- </w:t>
-      </w:r>
-      <w:r>
-        <w:rPr>
-          <w:rFonts w:ascii="Arial" w:hAnsi="Arial" w:cs="Arial"/>
-          <w:b/>
-          <w:bCs/>
-        </w:rPr>
-        <w:t>Conclusion</w:t>
-      </w:r>
-      <w:r>
-        <w:rPr>
-          <w:rFonts w:ascii="Arial" w:hAnsi="Arial" w:cs="Arial"/>
-        </w:rPr>
-        <w:t xml:space="preserve"> </w:t>
-      </w:r>
-      <w:r>
-        <w:rPr>
-          <w:rFonts w:ascii="Arial" w:hAnsi="Arial" w:cs="Arial"/>
-        </w:rPr>
-        <w:t>-</w:t>
-      </w:r>
-    </w:p>
-    <w:p>
-      <w:pPr>
-        <w:spacing w:after="240" w:line="480" w:lineRule="auto"/>
-        <w:contextualSpacing/>
-        <w:rPr>
-          <w:rFonts w:ascii="Arial" w:hAnsi="Arial" w:cs="Arial"/>
-        </w:rPr>
-      </w:pPr>
-      <w:r>
-        <w:rPr>
-          <w:rFonts w:ascii="Arial" w:hAnsi="Arial" w:cs="Arial"/>
-        </w:rPr>
-        <w:t>Overall, the Swiftcart application demonstrate</w:t>
-      </w:r>
-      <w:r>
-        <w:rPr>
-          <w:rFonts w:ascii="Arial" w:hAnsi="Arial" w:cs="Arial"/>
-        </w:rPr>
-        <w:t>d</w:t>
-      </w:r>
-      <w:r>
-        <w:rPr>
-          <w:rFonts w:ascii="Arial" w:hAnsi="Arial" w:cs="Arial"/>
-        </w:rPr>
-        <w:t xml:space="preserve"> a reliable backend architecture for an e-commerce platform. By leveraging Node.js, Express, Sequelize, and a PostgreSQL database hosted on Neon, I have built a system capable of managing customers, products, carts, and orders. Key focus areas included data integrity, scalability, and security of credentials. Future expansions might include adding user authentication, integrating payment gateways, and more detailed order tracking.</w:t>
-      </w:r>
-      <w:r>
-        <w:rPr>
-          <w:rFonts w:ascii="Arial" w:hAnsi="Arial" w:cs="Arial"/>
-        </w:rPr>
-        <w:t xml:space="preserve"> Lastly, here the GitHub link for this project,</w:t>
+        </w:rPr>
+        <w:t>Lastly, here the GitHub link for this project,</w:t>
       </w:r>
       <w:r>
         <w:rPr>
@@ -2025,7 +1106,6 @@
         <w:docPartUnique/>
       </w:docPartObj>
     </w:sdtPr>
-    <w:sdtEndPr/>
     <w:sdtContent>
       <w:p>
         <w:pPr>
@@ -2177,7 +1257,7 @@
         <w:sz w:val="22"/>
         <w:szCs w:val="22"/>
       </w:rPr>
-      <w:t>Capstone Part #</w:t>
+      <w:t>Assignment</w:t>
     </w:r>
     <w:r>
       <w:rPr>
@@ -2185,7 +1265,15 @@
         <w:sz w:val="22"/>
         <w:szCs w:val="22"/>
       </w:rPr>
-      <w:t>2</w:t>
+      <w:t xml:space="preserve"> #</w:t>
+    </w:r>
+    <w:r>
+      <w:rPr>
+        <w:rFonts w:ascii="Arial" w:hAnsi="Arial" w:cs="Arial"/>
+        <w:sz w:val="22"/>
+        <w:szCs w:val="22"/>
+      </w:rPr>
+      <w:t>3</w:t>
     </w:r>
     <w:r>
       <w:rPr>
@@ -2527,6 +1615,151 @@
     </w:lvl>
   </w:abstractNum>
   <w:abstractNum w:abstractNumId="2" w15:restartNumberingAfterBreak="0">
+    <w:nsid w:val="1CE35CDE"/>
+    <w:multiLevelType w:val="multilevel"/>
+    <w:tmpl w:val="D05CF5F4"/>
+    <w:lvl w:ilvl="0">
+      <w:start w:val="1"/>
+      <w:numFmt w:val="bullet"/>
+      <w:lvlText w:val=""/>
+      <w:lvlJc w:val="left"/>
+      <w:pPr>
+        <w:tabs>
+          <w:tab w:val="num" w:pos="720"/>
+        </w:tabs>
+        <w:ind w:left="720" w:hanging="360"/>
+      </w:pPr>
+      <w:rPr>
+        <w:rFonts w:ascii="Symbol" w:hAnsi="Symbol" w:hint="default"/>
+        <w:sz w:val="20"/>
+      </w:rPr>
+    </w:lvl>
+    <w:lvl w:ilvl="1">
+      <w:start w:val="1"/>
+      <w:numFmt w:val="decimal"/>
+      <w:lvlText w:val="%2."/>
+      <w:lvlJc w:val="left"/>
+      <w:pPr>
+        <w:tabs>
+          <w:tab w:val="num" w:pos="1440"/>
+        </w:tabs>
+        <w:ind w:left="1440" w:hanging="360"/>
+      </w:pPr>
+    </w:lvl>
+    <w:lvl w:ilvl="2" w:tentative="1">
+      <w:start w:val="1"/>
+      <w:numFmt w:val="bullet"/>
+      <w:lvlText w:val=""/>
+      <w:lvlJc w:val="left"/>
+      <w:pPr>
+        <w:tabs>
+          <w:tab w:val="num" w:pos="2160"/>
+        </w:tabs>
+        <w:ind w:left="2160" w:hanging="360"/>
+      </w:pPr>
+      <w:rPr>
+        <w:rFonts w:ascii="Wingdings" w:hAnsi="Wingdings" w:hint="default"/>
+        <w:sz w:val="20"/>
+      </w:rPr>
+    </w:lvl>
+    <w:lvl w:ilvl="3" w:tentative="1">
+      <w:start w:val="1"/>
+      <w:numFmt w:val="bullet"/>
+      <w:lvlText w:val=""/>
+      <w:lvlJc w:val="left"/>
+      <w:pPr>
+        <w:tabs>
+          <w:tab w:val="num" w:pos="2880"/>
+        </w:tabs>
+        <w:ind w:left="2880" w:hanging="360"/>
+      </w:pPr>
+      <w:rPr>
+        <w:rFonts w:ascii="Wingdings" w:hAnsi="Wingdings" w:hint="default"/>
+        <w:sz w:val="20"/>
+      </w:rPr>
+    </w:lvl>
+    <w:lvl w:ilvl="4" w:tentative="1">
+      <w:start w:val="1"/>
+      <w:numFmt w:val="bullet"/>
+      <w:lvlText w:val=""/>
+      <w:lvlJc w:val="left"/>
+      <w:pPr>
+        <w:tabs>
+          <w:tab w:val="num" w:pos="3600"/>
+        </w:tabs>
+        <w:ind w:left="3600" w:hanging="360"/>
+      </w:pPr>
+      <w:rPr>
+        <w:rFonts w:ascii="Wingdings" w:hAnsi="Wingdings" w:hint="default"/>
+        <w:sz w:val="20"/>
+      </w:rPr>
+    </w:lvl>
+    <w:lvl w:ilvl="5" w:tentative="1">
+      <w:start w:val="1"/>
+      <w:numFmt w:val="bullet"/>
+      <w:lvlText w:val=""/>
+      <w:lvlJc w:val="left"/>
+      <w:pPr>
+        <w:tabs>
+          <w:tab w:val="num" w:pos="4320"/>
+        </w:tabs>
+        <w:ind w:left="4320" w:hanging="360"/>
+      </w:pPr>
+      <w:rPr>
+        <w:rFonts w:ascii="Wingdings" w:hAnsi="Wingdings" w:hint="default"/>
+        <w:sz w:val="20"/>
+      </w:rPr>
+    </w:lvl>
+    <w:lvl w:ilvl="6" w:tentative="1">
+      <w:start w:val="1"/>
+      <w:numFmt w:val="bullet"/>
+      <w:lvlText w:val=""/>
+      <w:lvlJc w:val="left"/>
+      <w:pPr>
+        <w:tabs>
+          <w:tab w:val="num" w:pos="5040"/>
+        </w:tabs>
+        <w:ind w:left="5040" w:hanging="360"/>
+      </w:pPr>
+      <w:rPr>
+        <w:rFonts w:ascii="Wingdings" w:hAnsi="Wingdings" w:hint="default"/>
+        <w:sz w:val="20"/>
+      </w:rPr>
+    </w:lvl>
+    <w:lvl w:ilvl="7" w:tentative="1">
+      <w:start w:val="1"/>
+      <w:numFmt w:val="bullet"/>
+      <w:lvlText w:val=""/>
+      <w:lvlJc w:val="left"/>
+      <w:pPr>
+        <w:tabs>
+          <w:tab w:val="num" w:pos="5760"/>
+        </w:tabs>
+        <w:ind w:left="5760" w:hanging="360"/>
+      </w:pPr>
+      <w:rPr>
+        <w:rFonts w:ascii="Wingdings" w:hAnsi="Wingdings" w:hint="default"/>
+        <w:sz w:val="20"/>
+      </w:rPr>
+    </w:lvl>
+    <w:lvl w:ilvl="8" w:tentative="1">
+      <w:start w:val="1"/>
+      <w:numFmt w:val="bullet"/>
+      <w:lvlText w:val=""/>
+      <w:lvlJc w:val="left"/>
+      <w:pPr>
+        <w:tabs>
+          <w:tab w:val="num" w:pos="6480"/>
+        </w:tabs>
+        <w:ind w:left="6480" w:hanging="360"/>
+      </w:pPr>
+      <w:rPr>
+        <w:rFonts w:ascii="Wingdings" w:hAnsi="Wingdings" w:hint="default"/>
+        <w:sz w:val="20"/>
+      </w:rPr>
+    </w:lvl>
+  </w:abstractNum>
+  <w:abstractNum w:abstractNumId="3" w15:restartNumberingAfterBreak="0">
     <w:nsid w:val="239F344F"/>
     <w:multiLevelType w:val="multilevel"/>
     <w:tmpl w:val="16CAABC8"/>
@@ -2675,7 +1908,7 @@
       </w:rPr>
     </w:lvl>
   </w:abstractNum>
-  <w:abstractNum w:abstractNumId="3" w15:restartNumberingAfterBreak="0">
+  <w:abstractNum w:abstractNumId="4" w15:restartNumberingAfterBreak="0">
     <w:nsid w:val="23CC0212"/>
     <w:multiLevelType w:val="multilevel"/>
     <w:tmpl w:val="43AC9F36"/>
@@ -2796,7 +2029,7 @@
       </w:pPr>
     </w:lvl>
   </w:abstractNum>
-  <w:abstractNum w:abstractNumId="4" w15:restartNumberingAfterBreak="0">
+  <w:abstractNum w:abstractNumId="5" w15:restartNumberingAfterBreak="0">
     <w:nsid w:val="27B34B49"/>
     <w:multiLevelType w:val="multilevel"/>
     <w:tmpl w:val="D4E6F1C4"/>
@@ -2909,7 +2142,7 @@
       </w:pPr>
     </w:lvl>
   </w:abstractNum>
-  <w:abstractNum w:abstractNumId="5" w15:restartNumberingAfterBreak="0">
+  <w:abstractNum w:abstractNumId="6" w15:restartNumberingAfterBreak="0">
     <w:nsid w:val="27B62744"/>
     <w:multiLevelType w:val="multilevel"/>
     <w:tmpl w:val="F28CAA0C"/>
@@ -3029,7 +2262,7 @@
       </w:pPr>
     </w:lvl>
   </w:abstractNum>
-  <w:abstractNum w:abstractNumId="6" w15:restartNumberingAfterBreak="0">
+  <w:abstractNum w:abstractNumId="7" w15:restartNumberingAfterBreak="0">
     <w:nsid w:val="281152B9"/>
     <w:multiLevelType w:val="multilevel"/>
     <w:tmpl w:val="87D0BD2C"/>
@@ -3178,7 +2411,7 @@
       </w:rPr>
     </w:lvl>
   </w:abstractNum>
-  <w:abstractNum w:abstractNumId="7" w15:restartNumberingAfterBreak="0">
+  <w:abstractNum w:abstractNumId="8" w15:restartNumberingAfterBreak="0">
     <w:nsid w:val="29D17F89"/>
     <w:multiLevelType w:val="hybridMultilevel"/>
     <w:tmpl w:val="3932C642"/>
@@ -3290,7 +2523,7 @@
       </w:rPr>
     </w:lvl>
   </w:abstractNum>
-  <w:abstractNum w:abstractNumId="8" w15:restartNumberingAfterBreak="0">
+  <w:abstractNum w:abstractNumId="9" w15:restartNumberingAfterBreak="0">
     <w:nsid w:val="30CD6E22"/>
     <w:multiLevelType w:val="hybridMultilevel"/>
     <w:tmpl w:val="3D6EFF6C"/>
@@ -3403,7 +2636,7 @@
       </w:rPr>
     </w:lvl>
   </w:abstractNum>
-  <w:abstractNum w:abstractNumId="9" w15:restartNumberingAfterBreak="0">
+  <w:abstractNum w:abstractNumId="10" w15:restartNumberingAfterBreak="0">
     <w:nsid w:val="31A53992"/>
     <w:multiLevelType w:val="multilevel"/>
     <w:tmpl w:val="C47C72E0"/>
@@ -3552,7 +2785,7 @@
       </w:rPr>
     </w:lvl>
   </w:abstractNum>
-  <w:abstractNum w:abstractNumId="10" w15:restartNumberingAfterBreak="0">
+  <w:abstractNum w:abstractNumId="11" w15:restartNumberingAfterBreak="0">
     <w:nsid w:val="367567E4"/>
     <w:multiLevelType w:val="multilevel"/>
     <w:tmpl w:val="F28CAA0C"/>
@@ -3672,7 +2905,7 @@
       </w:pPr>
     </w:lvl>
   </w:abstractNum>
-  <w:abstractNum w:abstractNumId="11" w15:restartNumberingAfterBreak="0">
+  <w:abstractNum w:abstractNumId="12" w15:restartNumberingAfterBreak="0">
     <w:nsid w:val="44E83CCE"/>
     <w:multiLevelType w:val="multilevel"/>
     <w:tmpl w:val="F68ABA94"/>
@@ -3821,7 +3054,7 @@
       </w:rPr>
     </w:lvl>
   </w:abstractNum>
-  <w:abstractNum w:abstractNumId="12" w15:restartNumberingAfterBreak="0">
+  <w:abstractNum w:abstractNumId="13" w15:restartNumberingAfterBreak="0">
     <w:nsid w:val="4633611A"/>
     <w:multiLevelType w:val="multilevel"/>
     <w:tmpl w:val="B77E0AA0"/>
@@ -3970,7 +3203,7 @@
       </w:rPr>
     </w:lvl>
   </w:abstractNum>
-  <w:abstractNum w:abstractNumId="13" w15:restartNumberingAfterBreak="0">
+  <w:abstractNum w:abstractNumId="14" w15:restartNumberingAfterBreak="0">
     <w:nsid w:val="4F177ADE"/>
     <w:multiLevelType w:val="multilevel"/>
     <w:tmpl w:val="EC60A46A"/>
@@ -4087,7 +3320,7 @@
       </w:pPr>
     </w:lvl>
   </w:abstractNum>
-  <w:abstractNum w:abstractNumId="14" w15:restartNumberingAfterBreak="0">
+  <w:abstractNum w:abstractNumId="15" w15:restartNumberingAfterBreak="0">
     <w:nsid w:val="50760A23"/>
     <w:multiLevelType w:val="multilevel"/>
     <w:tmpl w:val="3B708C66"/>
@@ -4236,7 +3469,7 @@
       </w:rPr>
     </w:lvl>
   </w:abstractNum>
-  <w:abstractNum w:abstractNumId="15" w15:restartNumberingAfterBreak="0">
+  <w:abstractNum w:abstractNumId="16" w15:restartNumberingAfterBreak="0">
     <w:nsid w:val="57DC6947"/>
     <w:multiLevelType w:val="multilevel"/>
     <w:tmpl w:val="1AD8446C"/>
@@ -4385,7 +3618,7 @@
       </w:rPr>
     </w:lvl>
   </w:abstractNum>
-  <w:abstractNum w:abstractNumId="16" w15:restartNumberingAfterBreak="0">
+  <w:abstractNum w:abstractNumId="17" w15:restartNumberingAfterBreak="0">
     <w:nsid w:val="5C2658E4"/>
     <w:multiLevelType w:val="multilevel"/>
     <w:tmpl w:val="E27E9E5C"/>
@@ -4534,7 +3767,7 @@
       </w:rPr>
     </w:lvl>
   </w:abstractNum>
-  <w:abstractNum w:abstractNumId="17" w15:restartNumberingAfterBreak="0">
+  <w:abstractNum w:abstractNumId="18" w15:restartNumberingAfterBreak="0">
     <w:nsid w:val="5F616417"/>
     <w:multiLevelType w:val="multilevel"/>
     <w:tmpl w:val="4794691A"/>
@@ -4647,7 +3880,7 @@
       </w:pPr>
     </w:lvl>
   </w:abstractNum>
-  <w:abstractNum w:abstractNumId="18" w15:restartNumberingAfterBreak="0">
+  <w:abstractNum w:abstractNumId="19" w15:restartNumberingAfterBreak="0">
     <w:nsid w:val="609E66F3"/>
     <w:multiLevelType w:val="multilevel"/>
     <w:tmpl w:val="893C6018"/>
@@ -4796,7 +4029,7 @@
       </w:rPr>
     </w:lvl>
   </w:abstractNum>
-  <w:abstractNum w:abstractNumId="19" w15:restartNumberingAfterBreak="0">
+  <w:abstractNum w:abstractNumId="20" w15:restartNumberingAfterBreak="0">
     <w:nsid w:val="628B3A11"/>
     <w:multiLevelType w:val="multilevel"/>
     <w:tmpl w:val="C19E864C"/>
@@ -4945,7 +4178,7 @@
       </w:rPr>
     </w:lvl>
   </w:abstractNum>
-  <w:abstractNum w:abstractNumId="20" w15:restartNumberingAfterBreak="0">
+  <w:abstractNum w:abstractNumId="21" w15:restartNumberingAfterBreak="0">
     <w:nsid w:val="646A02BE"/>
     <w:multiLevelType w:val="multilevel"/>
     <w:tmpl w:val="CC929DE2"/>
@@ -5094,7 +4327,7 @@
       </w:rPr>
     </w:lvl>
   </w:abstractNum>
-  <w:abstractNum w:abstractNumId="21" w15:restartNumberingAfterBreak="0">
+  <w:abstractNum w:abstractNumId="22" w15:restartNumberingAfterBreak="0">
     <w:nsid w:val="68C52346"/>
     <w:multiLevelType w:val="hybridMultilevel"/>
     <w:tmpl w:val="2D324F82"/>
@@ -5180,7 +4413,124 @@
       </w:pPr>
     </w:lvl>
   </w:abstractNum>
-  <w:abstractNum w:abstractNumId="22" w15:restartNumberingAfterBreak="0">
+  <w:abstractNum w:abstractNumId="23" w15:restartNumberingAfterBreak="0">
+    <w:nsid w:val="6C5725C1"/>
+    <w:multiLevelType w:val="multilevel"/>
+    <w:tmpl w:val="38580032"/>
+    <w:lvl w:ilvl="0">
+      <w:start w:val="1"/>
+      <w:numFmt w:val="decimal"/>
+      <w:lvlText w:val="%1."/>
+      <w:lvlJc w:val="left"/>
+      <w:pPr>
+        <w:tabs>
+          <w:tab w:val="num" w:pos="720"/>
+        </w:tabs>
+        <w:ind w:left="720" w:hanging="360"/>
+      </w:pPr>
+    </w:lvl>
+    <w:lvl w:ilvl="1">
+      <w:start w:val="1"/>
+      <w:numFmt w:val="bullet"/>
+      <w:lvlText w:val="o"/>
+      <w:lvlJc w:val="left"/>
+      <w:pPr>
+        <w:tabs>
+          <w:tab w:val="num" w:pos="1440"/>
+        </w:tabs>
+        <w:ind w:left="1440" w:hanging="360"/>
+      </w:pPr>
+      <w:rPr>
+        <w:rFonts w:ascii="Courier New" w:hAnsi="Courier New" w:hint="default"/>
+        <w:sz w:val="20"/>
+      </w:rPr>
+    </w:lvl>
+    <w:lvl w:ilvl="2" w:tentative="1">
+      <w:start w:val="1"/>
+      <w:numFmt w:val="decimal"/>
+      <w:lvlText w:val="%3."/>
+      <w:lvlJc w:val="left"/>
+      <w:pPr>
+        <w:tabs>
+          <w:tab w:val="num" w:pos="2160"/>
+        </w:tabs>
+        <w:ind w:left="2160" w:hanging="360"/>
+      </w:pPr>
+    </w:lvl>
+    <w:lvl w:ilvl="3" w:tentative="1">
+      <w:start w:val="1"/>
+      <w:numFmt w:val="decimal"/>
+      <w:lvlText w:val="%4."/>
+      <w:lvlJc w:val="left"/>
+      <w:pPr>
+        <w:tabs>
+          <w:tab w:val="num" w:pos="2880"/>
+        </w:tabs>
+        <w:ind w:left="2880" w:hanging="360"/>
+      </w:pPr>
+    </w:lvl>
+    <w:lvl w:ilvl="4" w:tentative="1">
+      <w:start w:val="1"/>
+      <w:numFmt w:val="decimal"/>
+      <w:lvlText w:val="%5."/>
+      <w:lvlJc w:val="left"/>
+      <w:pPr>
+        <w:tabs>
+          <w:tab w:val="num" w:pos="3600"/>
+        </w:tabs>
+        <w:ind w:left="3600" w:hanging="360"/>
+      </w:pPr>
+    </w:lvl>
+    <w:lvl w:ilvl="5" w:tentative="1">
+      <w:start w:val="1"/>
+      <w:numFmt w:val="decimal"/>
+      <w:lvlText w:val="%6."/>
+      <w:lvlJc w:val="left"/>
+      <w:pPr>
+        <w:tabs>
+          <w:tab w:val="num" w:pos="4320"/>
+        </w:tabs>
+        <w:ind w:left="4320" w:hanging="360"/>
+      </w:pPr>
+    </w:lvl>
+    <w:lvl w:ilvl="6" w:tentative="1">
+      <w:start w:val="1"/>
+      <w:numFmt w:val="decimal"/>
+      <w:lvlText w:val="%7."/>
+      <w:lvlJc w:val="left"/>
+      <w:pPr>
+        <w:tabs>
+          <w:tab w:val="num" w:pos="5040"/>
+        </w:tabs>
+        <w:ind w:left="5040" w:hanging="360"/>
+      </w:pPr>
+    </w:lvl>
+    <w:lvl w:ilvl="7" w:tentative="1">
+      <w:start w:val="1"/>
+      <w:numFmt w:val="decimal"/>
+      <w:lvlText w:val="%8."/>
+      <w:lvlJc w:val="left"/>
+      <w:pPr>
+        <w:tabs>
+          <w:tab w:val="num" w:pos="5760"/>
+        </w:tabs>
+        <w:ind w:left="5760" w:hanging="360"/>
+      </w:pPr>
+    </w:lvl>
+    <w:lvl w:ilvl="8" w:tentative="1">
+      <w:start w:val="1"/>
+      <w:numFmt w:val="decimal"/>
+      <w:lvlText w:val="%9."/>
+      <w:lvlJc w:val="left"/>
+      <w:pPr>
+        <w:tabs>
+          <w:tab w:val="num" w:pos="6480"/>
+        </w:tabs>
+        <w:ind w:left="6480" w:hanging="360"/>
+      </w:pPr>
+    </w:lvl>
+  </w:abstractNum>
+  <w:abstractNum w:abstractNumId="24" w15:restartNumberingAfterBreak="0">
     <w:nsid w:val="73C77652"/>
     <w:multiLevelType w:val="hybridMultilevel"/>
     <w:tmpl w:val="D4A08C86"/>
@@ -5266,7 +4616,7 @@
       </w:pPr>
     </w:lvl>
   </w:abstractNum>
-  <w:abstractNum w:abstractNumId="23" w15:restartNumberingAfterBreak="0">
+  <w:abstractNum w:abstractNumId="25" w15:restartNumberingAfterBreak="0">
     <w:nsid w:val="74996D0D"/>
     <w:multiLevelType w:val="hybridMultilevel"/>
     <w:tmpl w:val="6F6C0664"/>
@@ -5378,7 +4728,7 @@
       </w:rPr>
     </w:lvl>
   </w:abstractNum>
-  <w:abstractNum w:abstractNumId="24" w15:restartNumberingAfterBreak="0">
+  <w:abstractNum w:abstractNumId="26" w15:restartNumberingAfterBreak="0">
     <w:nsid w:val="77582F6D"/>
     <w:multiLevelType w:val="multilevel"/>
     <w:tmpl w:val="5FD0407A"/>
@@ -5495,7 +4845,7 @@
       </w:pPr>
     </w:lvl>
   </w:abstractNum>
-  <w:abstractNum w:abstractNumId="25" w15:restartNumberingAfterBreak="0">
+  <w:abstractNum w:abstractNumId="27" w15:restartNumberingAfterBreak="0">
     <w:nsid w:val="7D200760"/>
     <w:multiLevelType w:val="multilevel"/>
     <w:tmpl w:val="577EE8EC"/>
@@ -5613,82 +4963,88 @@
     </w:lvl>
   </w:abstractNum>
   <w:num w:numId="1" w16cid:durableId="1319843922">
+    <w:abstractNumId w:val="9"/>
+  </w:num>
+  <w:num w:numId="2" w16cid:durableId="2089186587">
+    <w:abstractNumId w:val="25"/>
+  </w:num>
+  <w:num w:numId="3" w16cid:durableId="153112176">
+    <w:abstractNumId w:val="14"/>
+  </w:num>
+  <w:num w:numId="4" w16cid:durableId="831481808">
+    <w:abstractNumId w:val="4"/>
+  </w:num>
+  <w:num w:numId="5" w16cid:durableId="1986009265">
+    <w:abstractNumId w:val="7"/>
+  </w:num>
+  <w:num w:numId="6" w16cid:durableId="1205488111">
+    <w:abstractNumId w:val="21"/>
+  </w:num>
+  <w:num w:numId="7" w16cid:durableId="1139037188">
+    <w:abstractNumId w:val="5"/>
+  </w:num>
+  <w:num w:numId="8" w16cid:durableId="1468745091">
+    <w:abstractNumId w:val="17"/>
+  </w:num>
+  <w:num w:numId="9" w16cid:durableId="581335301">
+    <w:abstractNumId w:val="27"/>
+  </w:num>
+  <w:num w:numId="10" w16cid:durableId="106627673">
+    <w:abstractNumId w:val="26"/>
+  </w:num>
+  <w:num w:numId="11" w16cid:durableId="856121082">
+    <w:abstractNumId w:val="10"/>
+  </w:num>
+  <w:num w:numId="12" w16cid:durableId="1384987309">
+    <w:abstractNumId w:val="20"/>
+  </w:num>
+  <w:num w:numId="13" w16cid:durableId="1842042851">
+    <w:abstractNumId w:val="24"/>
+  </w:num>
+  <w:num w:numId="14" w16cid:durableId="242447919">
     <w:abstractNumId w:val="8"/>
   </w:num>
-  <w:num w:numId="2" w16cid:durableId="2089186587">
-    <w:abstractNumId w:val="23"/>
+  <w:num w:numId="15" w16cid:durableId="1280183048">
+    <w:abstractNumId w:val="22"/>
   </w:num>
-  <w:num w:numId="3" w16cid:durableId="153112176">
-    <w:abstractNumId w:val="13"/>
-  </w:num>
-  <w:num w:numId="4" w16cid:durableId="831481808">
-    <w:abstractNumId w:val="3"/>
-  </w:num>
-  <w:num w:numId="5" w16cid:durableId="1986009265">
+  <w:num w:numId="16" w16cid:durableId="204680097">
     <w:abstractNumId w:val="6"/>
   </w:num>
-  <w:num w:numId="6" w16cid:durableId="1205488111">
-    <w:abstractNumId w:val="20"/>
-  </w:num>
-  <w:num w:numId="7" w16cid:durableId="1139037188">
-    <w:abstractNumId w:val="4"/>
-  </w:num>
-  <w:num w:numId="8" w16cid:durableId="1468745091">
-    <w:abstractNumId w:val="16"/>
-  </w:num>
-  <w:num w:numId="9" w16cid:durableId="581335301">
-    <w:abstractNumId w:val="25"/>
-  </w:num>
-  <w:num w:numId="10" w16cid:durableId="106627673">
-    <w:abstractNumId w:val="24"/>
-  </w:num>
-  <w:num w:numId="11" w16cid:durableId="856121082">
-    <w:abstractNumId w:val="9"/>
-  </w:num>
-  <w:num w:numId="12" w16cid:durableId="1384987309">
-    <w:abstractNumId w:val="19"/>
-  </w:num>
-  <w:num w:numId="13" w16cid:durableId="1842042851">
-    <w:abstractNumId w:val="22"/>
-  </w:num>
-  <w:num w:numId="14" w16cid:durableId="242447919">
-    <w:abstractNumId w:val="7"/>
-  </w:num>
-  <w:num w:numId="15" w16cid:durableId="1280183048">
-    <w:abstractNumId w:val="21"/>
-  </w:num>
-  <w:num w:numId="16" w16cid:durableId="204680097">
-    <w:abstractNumId w:val="5"/>
-  </w:num>
   <w:num w:numId="17" w16cid:durableId="2018148211">
-    <w:abstractNumId w:val="10"/>
+    <w:abstractNumId w:val="11"/>
   </w:num>
   <w:num w:numId="18" w16cid:durableId="1898275052">
     <w:abstractNumId w:val="1"/>
   </w:num>
   <w:num w:numId="19" w16cid:durableId="1535575434">
-    <w:abstractNumId w:val="14"/>
+    <w:abstractNumId w:val="15"/>
   </w:num>
   <w:num w:numId="20" w16cid:durableId="770010878">
-    <w:abstractNumId w:val="11"/>
+    <w:abstractNumId w:val="12"/>
   </w:num>
   <w:num w:numId="21" w16cid:durableId="936211535">
-    <w:abstractNumId w:val="17"/>
+    <w:abstractNumId w:val="18"/>
   </w:num>
   <w:num w:numId="22" w16cid:durableId="2044209695">
-    <w:abstractNumId w:val="12"/>
+    <w:abstractNumId w:val="13"/>
   </w:num>
   <w:num w:numId="23" w16cid:durableId="1384404459">
-    <w:abstractNumId w:val="2"/>
+    <w:abstractNumId w:val="3"/>
   </w:num>
   <w:num w:numId="24" w16cid:durableId="1905678280">
-    <w:abstractNumId w:val="18"/>
+    <w:abstractNumId w:val="19"/>
   </w:num>
   <w:num w:numId="25" w16cid:durableId="841434950">
-    <w:abstractNumId w:val="15"/>
+    <w:abstractNumId w:val="16"/>
   </w:num>
   <w:num w:numId="26" w16cid:durableId="986396006">
     <w:abstractNumId w:val="0"/>
+  </w:num>
+  <w:num w:numId="27" w16cid:durableId="1769885878">
+    <w:abstractNumId w:val="23"/>
+  </w:num>
+  <w:num w:numId="28" w16cid:durableId="220990677">
+    <w:abstractNumId w:val="2"/>
   </w:num>
 </w:numbering>
 </file>
@@ -6295,7 +5651,6 @@
   <w:style w:type="character" w:default="1" w:styleId="DefaultParagraphFont">
     <w:name w:val="Default Paragraph Font"/>
     <w:uiPriority w:val="1"/>
-    <w:semiHidden/>
     <w:unhideWhenUsed/>
   </w:style>
   <w:style w:type="table" w:default="1" w:styleId="TableNormal">

</xml_diff>

<commit_message>
completed report for assignment 3: docker containerization
</commit_message>
<xml_diff>
--- a/BDV_102_Assignment_3_Report_Daniel_Mason.docx
+++ b/BDV_102_Assignment_3_Report_Daniel_Mason.docx
@@ -4,7 +4,7 @@
   <w:body>
     <w:p>
       <w:pPr>
-        <w:spacing w:after="240"/>
+        <w:spacing w:after="240" w:line="480" w:lineRule="auto"/>
         <w:rPr>
           <w:rFonts w:ascii="Arial" w:hAnsi="Arial" w:cs="Arial"/>
         </w:rPr>
@@ -12,7 +12,7 @@
     </w:p>
     <w:p>
       <w:pPr>
-        <w:spacing w:after="240"/>
+        <w:spacing w:after="240" w:line="480" w:lineRule="auto"/>
         <w:ind w:left="-432"/>
         <w:rPr>
           <w:rFonts w:ascii="Arial" w:hAnsi="Arial" w:cs="Arial"/>
@@ -21,7 +21,7 @@
     </w:p>
     <w:p>
       <w:pPr>
-        <w:spacing w:after="240"/>
+        <w:spacing w:after="240" w:line="480" w:lineRule="auto"/>
         <w:ind w:left="-432"/>
         <w:rPr>
           <w:rFonts w:ascii="Arial" w:hAnsi="Arial" w:cs="Arial"/>
@@ -30,7 +30,7 @@
     </w:p>
     <w:p>
       <w:pPr>
-        <w:spacing w:after="240"/>
+        <w:spacing w:after="240" w:line="480" w:lineRule="auto"/>
         <w:ind w:left="-432"/>
         <w:rPr>
           <w:rFonts w:ascii="Arial" w:hAnsi="Arial" w:cs="Arial"/>
@@ -39,7 +39,7 @@
     </w:p>
     <w:p>
       <w:pPr>
-        <w:spacing w:after="240"/>
+        <w:spacing w:after="240" w:line="480" w:lineRule="auto"/>
         <w:ind w:left="-432"/>
         <w:jc w:val="center"/>
         <w:rPr>
@@ -49,155 +49,167 @@
     </w:p>
     <w:p>
       <w:pPr>
-        <w:spacing w:after="240"/>
+        <w:spacing w:after="240" w:line="480" w:lineRule="auto"/>
+        <w:rPr>
+          <w:rFonts w:ascii="Arial" w:hAnsi="Arial" w:cs="Arial"/>
+        </w:rPr>
+      </w:pPr>
+    </w:p>
+    <w:p>
+      <w:pPr>
+        <w:spacing w:after="240" w:line="480" w:lineRule="auto"/>
+        <w:rPr>
+          <w:rFonts w:ascii="Arial" w:hAnsi="Arial" w:cs="Arial"/>
+          <w:i/>
+          <w:iCs/>
+        </w:rPr>
+      </w:pPr>
+    </w:p>
+    <w:p>
+      <w:pPr>
+        <w:spacing w:after="240" w:line="480" w:lineRule="auto"/>
         <w:ind w:left="-432"/>
         <w:jc w:val="center"/>
         <w:rPr>
           <w:rFonts w:ascii="Arial" w:hAnsi="Arial" w:cs="Arial"/>
         </w:rPr>
       </w:pPr>
+      <w:r>
+        <w:rPr>
+          <w:rFonts w:ascii="Arial" w:hAnsi="Arial" w:cs="Arial"/>
+        </w:rPr>
+        <w:t>Assignment 3</w:t>
+      </w:r>
+      <w:r>
+        <w:rPr>
+          <w:rFonts w:ascii="Arial" w:hAnsi="Arial" w:cs="Arial"/>
+        </w:rPr>
+        <w:t>:</w:t>
+      </w:r>
+      <w:r>
+        <w:rPr>
+          <w:rFonts w:ascii="Arial" w:hAnsi="Arial" w:cs="Arial"/>
+        </w:rPr>
+        <w:t xml:space="preserve"> Swiftcart</w:t>
+      </w:r>
+      <w:r>
+        <w:rPr>
+          <w:rFonts w:ascii="Arial" w:hAnsi="Arial" w:cs="Arial"/>
+        </w:rPr>
+        <w:t xml:space="preserve"> </w:t>
+      </w:r>
+      <w:r>
+        <w:rPr>
+          <w:rFonts w:ascii="Arial" w:hAnsi="Arial" w:cs="Arial"/>
+        </w:rPr>
+        <w:t>Docker Containerization</w:t>
+      </w:r>
+      <w:r>
+        <w:rPr>
+          <w:rFonts w:ascii="Arial" w:hAnsi="Arial" w:cs="Arial"/>
+        </w:rPr>
+        <w:t xml:space="preserve"> – Brief Report</w:t>
+      </w:r>
     </w:p>
     <w:p>
       <w:pPr>
-        <w:spacing w:after="240"/>
+        <w:spacing w:after="240" w:line="480" w:lineRule="auto"/>
         <w:ind w:left="-432"/>
         <w:jc w:val="center"/>
         <w:rPr>
           <w:rFonts w:ascii="Arial" w:hAnsi="Arial" w:cs="Arial"/>
-          <w:i/>
-          <w:iCs/>
-        </w:rPr>
-      </w:pPr>
+        </w:rPr>
+      </w:pPr>
+      <w:r>
+        <w:rPr>
+          <w:rFonts w:ascii="Arial" w:hAnsi="Arial" w:cs="Arial"/>
+        </w:rPr>
+        <w:t>Daniel Mason</w:t>
+      </w:r>
     </w:p>
     <w:p>
       <w:pPr>
-        <w:spacing w:after="240"/>
+        <w:spacing w:after="240" w:line="480" w:lineRule="auto"/>
         <w:ind w:left="-432"/>
         <w:jc w:val="center"/>
         <w:rPr>
           <w:rFonts w:ascii="Arial" w:hAnsi="Arial" w:cs="Arial"/>
-          <w:i/>
-          <w:iCs/>
-        </w:rPr>
-      </w:pPr>
+        </w:rPr>
+      </w:pPr>
+      <w:r>
+        <w:rPr>
+          <w:rFonts w:ascii="Arial" w:hAnsi="Arial" w:cs="Arial"/>
+        </w:rPr>
+        <w:t>BDV</w:t>
+      </w:r>
+      <w:r>
+        <w:rPr>
+          <w:rFonts w:ascii="Arial" w:hAnsi="Arial" w:cs="Arial"/>
+        </w:rPr>
+        <w:t xml:space="preserve"> 10</w:t>
+      </w:r>
+      <w:r>
+        <w:rPr>
+          <w:rFonts w:ascii="Arial" w:hAnsi="Arial" w:cs="Arial"/>
+        </w:rPr>
+        <w:t>2</w:t>
+      </w:r>
+      <w:r>
+        <w:rPr>
+          <w:rFonts w:ascii="Arial" w:hAnsi="Arial" w:cs="Arial"/>
+        </w:rPr>
+        <w:t xml:space="preserve">: </w:t>
+      </w:r>
+      <w:r>
+        <w:rPr>
+          <w:rFonts w:ascii="Arial" w:hAnsi="Arial" w:cs="Arial"/>
+        </w:rPr>
+        <w:t>Interactivity and Databases</w:t>
+      </w:r>
     </w:p>
     <w:p>
       <w:pPr>
-        <w:spacing w:after="240"/>
+        <w:spacing w:after="240" w:line="480" w:lineRule="auto"/>
         <w:ind w:left="-432"/>
         <w:jc w:val="center"/>
         <w:rPr>
           <w:rFonts w:ascii="Arial" w:hAnsi="Arial" w:cs="Arial"/>
-          <w:i/>
-          <w:iCs/>
         </w:rPr>
       </w:pPr>
     </w:p>
     <w:p>
       <w:pPr>
-        <w:spacing w:after="240"/>
+        <w:spacing w:after="240" w:line="480" w:lineRule="auto"/>
         <w:ind w:left="-432"/>
         <w:jc w:val="center"/>
         <w:rPr>
           <w:rFonts w:ascii="Arial" w:hAnsi="Arial" w:cs="Arial"/>
         </w:rPr>
       </w:pPr>
-      <w:r>
-        <w:rPr>
-          <w:rFonts w:ascii="Arial" w:hAnsi="Arial" w:cs="Arial"/>
-        </w:rPr>
-        <w:t>Assignment 3</w:t>
-      </w:r>
-      <w:r>
-        <w:rPr>
-          <w:rFonts w:ascii="Arial" w:hAnsi="Arial" w:cs="Arial"/>
-        </w:rPr>
-        <w:t>:</w:t>
-      </w:r>
-      <w:r>
-        <w:rPr>
-          <w:rFonts w:ascii="Arial" w:hAnsi="Arial" w:cs="Arial"/>
-        </w:rPr>
-        <w:t xml:space="preserve"> Swiftcart</w:t>
-      </w:r>
-      <w:r>
-        <w:rPr>
-          <w:rFonts w:ascii="Arial" w:hAnsi="Arial" w:cs="Arial"/>
-        </w:rPr>
-        <w:t xml:space="preserve"> </w:t>
-      </w:r>
-      <w:r>
-        <w:rPr>
-          <w:rFonts w:ascii="Arial" w:hAnsi="Arial" w:cs="Arial"/>
-        </w:rPr>
-        <w:t>Docker Containerization</w:t>
-      </w:r>
-      <w:r>
-        <w:rPr>
-          <w:rFonts w:ascii="Arial" w:hAnsi="Arial" w:cs="Arial"/>
-        </w:rPr>
-        <w:t xml:space="preserve"> – Brief Report</w:t>
-      </w:r>
     </w:p>
     <w:p>
       <w:pPr>
-        <w:spacing w:after="240"/>
+        <w:spacing w:after="240" w:line="480" w:lineRule="auto"/>
         <w:ind w:left="-432"/>
         <w:jc w:val="center"/>
         <w:rPr>
           <w:rFonts w:ascii="Arial" w:hAnsi="Arial" w:cs="Arial"/>
         </w:rPr>
       </w:pPr>
-      <w:r>
-        <w:rPr>
-          <w:rFonts w:ascii="Arial" w:hAnsi="Arial" w:cs="Arial"/>
-        </w:rPr>
-        <w:t>Daniel Mason</w:t>
-      </w:r>
     </w:p>
     <w:p>
       <w:pPr>
-        <w:spacing w:after="240"/>
+        <w:spacing w:after="240" w:line="480" w:lineRule="auto"/>
         <w:ind w:left="-432"/>
         <w:jc w:val="center"/>
         <w:rPr>
           <w:rFonts w:ascii="Arial" w:hAnsi="Arial" w:cs="Arial"/>
         </w:rPr>
       </w:pPr>
-      <w:r>
-        <w:rPr>
-          <w:rFonts w:ascii="Arial" w:hAnsi="Arial" w:cs="Arial"/>
-        </w:rPr>
-        <w:t>BDV</w:t>
-      </w:r>
-      <w:r>
-        <w:rPr>
-          <w:rFonts w:ascii="Arial" w:hAnsi="Arial" w:cs="Arial"/>
-        </w:rPr>
-        <w:t xml:space="preserve"> 10</w:t>
-      </w:r>
-      <w:r>
-        <w:rPr>
-          <w:rFonts w:ascii="Arial" w:hAnsi="Arial" w:cs="Arial"/>
-        </w:rPr>
-        <w:t>2</w:t>
-      </w:r>
-      <w:r>
-        <w:rPr>
-          <w:rFonts w:ascii="Arial" w:hAnsi="Arial" w:cs="Arial"/>
-        </w:rPr>
-        <w:t xml:space="preserve">: </w:t>
-      </w:r>
-      <w:r>
-        <w:rPr>
-          <w:rFonts w:ascii="Arial" w:hAnsi="Arial" w:cs="Arial"/>
-        </w:rPr>
-        <w:t>Interactivity and Databases</w:t>
-      </w:r>
     </w:p>
     <w:p>
       <w:pPr>
-        <w:spacing w:after="240"/>
+        <w:spacing w:after="240" w:line="480" w:lineRule="auto"/>
         <w:ind w:left="-432"/>
         <w:jc w:val="center"/>
         <w:rPr>
@@ -207,9 +219,7 @@
     </w:p>
     <w:p>
       <w:pPr>
-        <w:spacing w:after="240"/>
-        <w:ind w:left="-432"/>
-        <w:jc w:val="center"/>
+        <w:spacing w:after="240" w:line="480" w:lineRule="auto"/>
         <w:rPr>
           <w:rFonts w:ascii="Arial" w:hAnsi="Arial" w:cs="Arial"/>
         </w:rPr>
@@ -217,9 +227,7 @@
     </w:p>
     <w:p>
       <w:pPr>
-        <w:spacing w:after="240"/>
-        <w:ind w:left="-432"/>
-        <w:jc w:val="center"/>
+        <w:spacing w:after="240" w:line="480" w:lineRule="auto"/>
         <w:rPr>
           <w:rFonts w:ascii="Arial" w:hAnsi="Arial" w:cs="Arial"/>
         </w:rPr>
@@ -227,9 +235,7 @@
     </w:p>
     <w:p>
       <w:pPr>
-        <w:spacing w:after="240"/>
-        <w:ind w:left="-432"/>
-        <w:jc w:val="center"/>
+        <w:spacing w:after="240" w:line="480" w:lineRule="auto"/>
         <w:rPr>
           <w:rFonts w:ascii="Arial" w:hAnsi="Arial" w:cs="Arial"/>
         </w:rPr>
@@ -237,775 +243,166 @@
     </w:p>
     <w:p>
       <w:pPr>
-        <w:spacing w:after="240"/>
-        <w:ind w:left="-432"/>
-        <w:jc w:val="center"/>
-        <w:rPr>
-          <w:rFonts w:ascii="Arial" w:hAnsi="Arial" w:cs="Arial"/>
-        </w:rPr>
-      </w:pPr>
+        <w:spacing w:after="240" w:line="480" w:lineRule="auto"/>
+        <w:contextualSpacing/>
+        <w:rPr>
+          <w:rFonts w:ascii="Arial" w:hAnsi="Arial" w:cs="Arial"/>
+        </w:rPr>
+      </w:pPr>
+      <w:r>
+        <w:rPr>
+          <w:rFonts w:ascii="Arial" w:hAnsi="Arial" w:cs="Arial"/>
+        </w:rPr>
+        <w:lastRenderedPageBreak/>
+        <w:t xml:space="preserve">The primary goal for this third and final assignment was to containerize the e-commerce backend created in the previous two assignments. This report </w:t>
+      </w:r>
+      <w:r>
+        <w:rPr>
+          <w:rFonts w:ascii="Arial" w:hAnsi="Arial" w:cs="Arial"/>
+        </w:rPr>
+        <w:t xml:space="preserve">will include a </w:t>
+      </w:r>
+      <w:r>
+        <w:rPr>
+          <w:rFonts w:ascii="Arial" w:hAnsi="Arial" w:cs="Arial"/>
+        </w:rPr>
+        <w:t>GitHub link</w:t>
+      </w:r>
+      <w:r>
+        <w:rPr>
+          <w:rFonts w:ascii="Arial" w:hAnsi="Arial" w:cs="Arial"/>
+        </w:rPr>
+        <w:t xml:space="preserve"> to the source code, </w:t>
+      </w:r>
+      <w:r>
+        <w:rPr>
+          <w:rFonts w:ascii="Arial" w:hAnsi="Arial" w:cs="Arial"/>
+        </w:rPr>
+        <w:t xml:space="preserve">breakdown of the </w:t>
+      </w:r>
+      <w:r>
+        <w:rPr>
+          <w:rFonts w:ascii="Arial" w:hAnsi="Arial" w:cs="Arial"/>
+        </w:rPr>
+        <w:t>Dockerfile</w:t>
+      </w:r>
+      <w:r>
+        <w:rPr>
+          <w:rFonts w:ascii="Arial" w:hAnsi="Arial" w:cs="Arial"/>
+        </w:rPr>
+        <w:t xml:space="preserve"> and </w:t>
+      </w:r>
+      <w:r>
+        <w:rPr>
+          <w:rFonts w:ascii="Arial" w:hAnsi="Arial" w:cs="Arial"/>
+        </w:rPr>
+        <w:t>docker-compose.yml</w:t>
+      </w:r>
+      <w:r>
+        <w:rPr>
+          <w:rFonts w:ascii="Arial" w:hAnsi="Arial" w:cs="Arial"/>
+        </w:rPr>
+        <w:t xml:space="preserve"> file.</w:t>
+      </w:r>
+      <w:r>
+        <w:rPr>
+          <w:rFonts w:ascii="Arial" w:hAnsi="Arial" w:cs="Arial"/>
+        </w:rPr>
+        <w:t xml:space="preserve"> Lastly,</w:t>
+      </w:r>
+      <w:r>
+        <w:rPr>
+          <w:rFonts w:ascii="Arial" w:hAnsi="Arial" w:cs="Arial"/>
+        </w:rPr>
+        <w:t xml:space="preserve"> </w:t>
+      </w:r>
+      <w:r>
+        <w:rPr>
+          <w:rFonts w:ascii="Arial" w:hAnsi="Arial" w:cs="Arial"/>
+        </w:rPr>
+        <w:t>the screenshot</w:t>
+      </w:r>
+      <w:r>
+        <w:rPr>
+          <w:rFonts w:ascii="Arial" w:hAnsi="Arial" w:cs="Arial"/>
+        </w:rPr>
+        <w:t xml:space="preserve"> of</w:t>
+      </w:r>
+      <w:r>
+        <w:rPr>
+          <w:rFonts w:ascii="Arial" w:hAnsi="Arial" w:cs="Arial"/>
+        </w:rPr>
+        <w:t xml:space="preserve"> the</w:t>
+      </w:r>
+      <w:r>
+        <w:rPr>
+          <w:rFonts w:ascii="Arial" w:hAnsi="Arial" w:cs="Arial"/>
+        </w:rPr>
+        <w:t xml:space="preserve"> Docker Hub repository with the pushed image</w:t>
+      </w:r>
+      <w:r>
+        <w:rPr>
+          <w:rFonts w:ascii="Arial" w:hAnsi="Arial" w:cs="Arial"/>
+        </w:rPr>
+        <w:t>.</w:t>
+      </w:r>
     </w:p>
     <w:p>
       <w:pPr>
-        <w:spacing w:after="240"/>
-        <w:ind w:left="-432"/>
-        <w:jc w:val="center"/>
-        <w:rPr>
-          <w:rFonts w:ascii="Arial" w:hAnsi="Arial" w:cs="Arial"/>
-        </w:rPr>
-      </w:pPr>
+        <w:spacing w:after="240" w:line="480" w:lineRule="auto"/>
+        <w:contextualSpacing/>
+        <w:rPr>
+          <w:rFonts w:ascii="Arial" w:hAnsi="Arial" w:cs="Arial"/>
+          <w:b/>
+          <w:bCs/>
+        </w:rPr>
+      </w:pPr>
+      <w:r>
+        <w:rPr>
+          <w:rFonts w:ascii="Arial" w:hAnsi="Arial" w:cs="Arial"/>
+          <w:b/>
+          <w:bCs/>
+        </w:rPr>
+        <w:t xml:space="preserve">- </w:t>
+      </w:r>
+      <w:r>
+        <w:rPr>
+          <w:rFonts w:ascii="Arial" w:hAnsi="Arial" w:cs="Arial"/>
+          <w:b/>
+          <w:bCs/>
+        </w:rPr>
+        <w:t>Source Code</w:t>
+      </w:r>
+      <w:r>
+        <w:rPr>
+          <w:rFonts w:ascii="Arial" w:hAnsi="Arial" w:cs="Arial"/>
+          <w:b/>
+          <w:bCs/>
+        </w:rPr>
+        <w:t xml:space="preserve"> -</w:t>
+      </w:r>
     </w:p>
     <w:p>
       <w:pPr>
-        <w:spacing w:after="240"/>
-        <w:ind w:left="-432"/>
-        <w:jc w:val="center"/>
-        <w:rPr>
-          <w:rFonts w:ascii="Arial" w:hAnsi="Arial" w:cs="Arial"/>
-        </w:rPr>
-      </w:pPr>
-    </w:p>
-    <w:p>
-      <w:pPr>
-        <w:spacing w:after="240"/>
-        <w:ind w:left="-432"/>
-        <w:jc w:val="center"/>
-        <w:rPr>
-          <w:rFonts w:ascii="Arial" w:hAnsi="Arial" w:cs="Arial"/>
-        </w:rPr>
-      </w:pPr>
-    </w:p>
-    <w:p>
-      <w:pPr>
-        <w:spacing w:after="240"/>
-        <w:ind w:left="-432"/>
-        <w:jc w:val="center"/>
-        <w:rPr>
-          <w:rFonts w:ascii="Arial" w:hAnsi="Arial" w:cs="Arial"/>
-        </w:rPr>
-      </w:pPr>
-    </w:p>
-    <w:p>
-      <w:pPr>
         <w:spacing w:after="240" w:line="480" w:lineRule="auto"/>
-        <w:rPr>
-          <w:rFonts w:ascii="Arial" w:hAnsi="Arial" w:cs="Arial"/>
-        </w:rPr>
-      </w:pPr>
-    </w:p>
-    <w:p>
-      <w:pPr>
-        <w:spacing w:after="240" w:line="480" w:lineRule="auto"/>
-        <w:rPr>
-          <w:rFonts w:ascii="Arial" w:hAnsi="Arial" w:cs="Arial"/>
-        </w:rPr>
-      </w:pPr>
-    </w:p>
-    <w:p>
-      <w:pPr>
-        <w:spacing w:after="240" w:line="480" w:lineRule="auto"/>
-        <w:rPr>
-          <w:rFonts w:ascii="Arial" w:hAnsi="Arial" w:cs="Arial"/>
-        </w:rPr>
-      </w:pPr>
-    </w:p>
-    <w:p>
-      <w:pPr>
-        <w:spacing w:after="0" w:line="480" w:lineRule="auto"/>
         <w:contextualSpacing/>
         <w:rPr>
           <w:rFonts w:ascii="Arial" w:hAnsi="Arial" w:cs="Arial"/>
         </w:rPr>
       </w:pPr>
-      <w:r>
-        <w:rPr>
-          <w:rFonts w:ascii="Arial" w:hAnsi="Arial" w:cs="Arial"/>
-        </w:rPr>
-        <w:lastRenderedPageBreak/>
-        <w:t>The</w:t>
-      </w:r>
-      <w:r>
-        <w:rPr>
-          <w:rFonts w:ascii="Arial" w:hAnsi="Arial" w:cs="Arial"/>
-        </w:rPr>
-        <w:t xml:space="preserve"> primary goal</w:t>
-      </w:r>
-      <w:r>
-        <w:rPr>
-          <w:rFonts w:ascii="Arial" w:hAnsi="Arial" w:cs="Arial"/>
-        </w:rPr>
-        <w:t xml:space="preserve"> for the</w:t>
-      </w:r>
-      <w:r>
-        <w:rPr>
-          <w:rFonts w:ascii="Arial" w:hAnsi="Arial" w:cs="Arial"/>
-        </w:rPr>
-        <w:t xml:space="preserve"> third and last assignment</w:t>
-      </w:r>
-      <w:r>
-        <w:rPr>
-          <w:rFonts w:ascii="Arial" w:hAnsi="Arial" w:cs="Arial"/>
-        </w:rPr>
-        <w:t xml:space="preserve"> </w:t>
-      </w:r>
-      <w:r>
-        <w:rPr>
-          <w:rFonts w:ascii="Arial" w:hAnsi="Arial" w:cs="Arial"/>
-        </w:rPr>
-        <w:t>was to</w:t>
-      </w:r>
-      <w:r>
-        <w:rPr>
-          <w:rFonts w:ascii="Arial" w:hAnsi="Arial" w:cs="Arial"/>
-        </w:rPr>
-        <w:t xml:space="preserve"> docker containerization of the</w:t>
-      </w:r>
-      <w:r>
-        <w:rPr>
-          <w:rFonts w:ascii="Arial" w:hAnsi="Arial" w:cs="Arial"/>
-        </w:rPr>
-        <w:t xml:space="preserve"> functional e-commerce backend</w:t>
-      </w:r>
-      <w:r>
-        <w:rPr>
-          <w:rFonts w:ascii="Arial" w:hAnsi="Arial" w:cs="Arial"/>
-        </w:rPr>
-        <w:t xml:space="preserve"> created in the two previous assignments</w:t>
-      </w:r>
-      <w:r>
-        <w:rPr>
-          <w:rFonts w:ascii="Arial" w:hAnsi="Arial" w:cs="Arial"/>
-        </w:rPr>
-        <w:t xml:space="preserve">. </w:t>
-      </w:r>
-      <w:r>
-        <w:rPr>
-          <w:rFonts w:ascii="Arial" w:hAnsi="Arial" w:cs="Arial"/>
-        </w:rPr>
-        <w:t>In this</w:t>
-      </w:r>
-      <w:r>
-        <w:rPr>
-          <w:rFonts w:ascii="Arial" w:hAnsi="Arial" w:cs="Arial"/>
-        </w:rPr>
-        <w:t xml:space="preserve"> </w:t>
-      </w:r>
-      <w:r>
-        <w:rPr>
-          <w:rFonts w:ascii="Arial" w:hAnsi="Arial" w:cs="Arial"/>
-        </w:rPr>
-        <w:t xml:space="preserve">report, </w:t>
-      </w:r>
-      <w:r>
-        <w:rPr>
-          <w:rFonts w:ascii="Arial" w:hAnsi="Arial" w:cs="Arial"/>
-        </w:rPr>
-        <w:t xml:space="preserve">I will </w:t>
-      </w:r>
-      <w:r>
-        <w:rPr>
-          <w:rFonts w:ascii="Arial" w:hAnsi="Arial" w:cs="Arial"/>
-        </w:rPr>
-        <w:t>present</w:t>
-      </w:r>
-      <w:r>
-        <w:rPr>
-          <w:rFonts w:ascii="Arial" w:hAnsi="Arial" w:cs="Arial"/>
-        </w:rPr>
-        <w:t xml:space="preserve"> the source code, </w:t>
-      </w:r>
-      <w:r>
-        <w:rPr>
-          <w:rFonts w:ascii="Arial" w:hAnsi="Arial" w:cs="Arial"/>
-        </w:rPr>
-        <w:t>Dockerfile, docker-compose.yml file</w:t>
-      </w:r>
-      <w:r>
-        <w:rPr>
-          <w:rFonts w:ascii="Arial" w:hAnsi="Arial" w:cs="Arial"/>
-        </w:rPr>
-        <w:t xml:space="preserve"> with</w:t>
-      </w:r>
-      <w:r>
-        <w:rPr>
-          <w:rFonts w:ascii="Arial" w:hAnsi="Arial" w:cs="Arial"/>
-        </w:rPr>
-        <w:t xml:space="preserve"> the OpenAPI specification used for testing along with step</w:t>
-      </w:r>
-      <w:r>
-        <w:rPr>
-          <w:rFonts w:ascii="Arial" w:hAnsi="Arial" w:cs="Arial"/>
-        </w:rPr>
-        <w:t>-by-step build and run instructions for the docker implementation</w:t>
-      </w:r>
-      <w:r>
-        <w:rPr>
-          <w:rFonts w:ascii="Arial" w:hAnsi="Arial" w:cs="Arial"/>
-        </w:rPr>
-        <w:t>.</w:t>
-      </w:r>
-      <w:r>
-        <w:rPr>
-          <w:rFonts w:ascii="Arial" w:hAnsi="Arial" w:cs="Arial"/>
-        </w:rPr>
-        <w:br/>
-      </w:r>
       <w:r>
         <w:rPr>
           <w:rFonts w:ascii="Arial" w:hAnsi="Arial" w:cs="Arial"/>
           <w:b/>
           <w:bCs/>
         </w:rPr>
-        <w:t>Source code</w:t>
-      </w:r>
-      <w:r>
-        <w:rPr>
-          <w:rFonts w:ascii="Arial" w:hAnsi="Arial" w:cs="Arial"/>
-        </w:rPr>
-        <w:t xml:space="preserve"> (or link to your GitHub repo).</w:t>
-      </w:r>
-    </w:p>
-    <w:p>
-      <w:pPr>
-        <w:numPr>
-          <w:ilvl w:val="0"/>
-          <w:numId w:val="27"/>
-        </w:numPr>
-        <w:spacing w:after="0" w:line="480" w:lineRule="auto"/>
-        <w:contextualSpacing/>
-        <w:rPr>
-          <w:rFonts w:ascii="Arial" w:hAnsi="Arial" w:cs="Arial"/>
-        </w:rPr>
-      </w:pPr>
-      <w:r>
-        <w:rPr>
-          <w:rFonts w:ascii="Arial" w:hAnsi="Arial" w:cs="Arial"/>
-          <w:b/>
-          <w:bCs/>
-        </w:rPr>
-        <w:t>Dockerfile</w:t>
-      </w:r>
-    </w:p>
-    <w:p>
-      <w:pPr>
-        <w:numPr>
-          <w:ilvl w:val="1"/>
-          <w:numId w:val="27"/>
-        </w:numPr>
-        <w:spacing w:after="0" w:line="480" w:lineRule="auto"/>
-        <w:contextualSpacing/>
-        <w:rPr>
-          <w:rFonts w:ascii="Arial" w:hAnsi="Arial" w:cs="Arial"/>
-        </w:rPr>
-      </w:pPr>
-      <w:r>
-        <w:rPr>
-          <w:rFonts w:ascii="Arial" w:hAnsi="Arial" w:cs="Arial"/>
-        </w:rPr>
-        <w:t>The file you created above.</w:t>
-      </w:r>
-    </w:p>
-    <w:p>
-      <w:pPr>
-        <w:numPr>
-          <w:ilvl w:val="0"/>
-          <w:numId w:val="27"/>
-        </w:numPr>
-        <w:spacing w:after="0" w:line="480" w:lineRule="auto"/>
-        <w:contextualSpacing/>
-        <w:rPr>
-          <w:rFonts w:ascii="Arial" w:hAnsi="Arial" w:cs="Arial"/>
-        </w:rPr>
-      </w:pPr>
-      <w:r>
-        <w:rPr>
-          <w:rFonts w:ascii="Arial" w:hAnsi="Arial" w:cs="Arial"/>
-          <w:b/>
-          <w:bCs/>
-        </w:rPr>
-        <w:t>docker-compose.yml</w:t>
-      </w:r>
-    </w:p>
-    <w:p>
-      <w:pPr>
-        <w:numPr>
-          <w:ilvl w:val="1"/>
-          <w:numId w:val="27"/>
-        </w:numPr>
-        <w:spacing w:after="0" w:line="480" w:lineRule="auto"/>
-        <w:contextualSpacing/>
-        <w:rPr>
-          <w:rFonts w:ascii="Arial" w:hAnsi="Arial" w:cs="Arial"/>
-        </w:rPr>
-      </w:pPr>
-      <w:r>
-        <w:rPr>
-          <w:rFonts w:ascii="Arial" w:hAnsi="Arial" w:cs="Arial"/>
-        </w:rPr>
-        <w:t>The file for running locally.</w:t>
-      </w:r>
-    </w:p>
-    <w:p>
-      <w:pPr>
-        <w:numPr>
-          <w:ilvl w:val="0"/>
-          <w:numId w:val="27"/>
-        </w:numPr>
-        <w:spacing w:after="0" w:line="480" w:lineRule="auto"/>
-        <w:contextualSpacing/>
-        <w:rPr>
-          <w:rFonts w:ascii="Arial" w:hAnsi="Arial" w:cs="Arial"/>
-        </w:rPr>
-      </w:pPr>
-      <w:r>
-        <w:rPr>
-          <w:rFonts w:ascii="Arial" w:hAnsi="Arial" w:cs="Arial"/>
-          <w:b/>
-          <w:bCs/>
-        </w:rPr>
-        <w:t>Screenshot</w:t>
-      </w:r>
-      <w:r>
-        <w:rPr>
-          <w:rFonts w:ascii="Arial" w:hAnsi="Arial" w:cs="Arial"/>
-        </w:rPr>
-        <w:t xml:space="preserve"> of your Docker Hub repository containing the pushed image.</w:t>
-      </w:r>
-    </w:p>
-    <w:p>
-      <w:pPr>
-        <w:numPr>
-          <w:ilvl w:val="0"/>
-          <w:numId w:val="27"/>
-        </w:numPr>
-        <w:spacing w:after="0" w:line="480" w:lineRule="auto"/>
-        <w:contextualSpacing/>
-        <w:rPr>
-          <w:rFonts w:ascii="Arial" w:hAnsi="Arial" w:cs="Arial"/>
-        </w:rPr>
-      </w:pPr>
-      <w:r>
-        <w:rPr>
-          <w:rFonts w:ascii="Arial" w:hAnsi="Arial" w:cs="Arial"/>
-          <w:b/>
-          <w:bCs/>
-        </w:rPr>
-        <w:t>OpenAPI specification</w:t>
-      </w:r>
-      <w:r>
-        <w:rPr>
-          <w:rFonts w:ascii="Arial" w:hAnsi="Arial" w:cs="Arial"/>
-        </w:rPr>
-        <w:t xml:space="preserve"> used for testing.</w:t>
-      </w:r>
-    </w:p>
-    <w:p>
-      <w:pPr>
-        <w:spacing w:after="0" w:line="480" w:lineRule="auto"/>
-        <w:contextualSpacing/>
-        <w:rPr>
-          <w:rFonts w:ascii="Arial" w:hAnsi="Arial" w:cs="Arial"/>
-        </w:rPr>
-      </w:pPr>
-      <w:r>
-        <w:rPr>
-          <w:rFonts w:ascii="Arial" w:hAnsi="Arial" w:cs="Arial"/>
-        </w:rPr>
-        <w:t xml:space="preserve">Additionally, in your </w:t>
-      </w:r>
-      <w:r>
-        <w:rPr>
-          <w:rFonts w:ascii="Arial" w:hAnsi="Arial" w:cs="Arial"/>
-          <w:b/>
-          <w:bCs/>
-        </w:rPr>
-        <w:t>write-up (1–2 pages)</w:t>
-      </w:r>
-      <w:r>
-        <w:rPr>
-          <w:rFonts w:ascii="Arial" w:hAnsi="Arial" w:cs="Arial"/>
-        </w:rPr>
-        <w:t>, be sure to address:</w:t>
-      </w:r>
-    </w:p>
-    <w:p>
-      <w:pPr>
-        <w:numPr>
-          <w:ilvl w:val="0"/>
-          <w:numId w:val="28"/>
-        </w:numPr>
-        <w:spacing w:after="0" w:line="480" w:lineRule="auto"/>
-        <w:contextualSpacing/>
-        <w:rPr>
-          <w:rFonts w:ascii="Arial" w:hAnsi="Arial" w:cs="Arial"/>
-        </w:rPr>
-      </w:pPr>
-      <w:r>
-        <w:rPr>
-          <w:rFonts w:ascii="Arial" w:hAnsi="Arial" w:cs="Arial"/>
-          <w:b/>
-          <w:bCs/>
-        </w:rPr>
-        <w:t>Step-by-step build and run instructions</w:t>
+        <w:t>GitHub Repository</w:t>
       </w:r>
       <w:r>
         <w:rPr>
           <w:rFonts w:ascii="Arial" w:hAnsi="Arial" w:cs="Arial"/>
         </w:rPr>
         <w:t>:</w:t>
-      </w:r>
-    </w:p>
-    <w:p>
-      <w:pPr>
-        <w:numPr>
-          <w:ilvl w:val="1"/>
-          <w:numId w:val="28"/>
-        </w:numPr>
-        <w:spacing w:after="0" w:line="480" w:lineRule="auto"/>
-        <w:contextualSpacing/>
-        <w:rPr>
-          <w:rFonts w:ascii="Arial" w:hAnsi="Arial" w:cs="Arial"/>
-        </w:rPr>
-      </w:pPr>
-      <w:r>
-        <w:rPr>
-          <w:rFonts w:ascii="Arial" w:hAnsi="Arial" w:cs="Arial"/>
-        </w:rPr>
-        <w:t>Clone the repo.</w:t>
-      </w:r>
-    </w:p>
-    <w:p>
-      <w:pPr>
-        <w:numPr>
-          <w:ilvl w:val="1"/>
-          <w:numId w:val="28"/>
-        </w:numPr>
-        <w:spacing w:after="0" w:line="480" w:lineRule="auto"/>
-        <w:contextualSpacing/>
-        <w:rPr>
-          <w:rFonts w:ascii="Arial" w:hAnsi="Arial" w:cs="Arial"/>
-        </w:rPr>
-      </w:pPr>
-      <w:r>
-        <w:rPr>
-          <w:rFonts w:ascii="Arial" w:hAnsi="Arial" w:cs="Arial"/>
-        </w:rPr>
-        <w:t>Ensure .env is created (optional, if you rely on docker-compose.yml environment).</w:t>
-      </w:r>
-    </w:p>
-    <w:p>
-      <w:pPr>
-        <w:numPr>
-          <w:ilvl w:val="1"/>
-          <w:numId w:val="28"/>
-        </w:numPr>
-        <w:spacing w:after="0" w:line="480" w:lineRule="auto"/>
-        <w:contextualSpacing/>
-        <w:rPr>
-          <w:rFonts w:ascii="Arial" w:hAnsi="Arial" w:cs="Arial"/>
-        </w:rPr>
-      </w:pPr>
-      <w:r>
-        <w:rPr>
-          <w:rFonts w:ascii="Arial" w:hAnsi="Arial" w:cs="Arial"/>
-        </w:rPr>
-        <w:t>docker-compose up --build or docker run ... -e ...</w:t>
-      </w:r>
-    </w:p>
-    <w:p>
-      <w:pPr>
-        <w:numPr>
-          <w:ilvl w:val="1"/>
-          <w:numId w:val="28"/>
-        </w:numPr>
-        <w:spacing w:after="0" w:line="480" w:lineRule="auto"/>
-        <w:contextualSpacing/>
-        <w:rPr>
-          <w:rFonts w:ascii="Arial" w:hAnsi="Arial" w:cs="Arial"/>
-        </w:rPr>
-      </w:pPr>
-      <w:r>
-        <w:rPr>
-          <w:rFonts w:ascii="Arial" w:hAnsi="Arial" w:cs="Arial"/>
-        </w:rPr>
-        <w:t>Visit http://localhost:3000 or whichever route for your endpoints.</w:t>
-      </w:r>
-    </w:p>
-    <w:p>
-      <w:pPr>
-        <w:numPr>
-          <w:ilvl w:val="0"/>
-          <w:numId w:val="28"/>
-        </w:numPr>
-        <w:spacing w:after="0" w:line="480" w:lineRule="auto"/>
-        <w:contextualSpacing/>
-        <w:rPr>
-          <w:rFonts w:ascii="Arial" w:hAnsi="Arial" w:cs="Arial"/>
-        </w:rPr>
-      </w:pPr>
-      <w:r>
-        <w:rPr>
-          <w:rFonts w:ascii="Arial" w:hAnsi="Arial" w:cs="Arial"/>
-          <w:b/>
-          <w:bCs/>
-        </w:rPr>
-        <w:t>Explanation of Dockerfile</w:t>
-      </w:r>
-      <w:r>
-        <w:rPr>
-          <w:rFonts w:ascii="Arial" w:hAnsi="Arial" w:cs="Arial"/>
-        </w:rPr>
-        <w:t>: what each instruction does (FROM, WORKDIR, COPY, RUN, EXPOSE, CMD).</w:t>
-      </w:r>
-    </w:p>
-    <w:p>
-      <w:pPr>
-        <w:numPr>
-          <w:ilvl w:val="0"/>
-          <w:numId w:val="28"/>
-        </w:numPr>
-        <w:spacing w:after="0" w:line="480" w:lineRule="auto"/>
-        <w:contextualSpacing/>
-        <w:rPr>
-          <w:rFonts w:ascii="Arial" w:hAnsi="Arial" w:cs="Arial"/>
-        </w:rPr>
-      </w:pPr>
-      <w:r>
-        <w:rPr>
-          <w:rFonts w:ascii="Arial" w:hAnsi="Arial" w:cs="Arial"/>
-          <w:b/>
-          <w:bCs/>
-        </w:rPr>
-        <w:t>Explanation of docker-compose.yml</w:t>
-      </w:r>
-      <w:r>
-        <w:rPr>
-          <w:rFonts w:ascii="Arial" w:hAnsi="Arial" w:cs="Arial"/>
-        </w:rPr>
-        <w:t>: how environment variables are set, how the service is exposed, etc.</w:t>
-      </w:r>
-    </w:p>
-    <w:p>
-      <w:pPr>
-        <w:numPr>
-          <w:ilvl w:val="0"/>
-          <w:numId w:val="28"/>
-        </w:numPr>
-        <w:spacing w:after="0" w:line="480" w:lineRule="auto"/>
-        <w:contextualSpacing/>
-        <w:rPr>
-          <w:rFonts w:ascii="Arial" w:hAnsi="Arial" w:cs="Arial"/>
-        </w:rPr>
-      </w:pPr>
-      <w:r>
-        <w:rPr>
-          <w:rFonts w:ascii="Arial" w:hAnsi="Arial" w:cs="Arial"/>
-          <w:b/>
-          <w:bCs/>
-        </w:rPr>
-        <w:t>Push to Docker Hub</w:t>
-      </w:r>
-      <w:r>
-        <w:rPr>
-          <w:rFonts w:ascii="Arial" w:hAnsi="Arial" w:cs="Arial"/>
-        </w:rPr>
-        <w:t>: show the commands you ran (docker build -t ..., docker push ...).</w:t>
-      </w:r>
-    </w:p>
-    <w:p>
-      <w:pPr>
-        <w:spacing w:after="0" w:line="480" w:lineRule="auto"/>
-        <w:contextualSpacing/>
-        <w:rPr>
-          <w:rFonts w:ascii="Arial" w:hAnsi="Arial" w:cs="Arial"/>
-        </w:rPr>
-      </w:pPr>
-      <w:r>
-        <w:rPr>
-          <w:rFonts w:ascii="Arial" w:hAnsi="Arial" w:cs="Arial"/>
-        </w:rPr>
-        <w:br/>
-      </w:r>
-      <w:r>
-        <w:rPr>
-          <w:rFonts w:ascii="Arial" w:hAnsi="Arial" w:cs="Arial"/>
-        </w:rPr>
-        <w:br/>
-      </w:r>
-      <w:r>
-        <w:rPr>
-          <w:rFonts w:ascii="Arial" w:hAnsi="Arial" w:cs="Arial"/>
-        </w:rPr>
-        <w:lastRenderedPageBreak/>
-        <w:br/>
-      </w:r>
-      <w:r>
-        <w:rPr>
-          <w:rFonts w:ascii="Arial" w:hAnsi="Arial" w:cs="Arial"/>
-          <w:b/>
-          <w:bCs/>
-        </w:rPr>
-        <w:br/>
-      </w:r>
-      <w:r>
-        <w:rPr>
-          <w:rFonts w:ascii="Arial" w:hAnsi="Arial" w:cs="Arial"/>
-          <w:b/>
-          <w:bCs/>
-        </w:rPr>
-        <w:br/>
-      </w:r>
-      <w:r>
-        <w:rPr>
-          <w:rFonts w:ascii="Arial" w:hAnsi="Arial" w:cs="Arial"/>
-          <w:b/>
-          <w:bCs/>
-        </w:rPr>
-        <w:br/>
-      </w:r>
-      <w:r>
-        <w:rPr>
-          <w:rFonts w:ascii="Arial" w:hAnsi="Arial" w:cs="Arial"/>
-          <w:b/>
-          <w:bCs/>
-        </w:rPr>
-        <w:br/>
-      </w:r>
-      <w:r>
-        <w:rPr>
-          <w:rFonts w:ascii="Arial" w:hAnsi="Arial" w:cs="Arial"/>
-          <w:b/>
-          <w:bCs/>
-        </w:rPr>
-        <w:br/>
-      </w:r>
-      <w:r>
-        <w:rPr>
-          <w:rFonts w:ascii="Arial" w:hAnsi="Arial" w:cs="Arial"/>
-          <w:b/>
-          <w:bCs/>
-        </w:rPr>
-        <w:br/>
-      </w:r>
-      <w:r>
-        <w:rPr>
-          <w:rFonts w:ascii="Arial" w:hAnsi="Arial" w:cs="Arial"/>
-          <w:b/>
-          <w:bCs/>
-        </w:rPr>
-        <w:br/>
-      </w:r>
-      <w:r>
-        <w:rPr>
-          <w:rFonts w:ascii="Arial" w:hAnsi="Arial" w:cs="Arial"/>
-          <w:b/>
-          <w:bCs/>
-        </w:rPr>
-        <w:br/>
-      </w:r>
-      <w:r>
-        <w:rPr>
-          <w:rFonts w:ascii="Arial" w:hAnsi="Arial" w:cs="Arial"/>
-          <w:b/>
-          <w:bCs/>
-        </w:rPr>
-        <w:br/>
-      </w:r>
-      <w:r>
-        <w:rPr>
-          <w:rFonts w:ascii="Arial" w:hAnsi="Arial" w:cs="Arial"/>
-          <w:b/>
-          <w:bCs/>
-        </w:rPr>
-        <w:br/>
-      </w:r>
-      <w:r>
-        <w:rPr>
-          <w:rFonts w:ascii="Arial" w:hAnsi="Arial" w:cs="Arial"/>
-          <w:b/>
-          <w:bCs/>
-        </w:rPr>
-        <w:br/>
-      </w:r>
-      <w:r>
-        <w:rPr>
-          <w:rFonts w:ascii="Arial" w:hAnsi="Arial" w:cs="Arial"/>
-          <w:b/>
-          <w:bCs/>
-        </w:rPr>
-        <w:br/>
-      </w:r>
-      <w:r>
-        <w:rPr>
-          <w:rFonts w:ascii="Arial" w:hAnsi="Arial" w:cs="Arial"/>
-          <w:b/>
-          <w:bCs/>
-        </w:rPr>
-        <w:br/>
-      </w:r>
-      <w:r>
-        <w:rPr>
-          <w:rFonts w:ascii="Arial" w:hAnsi="Arial" w:cs="Arial"/>
-          <w:b/>
-          <w:bCs/>
-        </w:rPr>
-        <w:br/>
-      </w:r>
-      <w:r>
-        <w:rPr>
-          <w:rFonts w:ascii="Arial" w:hAnsi="Arial" w:cs="Arial"/>
-          <w:b/>
-          <w:bCs/>
-        </w:rPr>
-        <w:br/>
-      </w:r>
-      <w:r>
-        <w:rPr>
-          <w:rFonts w:ascii="Arial" w:hAnsi="Arial" w:cs="Arial"/>
-          <w:b/>
-          <w:bCs/>
-        </w:rPr>
-        <w:br/>
-      </w:r>
-      <w:r>
-        <w:rPr>
-          <w:rFonts w:ascii="Arial" w:hAnsi="Arial" w:cs="Arial"/>
-          <w:b/>
-          <w:bCs/>
-        </w:rPr>
-        <w:br/>
-      </w:r>
-      <w:r>
-        <w:rPr>
-          <w:rFonts w:ascii="Arial" w:hAnsi="Arial" w:cs="Arial"/>
-          <w:b/>
-          <w:bCs/>
-        </w:rPr>
-        <w:br/>
-      </w:r>
-    </w:p>
-    <w:p>
-      <w:pPr>
-        <w:spacing w:after="240" w:line="480" w:lineRule="auto"/>
-        <w:contextualSpacing/>
-        <w:rPr>
-          <w:rFonts w:ascii="Arial" w:hAnsi="Arial" w:cs="Arial"/>
-        </w:rPr>
-      </w:pPr>
-    </w:p>
-    <w:p>
-      <w:pPr>
-        <w:spacing w:after="240" w:line="480" w:lineRule="auto"/>
-        <w:contextualSpacing/>
-        <w:rPr>
-          <w:rFonts w:ascii="Arial" w:hAnsi="Arial" w:cs="Arial"/>
-        </w:rPr>
-      </w:pPr>
-      <w:r>
-        <w:rPr>
-          <w:rFonts w:ascii="Arial" w:hAnsi="Arial" w:cs="Arial"/>
-        </w:rPr>
-        <w:t>Lastly, here the GitHub link for this project,</w:t>
       </w:r>
       <w:r>
         <w:rPr>
@@ -1018,13 +415,17 @@
           <w:rPr>
             <w:rStyle w:val="Hyperlink"/>
             <w:rFonts w:ascii="Arial" w:hAnsi="Arial" w:cs="Arial"/>
+            <w:b/>
+            <w:bCs/>
           </w:rPr>
-          <w:t>https://github.com/danielmason89/bdv_102_capstone_project_part_2_documentation_daniel_mason/tree/main</w:t>
+          <w:t>https://github.com/danielmason89/bdv_102_assignment_3_docker_containerization_daniel_mason</w:t>
         </w:r>
       </w:hyperlink>
       <w:r>
         <w:rPr>
           <w:rFonts w:ascii="Arial" w:hAnsi="Arial" w:cs="Arial"/>
+          <w:b/>
+          <w:bCs/>
         </w:rPr>
         <w:t xml:space="preserve">. </w:t>
       </w:r>
@@ -1035,12 +436,728 @@
         <w:contextualSpacing/>
         <w:rPr>
           <w:rFonts w:ascii="Arial" w:hAnsi="Arial" w:cs="Arial"/>
-        </w:rPr>
-      </w:pPr>
+          <w:b/>
+          <w:bCs/>
+        </w:rPr>
+      </w:pPr>
+      <w:r>
+        <w:rPr>
+          <w:rFonts w:ascii="Arial" w:hAnsi="Arial" w:cs="Arial"/>
+          <w:b/>
+          <w:bCs/>
+        </w:rPr>
+        <w:t xml:space="preserve">- </w:t>
+      </w:r>
+      <w:r>
+        <w:rPr>
+          <w:rFonts w:ascii="Arial" w:hAnsi="Arial" w:cs="Arial"/>
+          <w:b/>
+          <w:bCs/>
+        </w:rPr>
+        <w:t>Dockerfile</w:t>
+      </w:r>
+      <w:r>
+        <w:rPr>
+          <w:rFonts w:ascii="Arial" w:hAnsi="Arial" w:cs="Arial"/>
+          <w:b/>
+          <w:bCs/>
+        </w:rPr>
+        <w:t xml:space="preserve"> -</w:t>
+      </w:r>
     </w:p>
     <w:p>
       <w:pPr>
         <w:spacing w:after="240" w:line="480" w:lineRule="auto"/>
+        <w:contextualSpacing/>
+        <w:rPr>
+          <w:rFonts w:ascii="Arial" w:hAnsi="Arial" w:cs="Arial"/>
+        </w:rPr>
+      </w:pPr>
+      <w:r>
+        <w:rPr>
+          <w:rFonts w:ascii="Arial" w:hAnsi="Arial" w:cs="Arial"/>
+        </w:rPr>
+        <w:t xml:space="preserve">Below </w:t>
+      </w:r>
+      <w:r>
+        <w:rPr>
+          <w:rFonts w:ascii="Arial" w:hAnsi="Arial" w:cs="Arial"/>
+        </w:rPr>
+        <w:t>are</w:t>
+      </w:r>
+      <w:r>
+        <w:rPr>
+          <w:rFonts w:ascii="Arial" w:hAnsi="Arial" w:cs="Arial"/>
+        </w:rPr>
+        <w:t xml:space="preserve"> the contents of</w:t>
+      </w:r>
+      <w:r>
+        <w:rPr>
+          <w:rFonts w:ascii="Arial" w:hAnsi="Arial" w:cs="Arial"/>
+        </w:rPr>
+        <w:t xml:space="preserve"> Dockerfile used in this project:</w:t>
+      </w:r>
+    </w:p>
+    <w:p>
+      <w:pPr>
+        <w:spacing w:after="240" w:line="480" w:lineRule="auto"/>
+        <w:contextualSpacing/>
+        <w:rPr>
+          <w:rFonts w:ascii="Arial" w:hAnsi="Arial" w:cs="Arial"/>
+        </w:rPr>
+      </w:pPr>
+      <w:r>
+        <w:rPr>
+          <w:rFonts w:ascii="Arial" w:hAnsi="Arial" w:cs="Arial"/>
+        </w:rPr>
+        <w:t># Uses official Node.js Alpine image</w:t>
+      </w:r>
+    </w:p>
+    <w:p>
+      <w:pPr>
+        <w:spacing w:after="240" w:line="480" w:lineRule="auto"/>
+        <w:contextualSpacing/>
+        <w:rPr>
+          <w:rFonts w:ascii="Arial" w:hAnsi="Arial" w:cs="Arial"/>
+        </w:rPr>
+      </w:pPr>
+      <w:r>
+        <w:rPr>
+          <w:rFonts w:ascii="Arial" w:hAnsi="Arial" w:cs="Arial"/>
+        </w:rPr>
+        <w:t>FROM node:22.14.0-alpine</w:t>
+      </w:r>
+    </w:p>
+    <w:p>
+      <w:pPr>
+        <w:spacing w:after="240" w:line="480" w:lineRule="auto"/>
+        <w:contextualSpacing/>
+        <w:rPr>
+          <w:rFonts w:ascii="Arial" w:hAnsi="Arial" w:cs="Arial"/>
+        </w:rPr>
+      </w:pPr>
+      <w:r>
+        <w:rPr>
+          <w:rFonts w:ascii="Arial" w:hAnsi="Arial" w:cs="Arial"/>
+        </w:rPr>
+        <w:t># Creates and uses the /app directory</w:t>
+      </w:r>
+    </w:p>
+    <w:p>
+      <w:pPr>
+        <w:spacing w:after="240" w:line="480" w:lineRule="auto"/>
+        <w:contextualSpacing/>
+        <w:rPr>
+          <w:rFonts w:ascii="Arial" w:hAnsi="Arial" w:cs="Arial"/>
+        </w:rPr>
+      </w:pPr>
+      <w:r>
+        <w:rPr>
+          <w:rFonts w:ascii="Arial" w:hAnsi="Arial" w:cs="Arial"/>
+        </w:rPr>
+        <w:t>WORKDIR /app</w:t>
+      </w:r>
+    </w:p>
+    <w:p>
+      <w:pPr>
+        <w:spacing w:after="240" w:line="480" w:lineRule="auto"/>
+        <w:contextualSpacing/>
+        <w:rPr>
+          <w:rFonts w:ascii="Arial" w:hAnsi="Arial" w:cs="Arial"/>
+        </w:rPr>
+      </w:pPr>
+      <w:r>
+        <w:rPr>
+          <w:rFonts w:ascii="Arial" w:hAnsi="Arial" w:cs="Arial"/>
+        </w:rPr>
+        <w:t># Copy only package.json and package-lock.json first</w:t>
+      </w:r>
+    </w:p>
+    <w:p>
+      <w:pPr>
+        <w:spacing w:after="240" w:line="480" w:lineRule="auto"/>
+        <w:contextualSpacing/>
+        <w:rPr>
+          <w:rFonts w:ascii="Arial" w:hAnsi="Arial" w:cs="Arial"/>
+        </w:rPr>
+      </w:pPr>
+      <w:r>
+        <w:rPr>
+          <w:rFonts w:ascii="Arial" w:hAnsi="Arial" w:cs="Arial"/>
+        </w:rPr>
+        <w:t>COPY package*.json ./</w:t>
+      </w:r>
+    </w:p>
+    <w:p>
+      <w:pPr>
+        <w:spacing w:after="240" w:line="480" w:lineRule="auto"/>
+        <w:contextualSpacing/>
+        <w:rPr>
+          <w:rFonts w:ascii="Arial" w:hAnsi="Arial" w:cs="Arial"/>
+        </w:rPr>
+      </w:pPr>
+      <w:r>
+        <w:rPr>
+          <w:rFonts w:ascii="Arial" w:hAnsi="Arial" w:cs="Arial"/>
+        </w:rPr>
+        <w:t># Installs the dependencies</w:t>
+      </w:r>
+    </w:p>
+    <w:p>
+      <w:pPr>
+        <w:spacing w:after="240" w:line="480" w:lineRule="auto"/>
+        <w:contextualSpacing/>
+        <w:rPr>
+          <w:rFonts w:ascii="Arial" w:hAnsi="Arial" w:cs="Arial"/>
+        </w:rPr>
+      </w:pPr>
+      <w:r>
+        <w:rPr>
+          <w:rFonts w:ascii="Arial" w:hAnsi="Arial" w:cs="Arial"/>
+        </w:rPr>
+        <w:t>RUN npm install</w:t>
+      </w:r>
+    </w:p>
+    <w:p>
+      <w:pPr>
+        <w:spacing w:after="240" w:line="480" w:lineRule="auto"/>
+        <w:contextualSpacing/>
+        <w:rPr>
+          <w:rFonts w:ascii="Arial" w:hAnsi="Arial" w:cs="Arial"/>
+        </w:rPr>
+      </w:pPr>
+      <w:r>
+        <w:rPr>
+          <w:rFonts w:ascii="Arial" w:hAnsi="Arial" w:cs="Arial"/>
+        </w:rPr>
+        <w:t># Copies the rest of the project files</w:t>
+      </w:r>
+    </w:p>
+    <w:p>
+      <w:pPr>
+        <w:spacing w:after="240" w:line="480" w:lineRule="auto"/>
+        <w:contextualSpacing/>
+        <w:rPr>
+          <w:rFonts w:ascii="Arial" w:hAnsi="Arial" w:cs="Arial"/>
+        </w:rPr>
+      </w:pPr>
+      <w:r>
+        <w:rPr>
+          <w:rFonts w:ascii="Arial" w:hAnsi="Arial" w:cs="Arial"/>
+        </w:rPr>
+        <w:t>COPY . .</w:t>
+      </w:r>
+    </w:p>
+    <w:p>
+      <w:pPr>
+        <w:spacing w:after="240" w:line="480" w:lineRule="auto"/>
+        <w:contextualSpacing/>
+        <w:rPr>
+          <w:rFonts w:ascii="Arial" w:hAnsi="Arial" w:cs="Arial"/>
+        </w:rPr>
+      </w:pPr>
+      <w:r>
+        <w:rPr>
+          <w:rFonts w:ascii="Arial" w:hAnsi="Arial" w:cs="Arial"/>
+        </w:rPr>
+        <w:t># Sets the PORT environment variable within the container, (fallback)</w:t>
+      </w:r>
+    </w:p>
+    <w:p>
+      <w:pPr>
+        <w:spacing w:after="240" w:line="480" w:lineRule="auto"/>
+        <w:contextualSpacing/>
+        <w:rPr>
+          <w:rFonts w:ascii="Arial" w:hAnsi="Arial" w:cs="Arial"/>
+        </w:rPr>
+      </w:pPr>
+      <w:r>
+        <w:rPr>
+          <w:rFonts w:ascii="Arial" w:hAnsi="Arial" w:cs="Arial"/>
+        </w:rPr>
+        <w:t>ENV PORT=3000</w:t>
+      </w:r>
+    </w:p>
+    <w:p>
+      <w:pPr>
+        <w:spacing w:after="240" w:line="480" w:lineRule="auto"/>
+        <w:contextualSpacing/>
+        <w:rPr>
+          <w:rFonts w:ascii="Arial" w:hAnsi="Arial" w:cs="Arial"/>
+        </w:rPr>
+      </w:pPr>
+      <w:r>
+        <w:rPr>
+          <w:rFonts w:ascii="Arial" w:hAnsi="Arial" w:cs="Arial"/>
+        </w:rPr>
+        <w:t># Exposes a port so Docker can map to it</w:t>
+      </w:r>
+    </w:p>
+    <w:p>
+      <w:pPr>
+        <w:spacing w:after="240" w:line="480" w:lineRule="auto"/>
+        <w:contextualSpacing/>
+        <w:rPr>
+          <w:rFonts w:ascii="Arial" w:hAnsi="Arial" w:cs="Arial"/>
+        </w:rPr>
+      </w:pPr>
+      <w:r>
+        <w:rPr>
+          <w:rFonts w:ascii="Arial" w:hAnsi="Arial" w:cs="Arial"/>
+        </w:rPr>
+        <w:t>EXPOSE 3000</w:t>
+      </w:r>
+    </w:p>
+    <w:p>
+      <w:pPr>
+        <w:spacing w:after="240" w:line="480" w:lineRule="auto"/>
+        <w:contextualSpacing/>
+        <w:rPr>
+          <w:rFonts w:ascii="Arial" w:hAnsi="Arial" w:cs="Arial"/>
+        </w:rPr>
+      </w:pPr>
+      <w:r>
+        <w:rPr>
+          <w:rFonts w:ascii="Arial" w:hAnsi="Arial" w:cs="Arial"/>
+        </w:rPr>
+        <w:lastRenderedPageBreak/>
+        <w:t># Starts the app</w:t>
+      </w:r>
+    </w:p>
+    <w:p>
+      <w:pPr>
+        <w:spacing w:after="240" w:line="480" w:lineRule="auto"/>
+        <w:contextualSpacing/>
+        <w:rPr>
+          <w:rFonts w:ascii="Arial" w:hAnsi="Arial" w:cs="Arial"/>
+        </w:rPr>
+      </w:pPr>
+      <w:r>
+        <w:rPr>
+          <w:rFonts w:ascii="Arial" w:hAnsi="Arial" w:cs="Arial"/>
+        </w:rPr>
+        <w:t>CMD ["npm", "start"]</w:t>
+      </w:r>
+    </w:p>
+    <w:p>
+      <w:pPr>
+        <w:spacing w:after="240" w:line="480" w:lineRule="auto"/>
+        <w:contextualSpacing/>
+        <w:rPr>
+          <w:rFonts w:ascii="Arial" w:hAnsi="Arial" w:cs="Arial"/>
+          <w:b/>
+          <w:bCs/>
+        </w:rPr>
+      </w:pPr>
+      <w:r>
+        <w:rPr>
+          <w:rFonts w:ascii="Arial" w:hAnsi="Arial" w:cs="Arial"/>
+          <w:b/>
+          <w:bCs/>
+        </w:rPr>
+        <w:t xml:space="preserve">- </w:t>
+      </w:r>
+      <w:r>
+        <w:rPr>
+          <w:rFonts w:ascii="Arial" w:hAnsi="Arial" w:cs="Arial"/>
+          <w:b/>
+          <w:bCs/>
+        </w:rPr>
+        <w:t>docker-compose.yml</w:t>
+      </w:r>
+      <w:r>
+        <w:rPr>
+          <w:rFonts w:ascii="Arial" w:hAnsi="Arial" w:cs="Arial"/>
+          <w:b/>
+          <w:bCs/>
+        </w:rPr>
+        <w:t xml:space="preserve"> -</w:t>
+      </w:r>
+    </w:p>
+    <w:p>
+      <w:pPr>
+        <w:spacing w:after="240" w:line="480" w:lineRule="auto"/>
+        <w:contextualSpacing/>
+        <w:rPr>
+          <w:rFonts w:ascii="Arial" w:hAnsi="Arial" w:cs="Arial"/>
+        </w:rPr>
+      </w:pPr>
+      <w:r>
+        <w:rPr>
+          <w:rFonts w:ascii="Arial" w:hAnsi="Arial" w:cs="Arial"/>
+        </w:rPr>
+        <w:t>The contents of the</w:t>
+      </w:r>
+      <w:r>
+        <w:rPr>
+          <w:rFonts w:ascii="Arial" w:hAnsi="Arial" w:cs="Arial"/>
+        </w:rPr>
+        <w:t xml:space="preserve"> </w:t>
+      </w:r>
+      <w:r>
+        <w:rPr>
+          <w:rFonts w:ascii="Arial" w:hAnsi="Arial" w:cs="Arial"/>
+          <w:b/>
+          <w:bCs/>
+        </w:rPr>
+        <w:t>docker-compose.yml</w:t>
+      </w:r>
+      <w:r>
+        <w:rPr>
+          <w:rFonts w:ascii="Arial" w:hAnsi="Arial" w:cs="Arial"/>
+        </w:rPr>
+        <w:t xml:space="preserve"> for local testing:</w:t>
+      </w:r>
+    </w:p>
+    <w:p>
+      <w:pPr>
+        <w:spacing w:after="240" w:line="480" w:lineRule="auto"/>
+        <w:contextualSpacing/>
+        <w:rPr>
+          <w:rFonts w:ascii="Arial" w:hAnsi="Arial" w:cs="Arial"/>
+        </w:rPr>
+      </w:pPr>
+      <w:r>
+        <w:rPr>
+          <w:rFonts w:ascii="Arial" w:hAnsi="Arial" w:cs="Arial"/>
+        </w:rPr>
+        <w:t>services:</w:t>
+      </w:r>
+    </w:p>
+    <w:p>
+      <w:pPr>
+        <w:spacing w:after="240" w:line="480" w:lineRule="auto"/>
+        <w:contextualSpacing/>
+        <w:rPr>
+          <w:rFonts w:ascii="Arial" w:hAnsi="Arial" w:cs="Arial"/>
+        </w:rPr>
+      </w:pPr>
+      <w:r>
+        <w:rPr>
+          <w:rFonts w:ascii="Arial" w:hAnsi="Arial" w:cs="Arial"/>
+        </w:rPr>
+        <w:t>  web:</w:t>
+      </w:r>
+    </w:p>
+    <w:p>
+      <w:pPr>
+        <w:spacing w:after="240" w:line="480" w:lineRule="auto"/>
+        <w:contextualSpacing/>
+        <w:rPr>
+          <w:rFonts w:ascii="Arial" w:hAnsi="Arial" w:cs="Arial"/>
+        </w:rPr>
+      </w:pPr>
+      <w:r>
+        <w:rPr>
+          <w:rFonts w:ascii="Arial" w:hAnsi="Arial" w:cs="Arial"/>
+        </w:rPr>
+        <w:t>    build: .</w:t>
+      </w:r>
+    </w:p>
+    <w:p>
+      <w:pPr>
+        <w:spacing w:after="240" w:line="480" w:lineRule="auto"/>
+        <w:contextualSpacing/>
+        <w:rPr>
+          <w:rFonts w:ascii="Arial" w:hAnsi="Arial" w:cs="Arial"/>
+        </w:rPr>
+      </w:pPr>
+      <w:r>
+        <w:rPr>
+          <w:rFonts w:ascii="Arial" w:hAnsi="Arial" w:cs="Arial"/>
+        </w:rPr>
+        <w:t>    ports:</w:t>
+      </w:r>
+    </w:p>
+    <w:p>
+      <w:pPr>
+        <w:spacing w:after="240" w:line="480" w:lineRule="auto"/>
+        <w:contextualSpacing/>
+        <w:rPr>
+          <w:rFonts w:ascii="Arial" w:hAnsi="Arial" w:cs="Arial"/>
+        </w:rPr>
+      </w:pPr>
+      <w:r>
+        <w:rPr>
+          <w:rFonts w:ascii="Arial" w:hAnsi="Arial" w:cs="Arial"/>
+        </w:rPr>
+        <w:t>      - "3000:3000"</w:t>
+      </w:r>
+    </w:p>
+    <w:p>
+      <w:pPr>
+        <w:spacing w:after="240" w:line="480" w:lineRule="auto"/>
+        <w:contextualSpacing/>
+        <w:rPr>
+          <w:rFonts w:ascii="Arial" w:hAnsi="Arial" w:cs="Arial"/>
+        </w:rPr>
+      </w:pPr>
+      <w:r>
+        <w:rPr>
+          <w:rFonts w:ascii="Arial" w:hAnsi="Arial" w:cs="Arial"/>
+        </w:rPr>
+        <w:t xml:space="preserve">    </w:t>
+      </w:r>
+      <w:proofErr w:type="spellStart"/>
+      <w:r>
+        <w:rPr>
+          <w:rFonts w:ascii="Arial" w:hAnsi="Arial" w:cs="Arial"/>
+        </w:rPr>
+        <w:t>env_file</w:t>
+      </w:r>
+      <w:proofErr w:type="spellEnd"/>
+      <w:r>
+        <w:rPr>
+          <w:rFonts w:ascii="Arial" w:hAnsi="Arial" w:cs="Arial"/>
+        </w:rPr>
+        <w:t>:</w:t>
+      </w:r>
+    </w:p>
+    <w:p>
+      <w:pPr>
+        <w:spacing w:after="240" w:line="480" w:lineRule="auto"/>
+        <w:contextualSpacing/>
+        <w:rPr>
+          <w:rFonts w:ascii="Arial" w:hAnsi="Arial" w:cs="Arial"/>
+        </w:rPr>
+      </w:pPr>
+      <w:r>
+        <w:rPr>
+          <w:rFonts w:ascii="Arial" w:hAnsi="Arial" w:cs="Arial"/>
+        </w:rPr>
+        <w:t>      - .env</w:t>
+      </w:r>
+    </w:p>
+    <w:p>
+      <w:pPr>
+        <w:spacing w:after="240" w:line="480" w:lineRule="auto"/>
+        <w:contextualSpacing/>
+        <w:rPr>
+          <w:rFonts w:ascii="Arial" w:hAnsi="Arial" w:cs="Arial"/>
+        </w:rPr>
+      </w:pPr>
+      <w:r>
+        <w:rPr>
+          <w:rFonts w:ascii="Arial" w:hAnsi="Arial" w:cs="Arial"/>
+        </w:rPr>
+        <w:t>    environment:</w:t>
+      </w:r>
+    </w:p>
+    <w:p>
+      <w:pPr>
+        <w:spacing w:after="240" w:line="480" w:lineRule="auto"/>
+        <w:contextualSpacing/>
+        <w:rPr>
+          <w:rFonts w:ascii="Arial" w:hAnsi="Arial" w:cs="Arial"/>
+        </w:rPr>
+      </w:pPr>
+      <w:r>
+        <w:rPr>
+          <w:rFonts w:ascii="Arial" w:hAnsi="Arial" w:cs="Arial"/>
+        </w:rPr>
+        <w:t>      PORT: 3000</w:t>
+      </w:r>
+    </w:p>
+    <w:p>
+      <w:pPr>
+        <w:tabs>
+          <w:tab w:val="left" w:pos="3578"/>
+        </w:tabs>
+        <w:spacing w:after="240" w:line="480" w:lineRule="auto"/>
+        <w:contextualSpacing/>
+        <w:rPr>
+          <w:rFonts w:ascii="Arial" w:hAnsi="Arial" w:cs="Arial"/>
+        </w:rPr>
+      </w:pPr>
+      <w:r>
+        <w:rPr>
+          <w:rFonts w:ascii="Arial" w:hAnsi="Arial" w:cs="Arial"/>
+        </w:rPr>
+        <w:t>H</w:t>
+      </w:r>
+      <w:r>
+        <w:rPr>
+          <w:rFonts w:ascii="Arial" w:hAnsi="Arial" w:cs="Arial"/>
+        </w:rPr>
+        <w:t xml:space="preserve">ere’s </w:t>
+      </w:r>
+      <w:r>
+        <w:rPr>
+          <w:rFonts w:ascii="Arial" w:hAnsi="Arial" w:cs="Arial"/>
+        </w:rPr>
+        <w:t>a</w:t>
+      </w:r>
+      <w:r>
+        <w:rPr>
+          <w:rFonts w:ascii="Arial" w:hAnsi="Arial" w:cs="Arial"/>
+        </w:rPr>
+        <w:t xml:space="preserve"> </w:t>
+      </w:r>
+      <w:r>
+        <w:rPr>
+          <w:rFonts w:ascii="Arial" w:hAnsi="Arial" w:cs="Arial"/>
+        </w:rPr>
+        <w:t>screen shot of</w:t>
+      </w:r>
+      <w:r>
+        <w:rPr>
+          <w:rFonts w:ascii="Arial" w:hAnsi="Arial" w:cs="Arial"/>
+        </w:rPr>
+        <w:t xml:space="preserve"> the container image</w:t>
+      </w:r>
+      <w:r>
+        <w:rPr>
+          <w:rFonts w:ascii="Arial" w:hAnsi="Arial" w:cs="Arial"/>
+        </w:rPr>
+        <w:t xml:space="preserve"> taken</w:t>
+      </w:r>
+      <w:r>
+        <w:rPr>
+          <w:rFonts w:ascii="Arial" w:hAnsi="Arial" w:cs="Arial"/>
+        </w:rPr>
+        <w:t xml:space="preserve"> from dockerhub</w:t>
+      </w:r>
+      <w:r>
+        <w:rPr>
+          <w:rFonts w:ascii="Arial" w:hAnsi="Arial" w:cs="Arial"/>
+        </w:rPr>
+        <w:t>:</w:t>
+      </w:r>
+    </w:p>
+    <w:p>
+      <w:pPr>
+        <w:spacing w:after="240" w:line="480" w:lineRule="auto"/>
+        <w:contextualSpacing/>
+        <w:rPr>
+          <w:rFonts w:ascii="Arial" w:hAnsi="Arial" w:cs="Arial"/>
+          <w:b/>
+          <w:bCs/>
+        </w:rPr>
+      </w:pPr>
+      <w:r>
+        <w:rPr>
+          <w:rFonts w:ascii="Arial" w:hAnsi="Arial" w:cs="Arial"/>
+          <w:b/>
+          <w:bCs/>
+          <w:noProof/>
+        </w:rPr>
+        <w:drawing>
+          <wp:inline distT="0" distB="0" distL="0" distR="0" wp14:anchorId="4EABA0F6" wp14:editId="64CA9B59">
+            <wp:extent cx="6858000" cy="1939925"/>
+            <wp:effectExtent l="0" t="0" r="0" b="3175"/>
+            <wp:docPr id="571061990" name="Picture 2" descr="A screenshot of a computer&#10;&#10;AI-generated content may be incorrect."/>
+            <wp:cNvGraphicFramePr>
+              <a:graphicFrameLocks xmlns:a="http://schemas.openxmlformats.org/drawingml/2006/main" noChangeAspect="1"/>
+            </wp:cNvGraphicFramePr>
+            <a:graphic xmlns:a="http://schemas.openxmlformats.org/drawingml/2006/main">
+              <a:graphicData uri="http://schemas.openxmlformats.org/drawingml/2006/picture">
+                <pic:pic xmlns:pic="http://schemas.openxmlformats.org/drawingml/2006/picture">
+                  <pic:nvPicPr>
+                    <pic:cNvPr id="571061990" name="Picture 2" descr="A screenshot of a computer&#10;&#10;AI-generated content may be incorrect."/>
+                    <pic:cNvPicPr/>
+                  </pic:nvPicPr>
+                  <pic:blipFill>
+                    <a:blip r:embed="rId9">
+                      <a:extLst>
+                        <a:ext uri="{28A0092B-C50C-407E-A947-70E740481C1C}">
+                          <a14:useLocalDpi xmlns:a14="http://schemas.microsoft.com/office/drawing/2010/main" val="0"/>
+                        </a:ext>
+                      </a:extLst>
+                    </a:blip>
+                    <a:stretch>
+                      <a:fillRect/>
+                    </a:stretch>
+                  </pic:blipFill>
+                  <pic:spPr>
+                    <a:xfrm>
+                      <a:off x="0" y="0"/>
+                      <a:ext cx="6858000" cy="1939925"/>
+                    </a:xfrm>
+                    <a:prstGeom prst="rect">
+                      <a:avLst/>
+                    </a:prstGeom>
+                  </pic:spPr>
+                </pic:pic>
+              </a:graphicData>
+            </a:graphic>
+          </wp:inline>
+        </w:drawing>
+      </w:r>
+    </w:p>
+    <w:p>
+      <w:pPr>
+        <w:spacing w:after="240" w:line="480" w:lineRule="auto"/>
+        <w:contextualSpacing/>
+        <w:rPr>
+          <w:rFonts w:ascii="Arial" w:hAnsi="Arial" w:cs="Arial"/>
+          <w:b/>
+          <w:bCs/>
+        </w:rPr>
+      </w:pPr>
+    </w:p>
+    <w:p>
+      <w:pPr>
+        <w:spacing w:after="240" w:line="480" w:lineRule="auto"/>
+        <w:contextualSpacing/>
+        <w:rPr>
+          <w:rFonts w:ascii="Arial" w:hAnsi="Arial" w:cs="Arial"/>
+        </w:rPr>
+      </w:pPr>
+      <w:r>
+        <w:rPr>
+          <w:rFonts w:ascii="Arial" w:hAnsi="Arial" w:cs="Arial"/>
+        </w:rPr>
+        <w:t>and</w:t>
+      </w:r>
+      <w:r>
+        <w:rPr>
+          <w:rFonts w:ascii="Arial" w:hAnsi="Arial" w:cs="Arial"/>
+        </w:rPr>
+        <w:t xml:space="preserve"> a link to the</w:t>
+      </w:r>
+      <w:r>
+        <w:rPr>
+          <w:rFonts w:ascii="Arial" w:hAnsi="Arial" w:cs="Arial"/>
+        </w:rPr>
+        <w:t xml:space="preserve"> repository where the image is, </w:t>
+      </w:r>
+      <w:hyperlink r:id="rId10" w:history="1">
+        <w:r>
+          <w:rPr>
+            <w:rStyle w:val="Hyperlink"/>
+            <w:rFonts w:ascii="Arial" w:hAnsi="Arial" w:cs="Arial"/>
+          </w:rPr>
+          <w:t>https://hub.docker.com/repositories/danmasson0</w:t>
+        </w:r>
+      </w:hyperlink>
+      <w:r>
+        <w:rPr>
+          <w:rFonts w:ascii="Arial" w:hAnsi="Arial" w:cs="Arial"/>
+        </w:rPr>
+        <w:t xml:space="preserve">. </w:t>
+      </w:r>
+    </w:p>
+    <w:p>
+      <w:pPr>
+        <w:spacing w:after="240" w:line="480" w:lineRule="auto"/>
+        <w:contextualSpacing/>
+        <w:rPr>
+          <w:rFonts w:ascii="Arial" w:hAnsi="Arial" w:cs="Arial"/>
+        </w:rPr>
+      </w:pPr>
+    </w:p>
+    <w:p>
+      <w:pPr>
+        <w:spacing w:after="240" w:line="480" w:lineRule="auto"/>
+        <w:contextualSpacing/>
+        <w:rPr>
+          <w:rFonts w:ascii="Arial" w:hAnsi="Arial" w:cs="Arial"/>
+        </w:rPr>
+      </w:pPr>
+    </w:p>
+    <w:p>
+      <w:pPr>
+        <w:spacing w:after="240" w:line="480" w:lineRule="auto"/>
         <w:jc w:val="center"/>
         <w:rPr>
           <w:rFonts w:ascii="Arial" w:hAnsi="Arial" w:cs="Arial"/>
@@ -1054,12 +1171,209 @@
           <w:i/>
           <w:iCs/>
         </w:rPr>
+        <w:lastRenderedPageBreak/>
         <w:t>References</w:t>
+      </w:r>
+    </w:p>
+    <w:p>
+      <w:pPr>
+        <w:spacing w:after="240" w:line="480" w:lineRule="auto"/>
+        <w:rPr>
+          <w:rFonts w:ascii="Arial" w:hAnsi="Arial" w:cs="Arial"/>
+        </w:rPr>
+      </w:pPr>
+      <w:r>
+        <w:rPr>
+          <w:rFonts w:ascii="Arial" w:hAnsi="Arial" w:cs="Arial"/>
+        </w:rPr>
+        <w:t xml:space="preserve">AWS. (n.d.). </w:t>
+      </w:r>
+      <w:r>
+        <w:rPr>
+          <w:rFonts w:ascii="Arial" w:hAnsi="Arial" w:cs="Arial"/>
+          <w:i/>
+          <w:iCs/>
+        </w:rPr>
+        <w:t>What is Cloud Native</w:t>
+      </w:r>
+      <w:r>
+        <w:rPr>
+          <w:rFonts w:ascii="Arial" w:hAnsi="Arial" w:cs="Arial"/>
+          <w:i/>
+          <w:iCs/>
+        </w:rPr>
+        <w:t>?</w:t>
+      </w:r>
+      <w:r>
+        <w:rPr>
+          <w:rFonts w:ascii="Arial" w:hAnsi="Arial" w:cs="Arial"/>
+        </w:rPr>
+        <w:t>. AWS.</w:t>
+      </w:r>
+      <w:r>
+        <w:rPr>
+          <w:rFonts w:ascii="Arial" w:hAnsi="Arial" w:cs="Arial"/>
+        </w:rPr>
+        <w:t xml:space="preserve"> </w:t>
+      </w:r>
+      <w:hyperlink r:id="rId11" w:history="1">
+        <w:r>
+          <w:rPr>
+            <w:rStyle w:val="Hyperlink"/>
+            <w:rFonts w:ascii="Arial" w:hAnsi="Arial" w:cs="Arial"/>
+          </w:rPr>
+          <w:t>https://aws.amazon.com/what-is/cloud-native/</w:t>
+        </w:r>
+      </w:hyperlink>
+      <w:r>
+        <w:rPr>
+          <w:rFonts w:ascii="Arial" w:hAnsi="Arial" w:cs="Arial"/>
+        </w:rPr>
+        <w:t>.</w:t>
+      </w:r>
+    </w:p>
+    <w:p>
+      <w:pPr>
+        <w:spacing w:after="240" w:line="480" w:lineRule="auto"/>
+        <w:rPr>
+          <w:rFonts w:ascii="Arial" w:hAnsi="Arial" w:cs="Arial"/>
+        </w:rPr>
+      </w:pPr>
+      <w:r>
+        <w:rPr>
+          <w:rFonts w:ascii="Arial" w:hAnsi="Arial" w:cs="Arial"/>
+        </w:rPr>
+        <w:t>Docker. (n.d.). What is Docker?. Docker.</w:t>
+      </w:r>
+      <w:r>
+        <w:rPr>
+          <w:rFonts w:ascii="Arial" w:hAnsi="Arial" w:cs="Arial"/>
+        </w:rPr>
+        <w:t xml:space="preserve"> </w:t>
+      </w:r>
+      <w:hyperlink r:id="rId12" w:history="1">
+        <w:r>
+          <w:rPr>
+            <w:rStyle w:val="Hyperlink"/>
+            <w:rFonts w:ascii="Arial" w:hAnsi="Arial" w:cs="Arial"/>
+          </w:rPr>
+          <w:t>https://docs.docker.com/get-started/docker-overview/</w:t>
+        </w:r>
+      </w:hyperlink>
+      <w:r>
+        <w:rPr>
+          <w:rFonts w:ascii="Arial" w:hAnsi="Arial" w:cs="Arial"/>
+        </w:rPr>
+        <w:t>.</w:t>
+      </w:r>
+    </w:p>
+    <w:p>
+      <w:pPr>
+        <w:spacing w:after="240" w:line="480" w:lineRule="auto"/>
+        <w:rPr>
+          <w:rFonts w:ascii="Arial" w:hAnsi="Arial" w:cs="Arial"/>
+        </w:rPr>
+      </w:pPr>
+      <w:r>
+        <w:rPr>
+          <w:rFonts w:ascii="Arial" w:hAnsi="Arial" w:cs="Arial"/>
+        </w:rPr>
+        <w:t>Fireship. (August 24, 2020).</w:t>
+      </w:r>
+      <w:r>
+        <w:rPr>
+          <w:rFonts w:ascii="Arial" w:hAnsi="Arial" w:cs="Arial"/>
+        </w:rPr>
+        <w:t xml:space="preserve"> </w:t>
+      </w:r>
+      <w:r>
+        <w:rPr>
+          <w:rFonts w:ascii="Arial" w:hAnsi="Arial" w:cs="Arial"/>
+          <w:i/>
+          <w:iCs/>
+        </w:rPr>
+        <w:t>Learn Docker in 7 Easy Steps – Full Beginner’s Tutorial</w:t>
+      </w:r>
+      <w:r>
+        <w:rPr>
+          <w:rFonts w:ascii="Arial" w:hAnsi="Arial" w:cs="Arial"/>
+          <w:i/>
+          <w:iCs/>
+        </w:rPr>
+        <w:t xml:space="preserve"> </w:t>
+      </w:r>
+      <w:r>
+        <w:rPr>
+          <w:rFonts w:ascii="Arial" w:hAnsi="Arial" w:cs="Arial"/>
+        </w:rPr>
+        <w:t xml:space="preserve">[Video]. Youtube. </w:t>
+      </w:r>
+      <w:hyperlink r:id="rId13" w:history="1">
+        <w:r>
+          <w:rPr>
+            <w:rStyle w:val="Hyperlink"/>
+            <w:rFonts w:ascii="Arial" w:hAnsi="Arial" w:cs="Arial"/>
+          </w:rPr>
+          <w:t>https://www.youtube.com/watch?v=gAkwW2tuIqE</w:t>
+        </w:r>
+      </w:hyperlink>
+      <w:r>
+        <w:rPr>
+          <w:rFonts w:ascii="Arial" w:hAnsi="Arial" w:cs="Arial"/>
+        </w:rPr>
+        <w:t xml:space="preserve">. </w:t>
+      </w:r>
+      <w:r>
+        <w:rPr>
+          <w:rFonts w:ascii="Arial" w:hAnsi="Arial" w:cs="Arial"/>
+        </w:rPr>
+        <w:br/>
+      </w:r>
+      <w:r>
+        <w:rPr>
+          <w:rFonts w:ascii="Arial" w:hAnsi="Arial" w:cs="Arial"/>
+        </w:rPr>
+        <w:t>Tiny Technical Tutorials</w:t>
+      </w:r>
+      <w:r>
+        <w:rPr>
+          <w:rFonts w:ascii="Arial" w:hAnsi="Arial" w:cs="Arial"/>
+        </w:rPr>
+        <w:t xml:space="preserve">. (August 15, 2022). </w:t>
+      </w:r>
+      <w:r>
+        <w:rPr>
+          <w:rFonts w:ascii="Arial" w:hAnsi="Arial" w:cs="Arial"/>
+          <w:i/>
+          <w:iCs/>
+        </w:rPr>
+        <w:t>Containers in AWS | For Absolute Beginners</w:t>
+      </w:r>
+      <w:r>
+        <w:rPr>
+          <w:rFonts w:ascii="Arial" w:hAnsi="Arial" w:cs="Arial"/>
+        </w:rPr>
+        <w:t xml:space="preserve"> [Video]. Youtube. </w:t>
+      </w:r>
+      <w:hyperlink r:id="rId14" w:history="1">
+        <w:r>
+          <w:rPr>
+            <w:rStyle w:val="Hyperlink"/>
+            <w:rFonts w:ascii="Arial" w:hAnsi="Arial" w:cs="Arial"/>
+          </w:rPr>
+          <w:t>https://www.youtube.com/watch?v=NI34uF7VVP8</w:t>
+        </w:r>
+      </w:hyperlink>
+      <w:r>
+        <w:rPr>
+          <w:rFonts w:ascii="Arial" w:hAnsi="Arial" w:cs="Arial"/>
+        </w:rPr>
+        <w:t>.</w:t>
       </w:r>
     </w:p>
     <w:sectPr>
-      <w:headerReference w:type="default" r:id="rId9"/>
-      <w:footerReference w:type="default" r:id="rId10"/>
+      <w:headerReference w:type="default" r:id="rId15"/>
+      <w:footerReference w:type="default" r:id="rId16"/>
       <w:pgSz w:w="12240" w:h="15840"/>
       <w:pgMar w:top="720" w:right="720" w:bottom="720" w:left="720" w:header="720" w:footer="720" w:gutter="0"/>
       <w:pgNumType w:start="0"/>
@@ -1106,6 +1420,7 @@
         <w:docPartUnique/>
       </w:docPartObj>
     </w:sdtPr>
+    <w:sdtEndPr/>
     <w:sdtContent>
       <w:p>
         <w:pPr>
@@ -1615,6 +1930,155 @@
     </w:lvl>
   </w:abstractNum>
   <w:abstractNum w:abstractNumId="2" w15:restartNumberingAfterBreak="0">
+    <w:nsid w:val="1C662230"/>
+    <w:multiLevelType w:val="multilevel"/>
+    <w:tmpl w:val="782C8D1E"/>
+    <w:lvl w:ilvl="0">
+      <w:start w:val="1"/>
+      <w:numFmt w:val="bullet"/>
+      <w:lvlText w:val=""/>
+      <w:lvlJc w:val="left"/>
+      <w:pPr>
+        <w:tabs>
+          <w:tab w:val="num" w:pos="720"/>
+        </w:tabs>
+        <w:ind w:left="720" w:hanging="360"/>
+      </w:pPr>
+      <w:rPr>
+        <w:rFonts w:ascii="Symbol" w:hAnsi="Symbol" w:hint="default"/>
+        <w:sz w:val="20"/>
+      </w:rPr>
+    </w:lvl>
+    <w:lvl w:ilvl="1">
+      <w:start w:val="1"/>
+      <w:numFmt w:val="bullet"/>
+      <w:lvlText w:val="o"/>
+      <w:lvlJc w:val="left"/>
+      <w:pPr>
+        <w:tabs>
+          <w:tab w:val="num" w:pos="1440"/>
+        </w:tabs>
+        <w:ind w:left="1440" w:hanging="360"/>
+      </w:pPr>
+      <w:rPr>
+        <w:rFonts w:ascii="Courier New" w:hAnsi="Courier New" w:hint="default"/>
+        <w:sz w:val="20"/>
+      </w:rPr>
+    </w:lvl>
+    <w:lvl w:ilvl="2" w:tentative="1">
+      <w:start w:val="1"/>
+      <w:numFmt w:val="bullet"/>
+      <w:lvlText w:val=""/>
+      <w:lvlJc w:val="left"/>
+      <w:pPr>
+        <w:tabs>
+          <w:tab w:val="num" w:pos="2160"/>
+        </w:tabs>
+        <w:ind w:left="2160" w:hanging="360"/>
+      </w:pPr>
+      <w:rPr>
+        <w:rFonts w:ascii="Wingdings" w:hAnsi="Wingdings" w:hint="default"/>
+        <w:sz w:val="20"/>
+      </w:rPr>
+    </w:lvl>
+    <w:lvl w:ilvl="3" w:tentative="1">
+      <w:start w:val="1"/>
+      <w:numFmt w:val="bullet"/>
+      <w:lvlText w:val=""/>
+      <w:lvlJc w:val="left"/>
+      <w:pPr>
+        <w:tabs>
+          <w:tab w:val="num" w:pos="2880"/>
+        </w:tabs>
+        <w:ind w:left="2880" w:hanging="360"/>
+      </w:pPr>
+      <w:rPr>
+        <w:rFonts w:ascii="Wingdings" w:hAnsi="Wingdings" w:hint="default"/>
+        <w:sz w:val="20"/>
+      </w:rPr>
+    </w:lvl>
+    <w:lvl w:ilvl="4" w:tentative="1">
+      <w:start w:val="1"/>
+      <w:numFmt w:val="bullet"/>
+      <w:lvlText w:val=""/>
+      <w:lvlJc w:val="left"/>
+      <w:pPr>
+        <w:tabs>
+          <w:tab w:val="num" w:pos="3600"/>
+        </w:tabs>
+        <w:ind w:left="3600" w:hanging="360"/>
+      </w:pPr>
+      <w:rPr>
+        <w:rFonts w:ascii="Wingdings" w:hAnsi="Wingdings" w:hint="default"/>
+        <w:sz w:val="20"/>
+      </w:rPr>
+    </w:lvl>
+    <w:lvl w:ilvl="5" w:tentative="1">
+      <w:start w:val="1"/>
+      <w:numFmt w:val="bullet"/>
+      <w:lvlText w:val=""/>
+      <w:lvlJc w:val="left"/>
+      <w:pPr>
+        <w:tabs>
+          <w:tab w:val="num" w:pos="4320"/>
+        </w:tabs>
+        <w:ind w:left="4320" w:hanging="360"/>
+      </w:pPr>
+      <w:rPr>
+        <w:rFonts w:ascii="Wingdings" w:hAnsi="Wingdings" w:hint="default"/>
+        <w:sz w:val="20"/>
+      </w:rPr>
+    </w:lvl>
+    <w:lvl w:ilvl="6" w:tentative="1">
+      <w:start w:val="1"/>
+      <w:numFmt w:val="bullet"/>
+      <w:lvlText w:val=""/>
+      <w:lvlJc w:val="left"/>
+      <w:pPr>
+        <w:tabs>
+          <w:tab w:val="num" w:pos="5040"/>
+        </w:tabs>
+        <w:ind w:left="5040" w:hanging="360"/>
+      </w:pPr>
+      <w:rPr>
+        <w:rFonts w:ascii="Wingdings" w:hAnsi="Wingdings" w:hint="default"/>
+        <w:sz w:val="20"/>
+      </w:rPr>
+    </w:lvl>
+    <w:lvl w:ilvl="7" w:tentative="1">
+      <w:start w:val="1"/>
+      <w:numFmt w:val="bullet"/>
+      <w:lvlText w:val=""/>
+      <w:lvlJc w:val="left"/>
+      <w:pPr>
+        <w:tabs>
+          <w:tab w:val="num" w:pos="5760"/>
+        </w:tabs>
+        <w:ind w:left="5760" w:hanging="360"/>
+      </w:pPr>
+      <w:rPr>
+        <w:rFonts w:ascii="Wingdings" w:hAnsi="Wingdings" w:hint="default"/>
+        <w:sz w:val="20"/>
+      </w:rPr>
+    </w:lvl>
+    <w:lvl w:ilvl="8" w:tentative="1">
+      <w:start w:val="1"/>
+      <w:numFmt w:val="bullet"/>
+      <w:lvlText w:val=""/>
+      <w:lvlJc w:val="left"/>
+      <w:pPr>
+        <w:tabs>
+          <w:tab w:val="num" w:pos="6480"/>
+        </w:tabs>
+        <w:ind w:left="6480" w:hanging="360"/>
+      </w:pPr>
+      <w:rPr>
+        <w:rFonts w:ascii="Wingdings" w:hAnsi="Wingdings" w:hint="default"/>
+        <w:sz w:val="20"/>
+      </w:rPr>
+    </w:lvl>
+  </w:abstractNum>
+  <w:abstractNum w:abstractNumId="3" w15:restartNumberingAfterBreak="0">
     <w:nsid w:val="1CE35CDE"/>
     <w:multiLevelType w:val="multilevel"/>
     <w:tmpl w:val="D05CF5F4"/>
@@ -1759,7 +2223,7 @@
       </w:rPr>
     </w:lvl>
   </w:abstractNum>
-  <w:abstractNum w:abstractNumId="3" w15:restartNumberingAfterBreak="0">
+  <w:abstractNum w:abstractNumId="4" w15:restartNumberingAfterBreak="0">
     <w:nsid w:val="239F344F"/>
     <w:multiLevelType w:val="multilevel"/>
     <w:tmpl w:val="16CAABC8"/>
@@ -1908,7 +2372,7 @@
       </w:rPr>
     </w:lvl>
   </w:abstractNum>
-  <w:abstractNum w:abstractNumId="4" w15:restartNumberingAfterBreak="0">
+  <w:abstractNum w:abstractNumId="5" w15:restartNumberingAfterBreak="0">
     <w:nsid w:val="23CC0212"/>
     <w:multiLevelType w:val="multilevel"/>
     <w:tmpl w:val="43AC9F36"/>
@@ -2029,7 +2493,7 @@
       </w:pPr>
     </w:lvl>
   </w:abstractNum>
-  <w:abstractNum w:abstractNumId="5" w15:restartNumberingAfterBreak="0">
+  <w:abstractNum w:abstractNumId="6" w15:restartNumberingAfterBreak="0">
     <w:nsid w:val="27B34B49"/>
     <w:multiLevelType w:val="multilevel"/>
     <w:tmpl w:val="D4E6F1C4"/>
@@ -2142,7 +2606,7 @@
       </w:pPr>
     </w:lvl>
   </w:abstractNum>
-  <w:abstractNum w:abstractNumId="6" w15:restartNumberingAfterBreak="0">
+  <w:abstractNum w:abstractNumId="7" w15:restartNumberingAfterBreak="0">
     <w:nsid w:val="27B62744"/>
     <w:multiLevelType w:val="multilevel"/>
     <w:tmpl w:val="F28CAA0C"/>
@@ -2262,7 +2726,7 @@
       </w:pPr>
     </w:lvl>
   </w:abstractNum>
-  <w:abstractNum w:abstractNumId="7" w15:restartNumberingAfterBreak="0">
+  <w:abstractNum w:abstractNumId="8" w15:restartNumberingAfterBreak="0">
     <w:nsid w:val="281152B9"/>
     <w:multiLevelType w:val="multilevel"/>
     <w:tmpl w:val="87D0BD2C"/>
@@ -2411,7 +2875,7 @@
       </w:rPr>
     </w:lvl>
   </w:abstractNum>
-  <w:abstractNum w:abstractNumId="8" w15:restartNumberingAfterBreak="0">
+  <w:abstractNum w:abstractNumId="9" w15:restartNumberingAfterBreak="0">
     <w:nsid w:val="29D17F89"/>
     <w:multiLevelType w:val="hybridMultilevel"/>
     <w:tmpl w:val="3932C642"/>
@@ -2523,7 +2987,120 @@
       </w:rPr>
     </w:lvl>
   </w:abstractNum>
-  <w:abstractNum w:abstractNumId="9" w15:restartNumberingAfterBreak="0">
+  <w:abstractNum w:abstractNumId="10" w15:restartNumberingAfterBreak="0">
+    <w:nsid w:val="2AC04C6D"/>
+    <w:multiLevelType w:val="multilevel"/>
+    <w:tmpl w:val="8368B11C"/>
+    <w:lvl w:ilvl="0">
+      <w:start w:val="1"/>
+      <w:numFmt w:val="decimal"/>
+      <w:lvlText w:val="%1."/>
+      <w:lvlJc w:val="left"/>
+      <w:pPr>
+        <w:tabs>
+          <w:tab w:val="num" w:pos="720"/>
+        </w:tabs>
+        <w:ind w:left="720" w:hanging="360"/>
+      </w:pPr>
+    </w:lvl>
+    <w:lvl w:ilvl="1" w:tentative="1">
+      <w:start w:val="1"/>
+      <w:numFmt w:val="decimal"/>
+      <w:lvlText w:val="%2."/>
+      <w:lvlJc w:val="left"/>
+      <w:pPr>
+        <w:tabs>
+          <w:tab w:val="num" w:pos="1440"/>
+        </w:tabs>
+        <w:ind w:left="1440" w:hanging="360"/>
+      </w:pPr>
+    </w:lvl>
+    <w:lvl w:ilvl="2" w:tentative="1">
+      <w:start w:val="1"/>
+      <w:numFmt w:val="decimal"/>
+      <w:lvlText w:val="%3."/>
+      <w:lvlJc w:val="left"/>
+      <w:pPr>
+        <w:tabs>
+          <w:tab w:val="num" w:pos="2160"/>
+        </w:tabs>
+        <w:ind w:left="2160" w:hanging="360"/>
+      </w:pPr>
+    </w:lvl>
+    <w:lvl w:ilvl="3" w:tentative="1">
+      <w:start w:val="1"/>
+      <w:numFmt w:val="decimal"/>
+      <w:lvlText w:val="%4."/>
+      <w:lvlJc w:val="left"/>
+      <w:pPr>
+        <w:tabs>
+          <w:tab w:val="num" w:pos="2880"/>
+        </w:tabs>
+        <w:ind w:left="2880" w:hanging="360"/>
+      </w:pPr>
+    </w:lvl>
+    <w:lvl w:ilvl="4" w:tentative="1">
+      <w:start w:val="1"/>
+      <w:numFmt w:val="decimal"/>
+      <w:lvlText w:val="%5."/>
+      <w:lvlJc w:val="left"/>
+      <w:pPr>
+        <w:tabs>
+          <w:tab w:val="num" w:pos="3600"/>
+        </w:tabs>
+        <w:ind w:left="3600" w:hanging="360"/>
+      </w:pPr>
+    </w:lvl>
+    <w:lvl w:ilvl="5" w:tentative="1">
+      <w:start w:val="1"/>
+      <w:numFmt w:val="decimal"/>
+      <w:lvlText w:val="%6."/>
+      <w:lvlJc w:val="left"/>
+      <w:pPr>
+        <w:tabs>
+          <w:tab w:val="num" w:pos="4320"/>
+        </w:tabs>
+        <w:ind w:left="4320" w:hanging="360"/>
+      </w:pPr>
+    </w:lvl>
+    <w:lvl w:ilvl="6" w:tentative="1">
+      <w:start w:val="1"/>
+      <w:numFmt w:val="decimal"/>
+      <w:lvlText w:val="%7."/>
+      <w:lvlJc w:val="left"/>
+      <w:pPr>
+        <w:tabs>
+          <w:tab w:val="num" w:pos="5040"/>
+        </w:tabs>
+        <w:ind w:left="5040" w:hanging="360"/>
+      </w:pPr>
+    </w:lvl>
+    <w:lvl w:ilvl="7" w:tentative="1">
+      <w:start w:val="1"/>
+      <w:numFmt w:val="decimal"/>
+      <w:lvlText w:val="%8."/>
+      <w:lvlJc w:val="left"/>
+      <w:pPr>
+        <w:tabs>
+          <w:tab w:val="num" w:pos="5760"/>
+        </w:tabs>
+        <w:ind w:left="5760" w:hanging="360"/>
+      </w:pPr>
+    </w:lvl>
+    <w:lvl w:ilvl="8" w:tentative="1">
+      <w:start w:val="1"/>
+      <w:numFmt w:val="decimal"/>
+      <w:lvlText w:val="%9."/>
+      <w:lvlJc w:val="left"/>
+      <w:pPr>
+        <w:tabs>
+          <w:tab w:val="num" w:pos="6480"/>
+        </w:tabs>
+        <w:ind w:left="6480" w:hanging="360"/>
+      </w:pPr>
+    </w:lvl>
+  </w:abstractNum>
+  <w:abstractNum w:abstractNumId="11" w15:restartNumberingAfterBreak="0">
     <w:nsid w:val="30CD6E22"/>
     <w:multiLevelType w:val="hybridMultilevel"/>
     <w:tmpl w:val="3D6EFF6C"/>
@@ -2636,7 +3213,7 @@
       </w:rPr>
     </w:lvl>
   </w:abstractNum>
-  <w:abstractNum w:abstractNumId="10" w15:restartNumberingAfterBreak="0">
+  <w:abstractNum w:abstractNumId="12" w15:restartNumberingAfterBreak="0">
     <w:nsid w:val="31A53992"/>
     <w:multiLevelType w:val="multilevel"/>
     <w:tmpl w:val="C47C72E0"/>
@@ -2785,7 +3362,7 @@
       </w:rPr>
     </w:lvl>
   </w:abstractNum>
-  <w:abstractNum w:abstractNumId="11" w15:restartNumberingAfterBreak="0">
+  <w:abstractNum w:abstractNumId="13" w15:restartNumberingAfterBreak="0">
     <w:nsid w:val="367567E4"/>
     <w:multiLevelType w:val="multilevel"/>
     <w:tmpl w:val="F28CAA0C"/>
@@ -2905,7 +3482,7 @@
       </w:pPr>
     </w:lvl>
   </w:abstractNum>
-  <w:abstractNum w:abstractNumId="12" w15:restartNumberingAfterBreak="0">
+  <w:abstractNum w:abstractNumId="14" w15:restartNumberingAfterBreak="0">
     <w:nsid w:val="44E83CCE"/>
     <w:multiLevelType w:val="multilevel"/>
     <w:tmpl w:val="F68ABA94"/>
@@ -3054,7 +3631,7 @@
       </w:rPr>
     </w:lvl>
   </w:abstractNum>
-  <w:abstractNum w:abstractNumId="13" w15:restartNumberingAfterBreak="0">
+  <w:abstractNum w:abstractNumId="15" w15:restartNumberingAfterBreak="0">
     <w:nsid w:val="4633611A"/>
     <w:multiLevelType w:val="multilevel"/>
     <w:tmpl w:val="B77E0AA0"/>
@@ -3203,7 +3780,7 @@
       </w:rPr>
     </w:lvl>
   </w:abstractNum>
-  <w:abstractNum w:abstractNumId="14" w15:restartNumberingAfterBreak="0">
+  <w:abstractNum w:abstractNumId="16" w15:restartNumberingAfterBreak="0">
     <w:nsid w:val="4F177ADE"/>
     <w:multiLevelType w:val="multilevel"/>
     <w:tmpl w:val="EC60A46A"/>
@@ -3320,7 +3897,7 @@
       </w:pPr>
     </w:lvl>
   </w:abstractNum>
-  <w:abstractNum w:abstractNumId="15" w15:restartNumberingAfterBreak="0">
+  <w:abstractNum w:abstractNumId="17" w15:restartNumberingAfterBreak="0">
     <w:nsid w:val="50760A23"/>
     <w:multiLevelType w:val="multilevel"/>
     <w:tmpl w:val="3B708C66"/>
@@ -3469,7 +4046,7 @@
       </w:rPr>
     </w:lvl>
   </w:abstractNum>
-  <w:abstractNum w:abstractNumId="16" w15:restartNumberingAfterBreak="0">
+  <w:abstractNum w:abstractNumId="18" w15:restartNumberingAfterBreak="0">
     <w:nsid w:val="57DC6947"/>
     <w:multiLevelType w:val="multilevel"/>
     <w:tmpl w:val="1AD8446C"/>
@@ -3618,7 +4195,152 @@
       </w:rPr>
     </w:lvl>
   </w:abstractNum>
-  <w:abstractNum w:abstractNumId="17" w15:restartNumberingAfterBreak="0">
+  <w:abstractNum w:abstractNumId="19" w15:restartNumberingAfterBreak="0">
+    <w:nsid w:val="5C0D323D"/>
+    <w:multiLevelType w:val="multilevel"/>
+    <w:tmpl w:val="3A808A7C"/>
+    <w:lvl w:ilvl="0">
+      <w:start w:val="1"/>
+      <w:numFmt w:val="bullet"/>
+      <w:lvlText w:val=""/>
+      <w:lvlJc w:val="left"/>
+      <w:pPr>
+        <w:tabs>
+          <w:tab w:val="num" w:pos="720"/>
+        </w:tabs>
+        <w:ind w:left="720" w:hanging="360"/>
+      </w:pPr>
+      <w:rPr>
+        <w:rFonts w:ascii="Symbol" w:hAnsi="Symbol" w:hint="default"/>
+        <w:sz w:val="20"/>
+      </w:rPr>
+    </w:lvl>
+    <w:lvl w:ilvl="1">
+      <w:start w:val="1"/>
+      <w:numFmt w:val="decimal"/>
+      <w:lvlText w:val="%2."/>
+      <w:lvlJc w:val="left"/>
+      <w:pPr>
+        <w:tabs>
+          <w:tab w:val="num" w:pos="1440"/>
+        </w:tabs>
+        <w:ind w:left="1440" w:hanging="360"/>
+      </w:pPr>
+    </w:lvl>
+    <w:lvl w:ilvl="2" w:tentative="1">
+      <w:start w:val="1"/>
+      <w:numFmt w:val="bullet"/>
+      <w:lvlText w:val=""/>
+      <w:lvlJc w:val="left"/>
+      <w:pPr>
+        <w:tabs>
+          <w:tab w:val="num" w:pos="2160"/>
+        </w:tabs>
+        <w:ind w:left="2160" w:hanging="360"/>
+      </w:pPr>
+      <w:rPr>
+        <w:rFonts w:ascii="Wingdings" w:hAnsi="Wingdings" w:hint="default"/>
+        <w:sz w:val="20"/>
+      </w:rPr>
+    </w:lvl>
+    <w:lvl w:ilvl="3" w:tentative="1">
+      <w:start w:val="1"/>
+      <w:numFmt w:val="bullet"/>
+      <w:lvlText w:val=""/>
+      <w:lvlJc w:val="left"/>
+      <w:pPr>
+        <w:tabs>
+          <w:tab w:val="num" w:pos="2880"/>
+        </w:tabs>
+        <w:ind w:left="2880" w:hanging="360"/>
+      </w:pPr>
+      <w:rPr>
+        <w:rFonts w:ascii="Wingdings" w:hAnsi="Wingdings" w:hint="default"/>
+        <w:sz w:val="20"/>
+      </w:rPr>
+    </w:lvl>
+    <w:lvl w:ilvl="4" w:tentative="1">
+      <w:start w:val="1"/>
+      <w:numFmt w:val="bullet"/>
+      <w:lvlText w:val=""/>
+      <w:lvlJc w:val="left"/>
+      <w:pPr>
+        <w:tabs>
+          <w:tab w:val="num" w:pos="3600"/>
+        </w:tabs>
+        <w:ind w:left="3600" w:hanging="360"/>
+      </w:pPr>
+      <w:rPr>
+        <w:rFonts w:ascii="Wingdings" w:hAnsi="Wingdings" w:hint="default"/>
+        <w:sz w:val="20"/>
+      </w:rPr>
+    </w:lvl>
+    <w:lvl w:ilvl="5" w:tentative="1">
+      <w:start w:val="1"/>
+      <w:numFmt w:val="bullet"/>
+      <w:lvlText w:val=""/>
+      <w:lvlJc w:val="left"/>
+      <w:pPr>
+        <w:tabs>
+          <w:tab w:val="num" w:pos="4320"/>
+        </w:tabs>
+        <w:ind w:left="4320" w:hanging="360"/>
+      </w:pPr>
+      <w:rPr>
+        <w:rFonts w:ascii="Wingdings" w:hAnsi="Wingdings" w:hint="default"/>
+        <w:sz w:val="20"/>
+      </w:rPr>
+    </w:lvl>
+    <w:lvl w:ilvl="6" w:tentative="1">
+      <w:start w:val="1"/>
+      <w:numFmt w:val="bullet"/>
+      <w:lvlText w:val=""/>
+      <w:lvlJc w:val="left"/>
+      <w:pPr>
+        <w:tabs>
+          <w:tab w:val="num" w:pos="5040"/>
+        </w:tabs>
+        <w:ind w:left="5040" w:hanging="360"/>
+      </w:pPr>
+      <w:rPr>
+        <w:rFonts w:ascii="Wingdings" w:hAnsi="Wingdings" w:hint="default"/>
+        <w:sz w:val="20"/>
+      </w:rPr>
+    </w:lvl>
+    <w:lvl w:ilvl="7" w:tentative="1">
+      <w:start w:val="1"/>
+      <w:numFmt w:val="bullet"/>
+      <w:lvlText w:val=""/>
+      <w:lvlJc w:val="left"/>
+      <w:pPr>
+        <w:tabs>
+          <w:tab w:val="num" w:pos="5760"/>
+        </w:tabs>
+        <w:ind w:left="5760" w:hanging="360"/>
+      </w:pPr>
+      <w:rPr>
+        <w:rFonts w:ascii="Wingdings" w:hAnsi="Wingdings" w:hint="default"/>
+        <w:sz w:val="20"/>
+      </w:rPr>
+    </w:lvl>
+    <w:lvl w:ilvl="8" w:tentative="1">
+      <w:start w:val="1"/>
+      <w:numFmt w:val="bullet"/>
+      <w:lvlText w:val=""/>
+      <w:lvlJc w:val="left"/>
+      <w:pPr>
+        <w:tabs>
+          <w:tab w:val="num" w:pos="6480"/>
+        </w:tabs>
+        <w:ind w:left="6480" w:hanging="360"/>
+      </w:pPr>
+      <w:rPr>
+        <w:rFonts w:ascii="Wingdings" w:hAnsi="Wingdings" w:hint="default"/>
+        <w:sz w:val="20"/>
+      </w:rPr>
+    </w:lvl>
+  </w:abstractNum>
+  <w:abstractNum w:abstractNumId="20" w15:restartNumberingAfterBreak="0">
     <w:nsid w:val="5C2658E4"/>
     <w:multiLevelType w:val="multilevel"/>
     <w:tmpl w:val="E27E9E5C"/>
@@ -3767,7 +4489,7 @@
       </w:rPr>
     </w:lvl>
   </w:abstractNum>
-  <w:abstractNum w:abstractNumId="18" w15:restartNumberingAfterBreak="0">
+  <w:abstractNum w:abstractNumId="21" w15:restartNumberingAfterBreak="0">
     <w:nsid w:val="5F616417"/>
     <w:multiLevelType w:val="multilevel"/>
     <w:tmpl w:val="4794691A"/>
@@ -3880,7 +4602,7 @@
       </w:pPr>
     </w:lvl>
   </w:abstractNum>
-  <w:abstractNum w:abstractNumId="19" w15:restartNumberingAfterBreak="0">
+  <w:abstractNum w:abstractNumId="22" w15:restartNumberingAfterBreak="0">
     <w:nsid w:val="609E66F3"/>
     <w:multiLevelType w:val="multilevel"/>
     <w:tmpl w:val="893C6018"/>
@@ -4029,7 +4751,120 @@
       </w:rPr>
     </w:lvl>
   </w:abstractNum>
-  <w:abstractNum w:abstractNumId="20" w15:restartNumberingAfterBreak="0">
+  <w:abstractNum w:abstractNumId="23" w15:restartNumberingAfterBreak="0">
+    <w:nsid w:val="613F79BE"/>
+    <w:multiLevelType w:val="multilevel"/>
+    <w:tmpl w:val="83B41AB8"/>
+    <w:lvl w:ilvl="0">
+      <w:start w:val="1"/>
+      <w:numFmt w:val="decimal"/>
+      <w:lvlText w:val="%1."/>
+      <w:lvlJc w:val="left"/>
+      <w:pPr>
+        <w:tabs>
+          <w:tab w:val="num" w:pos="720"/>
+        </w:tabs>
+        <w:ind w:left="720" w:hanging="360"/>
+      </w:pPr>
+    </w:lvl>
+    <w:lvl w:ilvl="1" w:tentative="1">
+      <w:start w:val="1"/>
+      <w:numFmt w:val="decimal"/>
+      <w:lvlText w:val="%2."/>
+      <w:lvlJc w:val="left"/>
+      <w:pPr>
+        <w:tabs>
+          <w:tab w:val="num" w:pos="1440"/>
+        </w:tabs>
+        <w:ind w:left="1440" w:hanging="360"/>
+      </w:pPr>
+    </w:lvl>
+    <w:lvl w:ilvl="2" w:tentative="1">
+      <w:start w:val="1"/>
+      <w:numFmt w:val="decimal"/>
+      <w:lvlText w:val="%3."/>
+      <w:lvlJc w:val="left"/>
+      <w:pPr>
+        <w:tabs>
+          <w:tab w:val="num" w:pos="2160"/>
+        </w:tabs>
+        <w:ind w:left="2160" w:hanging="360"/>
+      </w:pPr>
+    </w:lvl>
+    <w:lvl w:ilvl="3" w:tentative="1">
+      <w:start w:val="1"/>
+      <w:numFmt w:val="decimal"/>
+      <w:lvlText w:val="%4."/>
+      <w:lvlJc w:val="left"/>
+      <w:pPr>
+        <w:tabs>
+          <w:tab w:val="num" w:pos="2880"/>
+        </w:tabs>
+        <w:ind w:left="2880" w:hanging="360"/>
+      </w:pPr>
+    </w:lvl>
+    <w:lvl w:ilvl="4" w:tentative="1">
+      <w:start w:val="1"/>
+      <w:numFmt w:val="decimal"/>
+      <w:lvlText w:val="%5."/>
+      <w:lvlJc w:val="left"/>
+      <w:pPr>
+        <w:tabs>
+          <w:tab w:val="num" w:pos="3600"/>
+        </w:tabs>
+        <w:ind w:left="3600" w:hanging="360"/>
+      </w:pPr>
+    </w:lvl>
+    <w:lvl w:ilvl="5" w:tentative="1">
+      <w:start w:val="1"/>
+      <w:numFmt w:val="decimal"/>
+      <w:lvlText w:val="%6."/>
+      <w:lvlJc w:val="left"/>
+      <w:pPr>
+        <w:tabs>
+          <w:tab w:val="num" w:pos="4320"/>
+        </w:tabs>
+        <w:ind w:left="4320" w:hanging="360"/>
+      </w:pPr>
+    </w:lvl>
+    <w:lvl w:ilvl="6" w:tentative="1">
+      <w:start w:val="1"/>
+      <w:numFmt w:val="decimal"/>
+      <w:lvlText w:val="%7."/>
+      <w:lvlJc w:val="left"/>
+      <w:pPr>
+        <w:tabs>
+          <w:tab w:val="num" w:pos="5040"/>
+        </w:tabs>
+        <w:ind w:left="5040" w:hanging="360"/>
+      </w:pPr>
+    </w:lvl>
+    <w:lvl w:ilvl="7" w:tentative="1">
+      <w:start w:val="1"/>
+      <w:numFmt w:val="decimal"/>
+      <w:lvlText w:val="%8."/>
+      <w:lvlJc w:val="left"/>
+      <w:pPr>
+        <w:tabs>
+          <w:tab w:val="num" w:pos="5760"/>
+        </w:tabs>
+        <w:ind w:left="5760" w:hanging="360"/>
+      </w:pPr>
+    </w:lvl>
+    <w:lvl w:ilvl="8" w:tentative="1">
+      <w:start w:val="1"/>
+      <w:numFmt w:val="decimal"/>
+      <w:lvlText w:val="%9."/>
+      <w:lvlJc w:val="left"/>
+      <w:pPr>
+        <w:tabs>
+          <w:tab w:val="num" w:pos="6480"/>
+        </w:tabs>
+        <w:ind w:left="6480" w:hanging="360"/>
+      </w:pPr>
+    </w:lvl>
+  </w:abstractNum>
+  <w:abstractNum w:abstractNumId="24" w15:restartNumberingAfterBreak="0">
     <w:nsid w:val="628B3A11"/>
     <w:multiLevelType w:val="multilevel"/>
     <w:tmpl w:val="C19E864C"/>
@@ -4178,7 +5013,7 @@
       </w:rPr>
     </w:lvl>
   </w:abstractNum>
-  <w:abstractNum w:abstractNumId="21" w15:restartNumberingAfterBreak="0">
+  <w:abstractNum w:abstractNumId="25" w15:restartNumberingAfterBreak="0">
     <w:nsid w:val="646A02BE"/>
     <w:multiLevelType w:val="multilevel"/>
     <w:tmpl w:val="CC929DE2"/>
@@ -4327,7 +5162,124 @@
       </w:rPr>
     </w:lvl>
   </w:abstractNum>
-  <w:abstractNum w:abstractNumId="22" w15:restartNumberingAfterBreak="0">
+  <w:abstractNum w:abstractNumId="26" w15:restartNumberingAfterBreak="0">
+    <w:nsid w:val="67394DA3"/>
+    <w:multiLevelType w:val="multilevel"/>
+    <w:tmpl w:val="5874B9E4"/>
+    <w:lvl w:ilvl="0">
+      <w:start w:val="1"/>
+      <w:numFmt w:val="decimal"/>
+      <w:lvlText w:val="%1."/>
+      <w:lvlJc w:val="left"/>
+      <w:pPr>
+        <w:tabs>
+          <w:tab w:val="num" w:pos="720"/>
+        </w:tabs>
+        <w:ind w:left="720" w:hanging="360"/>
+      </w:pPr>
+    </w:lvl>
+    <w:lvl w:ilvl="1">
+      <w:start w:val="1"/>
+      <w:numFmt w:val="bullet"/>
+      <w:lvlText w:val="o"/>
+      <w:lvlJc w:val="left"/>
+      <w:pPr>
+        <w:tabs>
+          <w:tab w:val="num" w:pos="1440"/>
+        </w:tabs>
+        <w:ind w:left="1440" w:hanging="360"/>
+      </w:pPr>
+      <w:rPr>
+        <w:rFonts w:ascii="Courier New" w:hAnsi="Courier New" w:hint="default"/>
+        <w:sz w:val="20"/>
+      </w:rPr>
+    </w:lvl>
+    <w:lvl w:ilvl="2" w:tentative="1">
+      <w:start w:val="1"/>
+      <w:numFmt w:val="decimal"/>
+      <w:lvlText w:val="%3."/>
+      <w:lvlJc w:val="left"/>
+      <w:pPr>
+        <w:tabs>
+          <w:tab w:val="num" w:pos="2160"/>
+        </w:tabs>
+        <w:ind w:left="2160" w:hanging="360"/>
+      </w:pPr>
+    </w:lvl>
+    <w:lvl w:ilvl="3" w:tentative="1">
+      <w:start w:val="1"/>
+      <w:numFmt w:val="decimal"/>
+      <w:lvlText w:val="%4."/>
+      <w:lvlJc w:val="left"/>
+      <w:pPr>
+        <w:tabs>
+          <w:tab w:val="num" w:pos="2880"/>
+        </w:tabs>
+        <w:ind w:left="2880" w:hanging="360"/>
+      </w:pPr>
+    </w:lvl>
+    <w:lvl w:ilvl="4" w:tentative="1">
+      <w:start w:val="1"/>
+      <w:numFmt w:val="decimal"/>
+      <w:lvlText w:val="%5."/>
+      <w:lvlJc w:val="left"/>
+      <w:pPr>
+        <w:tabs>
+          <w:tab w:val="num" w:pos="3600"/>
+        </w:tabs>
+        <w:ind w:left="3600" w:hanging="360"/>
+      </w:pPr>
+    </w:lvl>
+    <w:lvl w:ilvl="5" w:tentative="1">
+      <w:start w:val="1"/>
+      <w:numFmt w:val="decimal"/>
+      <w:lvlText w:val="%6."/>
+      <w:lvlJc w:val="left"/>
+      <w:pPr>
+        <w:tabs>
+          <w:tab w:val="num" w:pos="4320"/>
+        </w:tabs>
+        <w:ind w:left="4320" w:hanging="360"/>
+      </w:pPr>
+    </w:lvl>
+    <w:lvl w:ilvl="6" w:tentative="1">
+      <w:start w:val="1"/>
+      <w:numFmt w:val="decimal"/>
+      <w:lvlText w:val="%7."/>
+      <w:lvlJc w:val="left"/>
+      <w:pPr>
+        <w:tabs>
+          <w:tab w:val="num" w:pos="5040"/>
+        </w:tabs>
+        <w:ind w:left="5040" w:hanging="360"/>
+      </w:pPr>
+    </w:lvl>
+    <w:lvl w:ilvl="7" w:tentative="1">
+      <w:start w:val="1"/>
+      <w:numFmt w:val="decimal"/>
+      <w:lvlText w:val="%8."/>
+      <w:lvlJc w:val="left"/>
+      <w:pPr>
+        <w:tabs>
+          <w:tab w:val="num" w:pos="5760"/>
+        </w:tabs>
+        <w:ind w:left="5760" w:hanging="360"/>
+      </w:pPr>
+    </w:lvl>
+    <w:lvl w:ilvl="8" w:tentative="1">
+      <w:start w:val="1"/>
+      <w:numFmt w:val="decimal"/>
+      <w:lvlText w:val="%9."/>
+      <w:lvlJc w:val="left"/>
+      <w:pPr>
+        <w:tabs>
+          <w:tab w:val="num" w:pos="6480"/>
+        </w:tabs>
+        <w:ind w:left="6480" w:hanging="360"/>
+      </w:pPr>
+    </w:lvl>
+  </w:abstractNum>
+  <w:abstractNum w:abstractNumId="27" w15:restartNumberingAfterBreak="0">
     <w:nsid w:val="68C52346"/>
     <w:multiLevelType w:val="hybridMultilevel"/>
     <w:tmpl w:val="2D324F82"/>
@@ -4413,7 +5365,7 @@
       </w:pPr>
     </w:lvl>
   </w:abstractNum>
-  <w:abstractNum w:abstractNumId="23" w15:restartNumberingAfterBreak="0">
+  <w:abstractNum w:abstractNumId="28" w15:restartNumberingAfterBreak="0">
     <w:nsid w:val="6C5725C1"/>
     <w:multiLevelType w:val="multilevel"/>
     <w:tmpl w:val="38580032"/>
@@ -4530,7 +5482,7 @@
       </w:pPr>
     </w:lvl>
   </w:abstractNum>
-  <w:abstractNum w:abstractNumId="24" w15:restartNumberingAfterBreak="0">
+  <w:abstractNum w:abstractNumId="29" w15:restartNumberingAfterBreak="0">
     <w:nsid w:val="73C77652"/>
     <w:multiLevelType w:val="hybridMultilevel"/>
     <w:tmpl w:val="D4A08C86"/>
@@ -4616,7 +5568,7 @@
       </w:pPr>
     </w:lvl>
   </w:abstractNum>
-  <w:abstractNum w:abstractNumId="25" w15:restartNumberingAfterBreak="0">
+  <w:abstractNum w:abstractNumId="30" w15:restartNumberingAfterBreak="0">
     <w:nsid w:val="74996D0D"/>
     <w:multiLevelType w:val="hybridMultilevel"/>
     <w:tmpl w:val="6F6C0664"/>
@@ -4728,7 +5680,156 @@
       </w:rPr>
     </w:lvl>
   </w:abstractNum>
-  <w:abstractNum w:abstractNumId="26" w15:restartNumberingAfterBreak="0">
+  <w:abstractNum w:abstractNumId="31" w15:restartNumberingAfterBreak="0">
+    <w:nsid w:val="77262C61"/>
+    <w:multiLevelType w:val="multilevel"/>
+    <w:tmpl w:val="8392EB80"/>
+    <w:lvl w:ilvl="0">
+      <w:start w:val="1"/>
+      <w:numFmt w:val="bullet"/>
+      <w:lvlText w:val=""/>
+      <w:lvlJc w:val="left"/>
+      <w:pPr>
+        <w:tabs>
+          <w:tab w:val="num" w:pos="720"/>
+        </w:tabs>
+        <w:ind w:left="720" w:hanging="360"/>
+      </w:pPr>
+      <w:rPr>
+        <w:rFonts w:ascii="Symbol" w:hAnsi="Symbol" w:hint="default"/>
+        <w:sz w:val="20"/>
+      </w:rPr>
+    </w:lvl>
+    <w:lvl w:ilvl="1">
+      <w:start w:val="1"/>
+      <w:numFmt w:val="bullet"/>
+      <w:lvlText w:val="o"/>
+      <w:lvlJc w:val="left"/>
+      <w:pPr>
+        <w:tabs>
+          <w:tab w:val="num" w:pos="1440"/>
+        </w:tabs>
+        <w:ind w:left="1440" w:hanging="360"/>
+      </w:pPr>
+      <w:rPr>
+        <w:rFonts w:ascii="Courier New" w:hAnsi="Courier New" w:hint="default"/>
+        <w:sz w:val="20"/>
+      </w:rPr>
+    </w:lvl>
+    <w:lvl w:ilvl="2" w:tentative="1">
+      <w:start w:val="1"/>
+      <w:numFmt w:val="bullet"/>
+      <w:lvlText w:val=""/>
+      <w:lvlJc w:val="left"/>
+      <w:pPr>
+        <w:tabs>
+          <w:tab w:val="num" w:pos="2160"/>
+        </w:tabs>
+        <w:ind w:left="2160" w:hanging="360"/>
+      </w:pPr>
+      <w:rPr>
+        <w:rFonts w:ascii="Wingdings" w:hAnsi="Wingdings" w:hint="default"/>
+        <w:sz w:val="20"/>
+      </w:rPr>
+    </w:lvl>
+    <w:lvl w:ilvl="3" w:tentative="1">
+      <w:start w:val="1"/>
+      <w:numFmt w:val="bullet"/>
+      <w:lvlText w:val=""/>
+      <w:lvlJc w:val="left"/>
+      <w:pPr>
+        <w:tabs>
+          <w:tab w:val="num" w:pos="2880"/>
+        </w:tabs>
+        <w:ind w:left="2880" w:hanging="360"/>
+      </w:pPr>
+      <w:rPr>
+        <w:rFonts w:ascii="Wingdings" w:hAnsi="Wingdings" w:hint="default"/>
+        <w:sz w:val="20"/>
+      </w:rPr>
+    </w:lvl>
+    <w:lvl w:ilvl="4" w:tentative="1">
+      <w:start w:val="1"/>
+      <w:numFmt w:val="bullet"/>
+      <w:lvlText w:val=""/>
+      <w:lvlJc w:val="left"/>
+      <w:pPr>
+        <w:tabs>
+          <w:tab w:val="num" w:pos="3600"/>
+        </w:tabs>
+        <w:ind w:left="3600" w:hanging="360"/>
+      </w:pPr>
+      <w:rPr>
+        <w:rFonts w:ascii="Wingdings" w:hAnsi="Wingdings" w:hint="default"/>
+        <w:sz w:val="20"/>
+      </w:rPr>
+    </w:lvl>
+    <w:lvl w:ilvl="5" w:tentative="1">
+      <w:start w:val="1"/>
+      <w:numFmt w:val="bullet"/>
+      <w:lvlText w:val=""/>
+      <w:lvlJc w:val="left"/>
+      <w:pPr>
+        <w:tabs>
+          <w:tab w:val="num" w:pos="4320"/>
+        </w:tabs>
+        <w:ind w:left="4320" w:hanging="360"/>
+      </w:pPr>
+      <w:rPr>
+        <w:rFonts w:ascii="Wingdings" w:hAnsi="Wingdings" w:hint="default"/>
+        <w:sz w:val="20"/>
+      </w:rPr>
+    </w:lvl>
+    <w:lvl w:ilvl="6" w:tentative="1">
+      <w:start w:val="1"/>
+      <w:numFmt w:val="bullet"/>
+      <w:lvlText w:val=""/>
+      <w:lvlJc w:val="left"/>
+      <w:pPr>
+        <w:tabs>
+          <w:tab w:val="num" w:pos="5040"/>
+        </w:tabs>
+        <w:ind w:left="5040" w:hanging="360"/>
+      </w:pPr>
+      <w:rPr>
+        <w:rFonts w:ascii="Wingdings" w:hAnsi="Wingdings" w:hint="default"/>
+        <w:sz w:val="20"/>
+      </w:rPr>
+    </w:lvl>
+    <w:lvl w:ilvl="7" w:tentative="1">
+      <w:start w:val="1"/>
+      <w:numFmt w:val="bullet"/>
+      <w:lvlText w:val=""/>
+      <w:lvlJc w:val="left"/>
+      <w:pPr>
+        <w:tabs>
+          <w:tab w:val="num" w:pos="5760"/>
+        </w:tabs>
+        <w:ind w:left="5760" w:hanging="360"/>
+      </w:pPr>
+      <w:rPr>
+        <w:rFonts w:ascii="Wingdings" w:hAnsi="Wingdings" w:hint="default"/>
+        <w:sz w:val="20"/>
+      </w:rPr>
+    </w:lvl>
+    <w:lvl w:ilvl="8" w:tentative="1">
+      <w:start w:val="1"/>
+      <w:numFmt w:val="bullet"/>
+      <w:lvlText w:val=""/>
+      <w:lvlJc w:val="left"/>
+      <w:pPr>
+        <w:tabs>
+          <w:tab w:val="num" w:pos="6480"/>
+        </w:tabs>
+        <w:ind w:left="6480" w:hanging="360"/>
+      </w:pPr>
+      <w:rPr>
+        <w:rFonts w:ascii="Wingdings" w:hAnsi="Wingdings" w:hint="default"/>
+        <w:sz w:val="20"/>
+      </w:rPr>
+    </w:lvl>
+  </w:abstractNum>
+  <w:abstractNum w:abstractNumId="32" w15:restartNumberingAfterBreak="0">
     <w:nsid w:val="77582F6D"/>
     <w:multiLevelType w:val="multilevel"/>
     <w:tmpl w:val="5FD0407A"/>
@@ -4845,7 +5946,124 @@
       </w:pPr>
     </w:lvl>
   </w:abstractNum>
-  <w:abstractNum w:abstractNumId="27" w15:restartNumberingAfterBreak="0">
+  <w:abstractNum w:abstractNumId="33" w15:restartNumberingAfterBreak="0">
+    <w:nsid w:val="78CB4AEF"/>
+    <w:multiLevelType w:val="multilevel"/>
+    <w:tmpl w:val="13004620"/>
+    <w:lvl w:ilvl="0">
+      <w:start w:val="1"/>
+      <w:numFmt w:val="decimal"/>
+      <w:lvlText w:val="%1."/>
+      <w:lvlJc w:val="left"/>
+      <w:pPr>
+        <w:tabs>
+          <w:tab w:val="num" w:pos="720"/>
+        </w:tabs>
+        <w:ind w:left="720" w:hanging="360"/>
+      </w:pPr>
+    </w:lvl>
+    <w:lvl w:ilvl="1">
+      <w:start w:val="1"/>
+      <w:numFmt w:val="bullet"/>
+      <w:lvlText w:val="o"/>
+      <w:lvlJc w:val="left"/>
+      <w:pPr>
+        <w:tabs>
+          <w:tab w:val="num" w:pos="1440"/>
+        </w:tabs>
+        <w:ind w:left="1440" w:hanging="360"/>
+      </w:pPr>
+      <w:rPr>
+        <w:rFonts w:ascii="Courier New" w:hAnsi="Courier New" w:hint="default"/>
+        <w:sz w:val="20"/>
+      </w:rPr>
+    </w:lvl>
+    <w:lvl w:ilvl="2" w:tentative="1">
+      <w:start w:val="1"/>
+      <w:numFmt w:val="decimal"/>
+      <w:lvlText w:val="%3."/>
+      <w:lvlJc w:val="left"/>
+      <w:pPr>
+        <w:tabs>
+          <w:tab w:val="num" w:pos="2160"/>
+        </w:tabs>
+        <w:ind w:left="2160" w:hanging="360"/>
+      </w:pPr>
+    </w:lvl>
+    <w:lvl w:ilvl="3" w:tentative="1">
+      <w:start w:val="1"/>
+      <w:numFmt w:val="decimal"/>
+      <w:lvlText w:val="%4."/>
+      <w:lvlJc w:val="left"/>
+      <w:pPr>
+        <w:tabs>
+          <w:tab w:val="num" w:pos="2880"/>
+        </w:tabs>
+        <w:ind w:left="2880" w:hanging="360"/>
+      </w:pPr>
+    </w:lvl>
+    <w:lvl w:ilvl="4" w:tentative="1">
+      <w:start w:val="1"/>
+      <w:numFmt w:val="decimal"/>
+      <w:lvlText w:val="%5."/>
+      <w:lvlJc w:val="left"/>
+      <w:pPr>
+        <w:tabs>
+          <w:tab w:val="num" w:pos="3600"/>
+        </w:tabs>
+        <w:ind w:left="3600" w:hanging="360"/>
+      </w:pPr>
+    </w:lvl>
+    <w:lvl w:ilvl="5" w:tentative="1">
+      <w:start w:val="1"/>
+      <w:numFmt w:val="decimal"/>
+      <w:lvlText w:val="%6."/>
+      <w:lvlJc w:val="left"/>
+      <w:pPr>
+        <w:tabs>
+          <w:tab w:val="num" w:pos="4320"/>
+        </w:tabs>
+        <w:ind w:left="4320" w:hanging="360"/>
+      </w:pPr>
+    </w:lvl>
+    <w:lvl w:ilvl="6" w:tentative="1">
+      <w:start w:val="1"/>
+      <w:numFmt w:val="decimal"/>
+      <w:lvlText w:val="%7."/>
+      <w:lvlJc w:val="left"/>
+      <w:pPr>
+        <w:tabs>
+          <w:tab w:val="num" w:pos="5040"/>
+        </w:tabs>
+        <w:ind w:left="5040" w:hanging="360"/>
+      </w:pPr>
+    </w:lvl>
+    <w:lvl w:ilvl="7" w:tentative="1">
+      <w:start w:val="1"/>
+      <w:numFmt w:val="decimal"/>
+      <w:lvlText w:val="%8."/>
+      <w:lvlJc w:val="left"/>
+      <w:pPr>
+        <w:tabs>
+          <w:tab w:val="num" w:pos="5760"/>
+        </w:tabs>
+        <w:ind w:left="5760" w:hanging="360"/>
+      </w:pPr>
+    </w:lvl>
+    <w:lvl w:ilvl="8" w:tentative="1">
+      <w:start w:val="1"/>
+      <w:numFmt w:val="decimal"/>
+      <w:lvlText w:val="%9."/>
+      <w:lvlJc w:val="left"/>
+      <w:pPr>
+        <w:tabs>
+          <w:tab w:val="num" w:pos="6480"/>
+        </w:tabs>
+        <w:ind w:left="6480" w:hanging="360"/>
+      </w:pPr>
+    </w:lvl>
+  </w:abstractNum>
+  <w:abstractNum w:abstractNumId="34" w15:restartNumberingAfterBreak="0">
     <w:nsid w:val="7D200760"/>
     <w:multiLevelType w:val="multilevel"/>
     <w:tmpl w:val="577EE8EC"/>
@@ -4963,88 +6181,109 @@
     </w:lvl>
   </w:abstractNum>
   <w:num w:numId="1" w16cid:durableId="1319843922">
+    <w:abstractNumId w:val="11"/>
+  </w:num>
+  <w:num w:numId="2" w16cid:durableId="2089186587">
+    <w:abstractNumId w:val="30"/>
+  </w:num>
+  <w:num w:numId="3" w16cid:durableId="153112176">
+    <w:abstractNumId w:val="16"/>
+  </w:num>
+  <w:num w:numId="4" w16cid:durableId="831481808">
+    <w:abstractNumId w:val="5"/>
+  </w:num>
+  <w:num w:numId="5" w16cid:durableId="1986009265">
+    <w:abstractNumId w:val="8"/>
+  </w:num>
+  <w:num w:numId="6" w16cid:durableId="1205488111">
+    <w:abstractNumId w:val="25"/>
+  </w:num>
+  <w:num w:numId="7" w16cid:durableId="1139037188">
+    <w:abstractNumId w:val="6"/>
+  </w:num>
+  <w:num w:numId="8" w16cid:durableId="1468745091">
+    <w:abstractNumId w:val="20"/>
+  </w:num>
+  <w:num w:numId="9" w16cid:durableId="581335301">
+    <w:abstractNumId w:val="34"/>
+  </w:num>
+  <w:num w:numId="10" w16cid:durableId="106627673">
+    <w:abstractNumId w:val="32"/>
+  </w:num>
+  <w:num w:numId="11" w16cid:durableId="856121082">
+    <w:abstractNumId w:val="12"/>
+  </w:num>
+  <w:num w:numId="12" w16cid:durableId="1384987309">
+    <w:abstractNumId w:val="24"/>
+  </w:num>
+  <w:num w:numId="13" w16cid:durableId="1842042851">
+    <w:abstractNumId w:val="29"/>
+  </w:num>
+  <w:num w:numId="14" w16cid:durableId="242447919">
     <w:abstractNumId w:val="9"/>
   </w:num>
-  <w:num w:numId="2" w16cid:durableId="2089186587">
-    <w:abstractNumId w:val="25"/>
+  <w:num w:numId="15" w16cid:durableId="1280183048">
+    <w:abstractNumId w:val="27"/>
   </w:num>
-  <w:num w:numId="3" w16cid:durableId="153112176">
-    <w:abstractNumId w:val="14"/>
-  </w:num>
-  <w:num w:numId="4" w16cid:durableId="831481808">
-    <w:abstractNumId w:val="4"/>
-  </w:num>
-  <w:num w:numId="5" w16cid:durableId="1986009265">
+  <w:num w:numId="16" w16cid:durableId="204680097">
     <w:abstractNumId w:val="7"/>
   </w:num>
-  <w:num w:numId="6" w16cid:durableId="1205488111">
-    <w:abstractNumId w:val="21"/>
-  </w:num>
-  <w:num w:numId="7" w16cid:durableId="1139037188">
-    <w:abstractNumId w:val="5"/>
-  </w:num>
-  <w:num w:numId="8" w16cid:durableId="1468745091">
-    <w:abstractNumId w:val="17"/>
-  </w:num>
-  <w:num w:numId="9" w16cid:durableId="581335301">
-    <w:abstractNumId w:val="27"/>
-  </w:num>
-  <w:num w:numId="10" w16cid:durableId="106627673">
-    <w:abstractNumId w:val="26"/>
-  </w:num>
-  <w:num w:numId="11" w16cid:durableId="856121082">
-    <w:abstractNumId w:val="10"/>
-  </w:num>
-  <w:num w:numId="12" w16cid:durableId="1384987309">
-    <w:abstractNumId w:val="20"/>
-  </w:num>
-  <w:num w:numId="13" w16cid:durableId="1842042851">
-    <w:abstractNumId w:val="24"/>
-  </w:num>
-  <w:num w:numId="14" w16cid:durableId="242447919">
-    <w:abstractNumId w:val="8"/>
-  </w:num>
-  <w:num w:numId="15" w16cid:durableId="1280183048">
-    <w:abstractNumId w:val="22"/>
-  </w:num>
-  <w:num w:numId="16" w16cid:durableId="204680097">
-    <w:abstractNumId w:val="6"/>
-  </w:num>
   <w:num w:numId="17" w16cid:durableId="2018148211">
-    <w:abstractNumId w:val="11"/>
+    <w:abstractNumId w:val="13"/>
   </w:num>
   <w:num w:numId="18" w16cid:durableId="1898275052">
     <w:abstractNumId w:val="1"/>
   </w:num>
   <w:num w:numId="19" w16cid:durableId="1535575434">
+    <w:abstractNumId w:val="17"/>
+  </w:num>
+  <w:num w:numId="20" w16cid:durableId="770010878">
+    <w:abstractNumId w:val="14"/>
+  </w:num>
+  <w:num w:numId="21" w16cid:durableId="936211535">
+    <w:abstractNumId w:val="21"/>
+  </w:num>
+  <w:num w:numId="22" w16cid:durableId="2044209695">
     <w:abstractNumId w:val="15"/>
   </w:num>
-  <w:num w:numId="20" w16cid:durableId="770010878">
-    <w:abstractNumId w:val="12"/>
-  </w:num>
-  <w:num w:numId="21" w16cid:durableId="936211535">
-    <w:abstractNumId w:val="18"/>
-  </w:num>
-  <w:num w:numId="22" w16cid:durableId="2044209695">
-    <w:abstractNumId w:val="13"/>
-  </w:num>
   <w:num w:numId="23" w16cid:durableId="1384404459">
-    <w:abstractNumId w:val="3"/>
+    <w:abstractNumId w:val="4"/>
   </w:num>
   <w:num w:numId="24" w16cid:durableId="1905678280">
-    <w:abstractNumId w:val="19"/>
+    <w:abstractNumId w:val="22"/>
   </w:num>
   <w:num w:numId="25" w16cid:durableId="841434950">
-    <w:abstractNumId w:val="16"/>
+    <w:abstractNumId w:val="18"/>
   </w:num>
   <w:num w:numId="26" w16cid:durableId="986396006">
     <w:abstractNumId w:val="0"/>
   </w:num>
   <w:num w:numId="27" w16cid:durableId="1769885878">
+    <w:abstractNumId w:val="28"/>
+  </w:num>
+  <w:num w:numId="28" w16cid:durableId="220990677">
+    <w:abstractNumId w:val="3"/>
+  </w:num>
+  <w:num w:numId="29" w16cid:durableId="575897505">
     <w:abstractNumId w:val="23"/>
   </w:num>
-  <w:num w:numId="28" w16cid:durableId="220990677">
+  <w:num w:numId="30" w16cid:durableId="384255125">
     <w:abstractNumId w:val="2"/>
+  </w:num>
+  <w:num w:numId="31" w16cid:durableId="1321696534">
+    <w:abstractNumId w:val="33"/>
+  </w:num>
+  <w:num w:numId="32" w16cid:durableId="183638693">
+    <w:abstractNumId w:val="31"/>
+  </w:num>
+  <w:num w:numId="33" w16cid:durableId="698356585">
+    <w:abstractNumId w:val="19"/>
+  </w:num>
+  <w:num w:numId="34" w16cid:durableId="2097090748">
+    <w:abstractNumId w:val="26"/>
+  </w:num>
+  <w:num w:numId="35" w16cid:durableId="22943486">
+    <w:abstractNumId w:val="10"/>
   </w:num>
 </w:numbering>
 </file>

</xml_diff>